<commit_message>
Updated protocol doc message format according to reqs
</commit_message>
<xml_diff>
--- a/Protocol_Document_Deirdre_Lee.docx
+++ b/Protocol_Document_Deirdre_Lee.docx
@@ -2645,6 +2645,500 @@
     </w:p>
     <w:p>
       <w:pPr>
+        <w:pStyle w:val="Heading5"/>
+        <w:spacing w:line="240" w:lineRule="auto"/>
+        <w:rPr>
+          <w:color w:val="538135" w:themeColor="accent6" w:themeShade="BF"/>
+        </w:rPr>
+      </w:pPr>
+      <w:bookmarkStart w:id="0" w:name="_Toc160527028"/>
+      <w:r>
+        <w:rPr>
+          <w:color w:val="538135" w:themeColor="accent6" w:themeShade="BF"/>
+        </w:rPr>
+        <w:lastRenderedPageBreak/>
+        <w:t>Documenting protocol</w:t>
+      </w:r>
+    </w:p>
+    <w:p>
+      <w:pPr>
+        <w:pStyle w:val="ListParagraph"/>
+        <w:numPr>
+          <w:ilvl w:val="0"/>
+          <w:numId w:val="14"/>
+        </w:numPr>
+        <w:spacing w:line="240" w:lineRule="auto"/>
+        <w:rPr>
+          <w:rFonts w:ascii="Sitka Text" w:hAnsi="Sitka Text"/>
+          <w:color w:val="538135" w:themeColor="accent6" w:themeShade="BF"/>
+          <w:lang w:eastAsia="en-IE"/>
+        </w:rPr>
+      </w:pPr>
+      <w:r>
+        <w:rPr>
+          <w:rFonts w:ascii="Sitka Text" w:hAnsi="Sitka Text"/>
+          <w:color w:val="538135" w:themeColor="accent6" w:themeShade="BF"/>
+          <w:lang w:eastAsia="en-IE"/>
+        </w:rPr>
+        <w:t>Introduction + objectives</w:t>
+      </w:r>
+    </w:p>
+    <w:p>
+      <w:pPr>
+        <w:pStyle w:val="ListParagraph"/>
+        <w:numPr>
+          <w:ilvl w:val="0"/>
+          <w:numId w:val="14"/>
+        </w:numPr>
+        <w:spacing w:line="240" w:lineRule="auto"/>
+        <w:rPr>
+          <w:rFonts w:ascii="Sitka Text" w:hAnsi="Sitka Text"/>
+          <w:color w:val="538135" w:themeColor="accent6" w:themeShade="BF"/>
+          <w:lang w:eastAsia="en-IE"/>
+        </w:rPr>
+      </w:pPr>
+      <w:r>
+        <w:rPr>
+          <w:rFonts w:ascii="Sitka Text" w:hAnsi="Sitka Text"/>
+          <w:color w:val="538135" w:themeColor="accent6" w:themeShade="BF"/>
+          <w:lang w:eastAsia="en-IE"/>
+        </w:rPr>
+        <w:t>Use sequence Diagram</w:t>
+      </w:r>
+    </w:p>
+    <w:p>
+      <w:pPr>
+        <w:pStyle w:val="ListParagraph"/>
+        <w:numPr>
+          <w:ilvl w:val="0"/>
+          <w:numId w:val="14"/>
+        </w:numPr>
+        <w:spacing w:line="240" w:lineRule="auto"/>
+        <w:rPr>
+          <w:rFonts w:ascii="Sitka Text" w:hAnsi="Sitka Text"/>
+          <w:color w:val="538135" w:themeColor="accent6" w:themeShade="BF"/>
+          <w:lang w:eastAsia="en-IE"/>
+        </w:rPr>
+      </w:pPr>
+      <w:r>
+        <w:rPr>
+          <w:rFonts w:ascii="Sitka Text" w:hAnsi="Sitka Text"/>
+          <w:color w:val="538135" w:themeColor="accent6" w:themeShade="BF"/>
+          <w:lang w:eastAsia="en-IE"/>
+        </w:rPr>
+        <w:t>Define Messages and format of messages e.g.</w:t>
+      </w:r>
+    </w:p>
+    <w:p>
+      <w:pPr>
+        <w:pStyle w:val="ListParagraph"/>
+        <w:numPr>
+          <w:ilvl w:val="1"/>
+          <w:numId w:val="14"/>
+        </w:numPr>
+        <w:spacing w:line="240" w:lineRule="auto"/>
+        <w:rPr>
+          <w:rFonts w:ascii="Sitka Text" w:hAnsi="Sitka Text"/>
+          <w:color w:val="538135" w:themeColor="accent6" w:themeShade="BF"/>
+          <w:lang w:eastAsia="en-IE"/>
+        </w:rPr>
+      </w:pPr>
+      <w:r>
+        <w:rPr>
+          <w:rFonts w:ascii="Sitka Text" w:hAnsi="Sitka Text"/>
+          <w:color w:val="538135" w:themeColor="accent6" w:themeShade="BF"/>
+          <w:lang w:eastAsia="en-IE"/>
+        </w:rPr>
+        <w:t>Message: Login</w:t>
+      </w:r>
+    </w:p>
+    <w:p>
+      <w:pPr>
+        <w:pStyle w:val="ListParagraph"/>
+        <w:numPr>
+          <w:ilvl w:val="1"/>
+          <w:numId w:val="14"/>
+        </w:numPr>
+        <w:spacing w:line="240" w:lineRule="auto"/>
+        <w:rPr>
+          <w:rFonts w:ascii="Sitka Text" w:hAnsi="Sitka Text"/>
+          <w:color w:val="538135" w:themeColor="accent6" w:themeShade="BF"/>
+          <w:lang w:eastAsia="en-IE"/>
+        </w:rPr>
+      </w:pPr>
+      <w:r>
+        <w:rPr>
+          <w:rFonts w:ascii="Sitka Text" w:hAnsi="Sitka Text"/>
+          <w:color w:val="538135" w:themeColor="accent6" w:themeShade="BF"/>
+          <w:lang w:eastAsia="en-IE"/>
+        </w:rPr>
+        <w:t>Description: The user can log into the server with a username and password</w:t>
+      </w:r>
+    </w:p>
+    <w:p>
+      <w:pPr>
+        <w:pStyle w:val="ListParagraph"/>
+        <w:numPr>
+          <w:ilvl w:val="1"/>
+          <w:numId w:val="14"/>
+        </w:numPr>
+        <w:spacing w:line="240" w:lineRule="auto"/>
+        <w:rPr>
+          <w:rFonts w:ascii="Sitka Text" w:hAnsi="Sitka Text"/>
+          <w:color w:val="538135" w:themeColor="accent6" w:themeShade="BF"/>
+          <w:lang w:eastAsia="en-IE"/>
+        </w:rPr>
+      </w:pPr>
+      <w:r>
+        <w:rPr>
+          <w:rFonts w:ascii="Sitka Text" w:hAnsi="Sitka Text"/>
+          <w:color w:val="538135" w:themeColor="accent6" w:themeShade="BF"/>
+          <w:lang w:eastAsia="en-IE"/>
+        </w:rPr>
+        <w:t>Code/Number: 100</w:t>
+      </w:r>
+    </w:p>
+    <w:p>
+      <w:pPr>
+        <w:pStyle w:val="ListParagraph"/>
+        <w:numPr>
+          <w:ilvl w:val="1"/>
+          <w:numId w:val="14"/>
+        </w:numPr>
+        <w:spacing w:line="240" w:lineRule="auto"/>
+        <w:rPr>
+          <w:rFonts w:ascii="Sitka Text" w:hAnsi="Sitka Text"/>
+          <w:color w:val="538135" w:themeColor="accent6" w:themeShade="BF"/>
+          <w:lang w:eastAsia="en-IE"/>
+        </w:rPr>
+      </w:pPr>
+      <w:r>
+        <w:rPr>
+          <w:rFonts w:ascii="Sitka Text" w:hAnsi="Sitka Text"/>
+          <w:color w:val="538135" w:themeColor="accent6" w:themeShade="BF"/>
+          <w:lang w:eastAsia="en-IE"/>
+        </w:rPr>
+        <w:t>Message Parameters: username, password (both text)</w:t>
+      </w:r>
+    </w:p>
+    <w:p>
+      <w:pPr>
+        <w:pStyle w:val="ListParagraph"/>
+        <w:numPr>
+          <w:ilvl w:val="1"/>
+          <w:numId w:val="14"/>
+        </w:numPr>
+        <w:spacing w:line="240" w:lineRule="auto"/>
+        <w:rPr>
+          <w:rFonts w:ascii="Sitka Text" w:hAnsi="Sitka Text"/>
+          <w:color w:val="538135" w:themeColor="accent6" w:themeShade="BF"/>
+          <w:lang w:eastAsia="en-IE"/>
+        </w:rPr>
+      </w:pPr>
+      <w:r>
+        <w:rPr>
+          <w:rFonts w:ascii="Sitka Text" w:hAnsi="Sitka Text"/>
+          <w:color w:val="538135" w:themeColor="accent6" w:themeShade="BF"/>
+          <w:lang w:eastAsia="en-IE"/>
+        </w:rPr>
+        <w:t>Response Message</w:t>
+      </w:r>
+    </w:p>
+    <w:p>
+      <w:pPr>
+        <w:pStyle w:val="ListParagraph"/>
+        <w:numPr>
+          <w:ilvl w:val="2"/>
+          <w:numId w:val="14"/>
+        </w:numPr>
+        <w:spacing w:line="240" w:lineRule="auto"/>
+        <w:rPr>
+          <w:rFonts w:ascii="Sitka Text" w:hAnsi="Sitka Text"/>
+          <w:color w:val="538135" w:themeColor="accent6" w:themeShade="BF"/>
+          <w:lang w:eastAsia="en-IE"/>
+        </w:rPr>
+      </w:pPr>
+      <w:r>
+        <w:rPr>
+          <w:rFonts w:ascii="Sitka Text" w:hAnsi="Sitka Text"/>
+          <w:color w:val="538135" w:themeColor="accent6" w:themeShade="BF"/>
+          <w:lang w:eastAsia="en-IE"/>
+        </w:rPr>
+        <w:t>Code: 101</w:t>
+      </w:r>
+    </w:p>
+    <w:p>
+      <w:pPr>
+        <w:pStyle w:val="ListParagraph"/>
+        <w:numPr>
+          <w:ilvl w:val="2"/>
+          <w:numId w:val="14"/>
+        </w:numPr>
+        <w:spacing w:line="240" w:lineRule="auto"/>
+        <w:rPr>
+          <w:rFonts w:ascii="Sitka Text" w:hAnsi="Sitka Text"/>
+          <w:color w:val="538135" w:themeColor="accent6" w:themeShade="BF"/>
+          <w:lang w:eastAsia="en-IE"/>
+        </w:rPr>
+      </w:pPr>
+      <w:r>
+        <w:rPr>
+          <w:rFonts w:ascii="Sitka Text" w:hAnsi="Sitka Text"/>
+          <w:color w:val="538135" w:themeColor="accent6" w:themeShade="BF"/>
+          <w:lang w:eastAsia="en-IE"/>
+        </w:rPr>
+        <w:t>Text: login successful</w:t>
+      </w:r>
+    </w:p>
+    <w:p>
+      <w:pPr>
+        <w:pStyle w:val="ListParagraph"/>
+        <w:numPr>
+          <w:ilvl w:val="1"/>
+          <w:numId w:val="14"/>
+        </w:numPr>
+        <w:spacing w:line="240" w:lineRule="auto"/>
+        <w:rPr>
+          <w:rFonts w:ascii="Sitka Text" w:hAnsi="Sitka Text"/>
+          <w:color w:val="538135" w:themeColor="accent6" w:themeShade="BF"/>
+          <w:lang w:eastAsia="en-IE"/>
+        </w:rPr>
+      </w:pPr>
+      <w:r>
+        <w:rPr>
+          <w:rFonts w:ascii="Sitka Text" w:hAnsi="Sitka Text"/>
+          <w:color w:val="538135" w:themeColor="accent6" w:themeShade="BF"/>
+          <w:lang w:eastAsia="en-IE"/>
+        </w:rPr>
+        <w:t>Response Message</w:t>
+      </w:r>
+    </w:p>
+    <w:p>
+      <w:pPr>
+        <w:pStyle w:val="ListParagraph"/>
+        <w:numPr>
+          <w:ilvl w:val="2"/>
+          <w:numId w:val="14"/>
+        </w:numPr>
+        <w:spacing w:line="240" w:lineRule="auto"/>
+        <w:rPr>
+          <w:rFonts w:ascii="Sitka Text" w:hAnsi="Sitka Text"/>
+          <w:color w:val="538135" w:themeColor="accent6" w:themeShade="BF"/>
+          <w:lang w:eastAsia="en-IE"/>
+        </w:rPr>
+      </w:pPr>
+      <w:r>
+        <w:rPr>
+          <w:rFonts w:ascii="Sitka Text" w:hAnsi="Sitka Text"/>
+          <w:color w:val="538135" w:themeColor="accent6" w:themeShade="BF"/>
+          <w:lang w:eastAsia="en-IE"/>
+        </w:rPr>
+        <w:t>Code: 102</w:t>
+      </w:r>
+    </w:p>
+    <w:p>
+      <w:pPr>
+        <w:pStyle w:val="ListParagraph"/>
+        <w:numPr>
+          <w:ilvl w:val="2"/>
+          <w:numId w:val="14"/>
+        </w:numPr>
+        <w:spacing w:line="240" w:lineRule="auto"/>
+        <w:rPr>
+          <w:rFonts w:ascii="Sitka Text" w:hAnsi="Sitka Text"/>
+          <w:color w:val="538135" w:themeColor="accent6" w:themeShade="BF"/>
+          <w:lang w:eastAsia="en-IE"/>
+        </w:rPr>
+      </w:pPr>
+      <w:r>
+        <w:rPr>
+          <w:rFonts w:ascii="Sitka Text" w:hAnsi="Sitka Text"/>
+          <w:color w:val="538135" w:themeColor="accent6" w:themeShade="BF"/>
+          <w:lang w:eastAsia="en-IE"/>
+        </w:rPr>
+        <w:t>Text: login successful</w:t>
+      </w:r>
+    </w:p>
+    <w:p>
+      <w:pPr>
+        <w:spacing w:line="240" w:lineRule="auto"/>
+        <w:ind w:left="720"/>
+        <w:rPr>
+          <w:rFonts w:ascii="Sitka Text" w:hAnsi="Sitka Text"/>
+          <w:color w:val="538135" w:themeColor="accent6" w:themeShade="BF"/>
+          <w:lang w:eastAsia="en-IE"/>
+        </w:rPr>
+      </w:pPr>
+      <w:r>
+        <w:rPr>
+          <w:rFonts w:ascii="Sitka Text" w:hAnsi="Sitka Text"/>
+          <w:color w:val="538135" w:themeColor="accent6" w:themeShade="BF"/>
+          <w:lang w:eastAsia="en-IE"/>
+        </w:rPr>
+        <w:t xml:space="preserve">Describe how functionality of each message is implemented </w:t>
+      </w:r>
+    </w:p>
+    <w:p>
+      <w:pPr>
+        <w:spacing w:line="240" w:lineRule="auto"/>
+        <w:ind w:left="720"/>
+        <w:rPr>
+          <w:rFonts w:ascii="Sitka Text" w:hAnsi="Sitka Text"/>
+          <w:color w:val="538135" w:themeColor="accent6" w:themeShade="BF"/>
+          <w:lang w:eastAsia="en-IE"/>
+        </w:rPr>
+      </w:pPr>
+      <w:r>
+        <w:rPr>
+          <w:rFonts w:ascii="Sitka Text" w:hAnsi="Sitka Text"/>
+          <w:color w:val="538135" w:themeColor="accent6" w:themeShade="BF"/>
+          <w:lang w:eastAsia="en-IE"/>
+        </w:rPr>
+        <w:t>e.g. Implementing the Connection message on the server as a function called login()</w:t>
+      </w:r>
+    </w:p>
+    <w:p>
+      <w:pPr>
+        <w:spacing w:line="240" w:lineRule="auto"/>
+        <w:ind w:left="720" w:firstLine="720"/>
+        <w:rPr>
+          <w:rFonts w:ascii="Sitka Text" w:hAnsi="Sitka Text"/>
+          <w:color w:val="538135" w:themeColor="accent6" w:themeShade="BF"/>
+          <w:lang w:eastAsia="en-IE"/>
+        </w:rPr>
+      </w:pPr>
+      <w:r>
+        <w:rPr>
+          <w:rFonts w:ascii="Sitka Text" w:hAnsi="Sitka Text"/>
+          <w:color w:val="538135" w:themeColor="accent6" w:themeShade="BF"/>
+          <w:lang w:eastAsia="en-IE"/>
+        </w:rPr>
+        <w:t>// save the username and password</w:t>
+      </w:r>
+    </w:p>
+    <w:p>
+      <w:pPr>
+        <w:spacing w:line="240" w:lineRule="auto"/>
+        <w:ind w:left="720" w:firstLine="720"/>
+        <w:rPr>
+          <w:rFonts w:ascii="Sitka Text" w:hAnsi="Sitka Text"/>
+          <w:color w:val="538135" w:themeColor="accent6" w:themeShade="BF"/>
+          <w:lang w:eastAsia="en-IE"/>
+        </w:rPr>
+      </w:pPr>
+      <w:r>
+        <w:rPr>
+          <w:rFonts w:ascii="Sitka Text" w:hAnsi="Sitka Text"/>
+          <w:color w:val="538135" w:themeColor="accent6" w:themeShade="BF"/>
+          <w:lang w:eastAsia="en-IE"/>
+        </w:rPr>
+        <w:t>// is a folder ! exists for username create it</w:t>
+      </w:r>
+      <w:r>
+        <w:rPr>
+          <w:rFonts w:ascii="Sitka Text" w:hAnsi="Sitka Text"/>
+          <w:color w:val="538135" w:themeColor="accent6" w:themeShade="BF"/>
+          <w:lang w:eastAsia="en-IE"/>
+        </w:rPr>
+        <w:tab/>
+      </w:r>
+    </w:p>
+    <w:p>
+      <w:pPr>
+        <w:spacing w:line="240" w:lineRule="auto"/>
+        <w:ind w:left="720" w:firstLine="720"/>
+        <w:rPr>
+          <w:rFonts w:ascii="Sitka Text" w:hAnsi="Sitka Text"/>
+          <w:color w:val="538135" w:themeColor="accent6" w:themeShade="BF"/>
+          <w:lang w:eastAsia="en-IE"/>
+        </w:rPr>
+      </w:pPr>
+      <w:r>
+        <w:rPr>
+          <w:rFonts w:ascii="Sitka Text" w:hAnsi="Sitka Text"/>
+          <w:color w:val="538135" w:themeColor="accent6" w:themeShade="BF"/>
+          <w:lang w:eastAsia="en-IE"/>
+        </w:rPr>
+        <w:t>// return 101: login successful</w:t>
+      </w:r>
+    </w:p>
+    <w:p>
+      <w:pPr>
+        <w:spacing w:line="240" w:lineRule="auto"/>
+        <w:ind w:left="720" w:firstLine="720"/>
+        <w:rPr>
+          <w:rFonts w:ascii="Sitka Text" w:hAnsi="Sitka Text"/>
+          <w:color w:val="538135" w:themeColor="accent6" w:themeShade="BF"/>
+          <w:lang w:eastAsia="en-IE"/>
+        </w:rPr>
+      </w:pPr>
+      <w:r>
+        <w:rPr>
+          <w:rFonts w:ascii="Sitka Text" w:hAnsi="Sitka Text"/>
+          <w:color w:val="538135" w:themeColor="accent6" w:themeShade="BF"/>
+          <w:lang w:eastAsia="en-IE"/>
+        </w:rPr>
+        <w:t xml:space="preserve">// if </w:t>
+      </w:r>
+      <w:proofErr w:type="spellStart"/>
+      <w:r>
+        <w:rPr>
+          <w:rFonts w:ascii="Sitka Text" w:hAnsi="Sitka Text"/>
+          <w:color w:val="538135" w:themeColor="accent6" w:themeShade="BF"/>
+          <w:lang w:eastAsia="en-IE"/>
+        </w:rPr>
+        <w:t>cant</w:t>
+      </w:r>
+      <w:proofErr w:type="spellEnd"/>
+      <w:r>
+        <w:rPr>
+          <w:rFonts w:ascii="Sitka Text" w:hAnsi="Sitka Text"/>
+          <w:color w:val="538135" w:themeColor="accent6" w:themeShade="BF"/>
+          <w:lang w:eastAsia="en-IE"/>
+        </w:rPr>
+        <w:t xml:space="preserve"> create folder return 102</w:t>
+      </w:r>
+    </w:p>
+    <w:p>
+      <w:pPr>
+        <w:spacing w:line="240" w:lineRule="auto"/>
+        <w:ind w:left="720"/>
+        <w:rPr>
+          <w:rFonts w:ascii="Sitka Text" w:hAnsi="Sitka Text"/>
+          <w:color w:val="538135" w:themeColor="accent6" w:themeShade="BF"/>
+          <w:lang w:eastAsia="en-IE"/>
+        </w:rPr>
+      </w:pPr>
+      <w:r>
+        <w:rPr>
+          <w:rFonts w:ascii="Sitka Text" w:hAnsi="Sitka Text"/>
+          <w:color w:val="538135" w:themeColor="accent6" w:themeShade="BF"/>
+          <w:lang w:eastAsia="en-IE"/>
+        </w:rPr>
+        <w:t>Sequence diagram of Protocol Messages</w:t>
+      </w:r>
+    </w:p>
+    <w:p>
+      <w:pPr>
+        <w:spacing w:line="240" w:lineRule="auto"/>
+        <w:ind w:left="720"/>
+        <w:rPr>
+          <w:rFonts w:ascii="Sitka Text" w:hAnsi="Sitka Text"/>
+          <w:color w:val="538135" w:themeColor="accent6" w:themeShade="BF"/>
+          <w:lang w:eastAsia="en-IE"/>
+        </w:rPr>
+      </w:pPr>
+      <w:r>
+        <w:rPr>
+          <w:rFonts w:ascii="Sitka Text" w:hAnsi="Sitka Text"/>
+          <w:color w:val="538135" w:themeColor="accent6" w:themeShade="BF"/>
+          <w:lang w:eastAsia="en-IE"/>
+        </w:rPr>
+        <w:t>See RFC’s online</w:t>
+      </w:r>
+    </w:p>
+    <w:p>
+      <w:pPr>
         <w:pStyle w:val="Heading1"/>
         <w:spacing w:line="276" w:lineRule="auto"/>
         <w:rPr>
@@ -2654,15 +3148,25 @@
           <w:sz w:val="28"/>
         </w:rPr>
       </w:pPr>
-      <w:bookmarkStart w:id="0" w:name="_Toc160527028"/>
-      <w:r>
+    </w:p>
+    <w:p>
+      <w:pPr>
+        <w:pStyle w:val="Heading1"/>
+        <w:spacing w:line="276" w:lineRule="auto"/>
         <w:rPr>
           <w:rFonts w:ascii="Sitka Text" w:hAnsi="Sitka Text"/>
           <w:b/>
           <w:color w:val="auto"/>
           <w:sz w:val="28"/>
         </w:rPr>
-        <w:lastRenderedPageBreak/>
+      </w:pPr>
+      <w:r>
+        <w:rPr>
+          <w:rFonts w:ascii="Sitka Text" w:hAnsi="Sitka Text"/>
+          <w:b/>
+          <w:color w:val="auto"/>
+          <w:sz w:val="28"/>
+        </w:rPr>
         <w:t>1. Introduction</w:t>
       </w:r>
       <w:bookmarkEnd w:id="0"/>
@@ -2795,6 +3299,7 @@
           <w:id w:val="1067147070"/>
           <w:citation/>
         </w:sdtPr>
+        <w:sdtEndPr/>
         <w:sdtContent>
           <w:r>
             <w:rPr>
@@ -3102,14 +3607,7 @@
           <w:rFonts w:ascii="Sitka Text" w:hAnsi="Sitka Text"/>
           <w:sz w:val="24"/>
         </w:rPr>
-        <w:t>The s</w:t>
-      </w:r>
-      <w:r>
-        <w:rPr>
-          <w:rFonts w:ascii="Sitka Text" w:hAnsi="Sitka Text"/>
-          <w:sz w:val="24"/>
-        </w:rPr>
-        <w:t>erver listens for incoming client connections over SSL/TLS.</w:t>
+        <w:t>The server listens for incoming client connections over SSL/TLS.</w:t>
       </w:r>
     </w:p>
     <w:p>
@@ -3340,7 +3838,6 @@
           <w:color w:val="auto"/>
           <w:sz w:val="28"/>
         </w:rPr>
-        <w:lastRenderedPageBreak/>
         <w:t>4</w:t>
       </w:r>
       <w:r>
@@ -3654,6 +4151,7 @@
           <w:sz w:val="28"/>
           <w:szCs w:val="28"/>
         </w:rPr>
+        <w:lastRenderedPageBreak/>
         <w:t>Log</w:t>
       </w:r>
       <w:r>
@@ -3726,21 +4224,68 @@
           <w:rFonts w:ascii="Sitka Text" w:hAnsi="Sitka Text"/>
           <w:sz w:val="24"/>
         </w:rPr>
-        <w:t>Request Type:</w:t>
-      </w:r>
-      <w:r>
-        <w:rPr>
-          <w:rFonts w:ascii="Sitka Text" w:hAnsi="Sitka Text"/>
-          <w:sz w:val="24"/>
-        </w:rPr>
-        <w:t xml:space="preserve"> Login</w:t>
-      </w:r>
-      <w:bookmarkStart w:id="38" w:name="_GoBack"/>
-      <w:bookmarkEnd w:id="38"/>
-    </w:p>
-    <w:p>
-      <w:pPr>
-        <w:spacing w:line="276" w:lineRule="auto"/>
+        <w:t>Description: The user can login to the server with a username and password</w:t>
+      </w:r>
+    </w:p>
+    <w:p>
+      <w:pPr>
+        <w:spacing w:line="276" w:lineRule="auto"/>
+        <w:rPr>
+          <w:rFonts w:ascii="Sitka Text" w:hAnsi="Sitka Text"/>
+          <w:sz w:val="24"/>
+        </w:rPr>
+      </w:pPr>
+      <w:r>
+        <w:rPr>
+          <w:rFonts w:ascii="Sitka Text" w:hAnsi="Sitka Text"/>
+          <w:sz w:val="24"/>
+        </w:rPr>
+        <w:t>Code: 100</w:t>
+      </w:r>
+    </w:p>
+    <w:p>
+      <w:pPr>
+        <w:spacing w:line="276" w:lineRule="auto"/>
+        <w:rPr>
+          <w:rFonts w:ascii="Sitka Text" w:hAnsi="Sitka Text"/>
+          <w:sz w:val="24"/>
+        </w:rPr>
+      </w:pPr>
+      <w:r>
+        <w:rPr>
+          <w:rFonts w:ascii="Sitka Text" w:hAnsi="Sitka Text"/>
+          <w:sz w:val="24"/>
+        </w:rPr>
+        <w:t>Parameters:</w:t>
+      </w:r>
+    </w:p>
+    <w:p>
+      <w:pPr>
+        <w:spacing w:line="276" w:lineRule="auto"/>
+        <w:rPr>
+          <w:rFonts w:ascii="Sitka Text" w:hAnsi="Sitka Text"/>
+          <w:sz w:val="24"/>
+        </w:rPr>
+      </w:pPr>
+      <w:r>
+        <w:rPr>
+          <w:rFonts w:ascii="Sitka Text" w:hAnsi="Sitka Text"/>
+          <w:sz w:val="24"/>
+        </w:rPr>
+        <w:tab/>
+      </w:r>
+      <w:r>
+        <w:rPr>
+          <w:rFonts w:ascii="Sitka Text" w:hAnsi="Sitka Text"/>
+          <w:sz w:val="24"/>
+        </w:rPr>
+        <w:t>Type: Login</w:t>
+      </w:r>
+    </w:p>
+    <w:p>
+      <w:pPr>
+        <w:spacing w:line="276" w:lineRule="auto"/>
+        <w:ind w:left="720"/>
         <w:rPr>
           <w:rFonts w:ascii="Sitka Text" w:hAnsi="Sitka Text"/>
           <w:sz w:val="24"/>
@@ -3764,6 +4309,7 @@
     <w:p>
       <w:pPr>
         <w:spacing w:line="276" w:lineRule="auto"/>
+        <w:ind w:left="720"/>
         <w:rPr>
           <w:rFonts w:ascii="Sitka Text" w:hAnsi="Sitka Text"/>
           <w:sz w:val="24"/>
@@ -3805,11 +4351,15 @@
       <w:pPr>
         <w:pStyle w:val="BodyText2"/>
         <w:rPr>
-          <w:szCs w:val="24"/>
-        </w:rPr>
-      </w:pPr>
-      <w:r>
-        <w:rPr>
+          <w:rFonts w:ascii="Consolas" w:hAnsi="Consolas"/>
+          <w:sz w:val="22"/>
+          <w:szCs w:val="24"/>
+        </w:rPr>
+      </w:pPr>
+      <w:r>
+        <w:rPr>
+          <w:rFonts w:ascii="Consolas" w:hAnsi="Consolas"/>
+          <w:sz w:val="22"/>
           <w:szCs w:val="24"/>
         </w:rPr>
         <w:t>+-------------------------------------+</w:t>
@@ -3819,160 +4369,204 @@
       <w:pPr>
         <w:pStyle w:val="BodyText2"/>
         <w:rPr>
-          <w:szCs w:val="24"/>
-        </w:rPr>
-      </w:pPr>
-      <w:r>
-        <w:rPr>
+          <w:rFonts w:ascii="Consolas" w:hAnsi="Consolas"/>
+          <w:sz w:val="22"/>
+          <w:szCs w:val="24"/>
+        </w:rPr>
+      </w:pPr>
+      <w:r>
+        <w:rPr>
+          <w:rFonts w:ascii="Consolas" w:hAnsi="Consolas"/>
+          <w:sz w:val="22"/>
           <w:szCs w:val="24"/>
         </w:rPr>
         <w:t>|  {</w:t>
       </w:r>
       <w:r>
         <w:rPr>
+          <w:rFonts w:ascii="Consolas" w:hAnsi="Consolas"/>
+          <w:sz w:val="22"/>
           <w:szCs w:val="24"/>
         </w:rPr>
         <w:tab/>
       </w:r>
       <w:r>
         <w:rPr>
+          <w:rFonts w:ascii="Consolas" w:hAnsi="Consolas"/>
+          <w:sz w:val="22"/>
           <w:szCs w:val="24"/>
         </w:rPr>
         <w:tab/>
       </w:r>
       <w:r>
         <w:rPr>
+          <w:rFonts w:ascii="Consolas" w:hAnsi="Consolas"/>
+          <w:sz w:val="22"/>
           <w:szCs w:val="24"/>
         </w:rPr>
         <w:tab/>
       </w:r>
       <w:r>
         <w:rPr>
+          <w:rFonts w:ascii="Consolas" w:hAnsi="Consolas"/>
+          <w:sz w:val="22"/>
           <w:szCs w:val="24"/>
         </w:rPr>
         <w:tab/>
       </w:r>
       <w:r>
         <w:rPr>
+          <w:rFonts w:ascii="Consolas" w:hAnsi="Consolas"/>
+          <w:sz w:val="22"/>
           <w:szCs w:val="24"/>
         </w:rPr>
         <w:tab/>
       </w:r>
       <w:r>
         <w:rPr>
+          <w:rFonts w:ascii="Consolas" w:hAnsi="Consolas"/>
+          <w:sz w:val="22"/>
           <w:szCs w:val="24"/>
         </w:rPr>
         <w:tab/>
-        <w:t xml:space="preserve">     |</w:t>
+        <w:t xml:space="preserve">  |</w:t>
       </w:r>
     </w:p>
     <w:p>
       <w:pPr>
         <w:pStyle w:val="BodyText2"/>
         <w:rPr>
-          <w:szCs w:val="24"/>
-        </w:rPr>
-      </w:pPr>
-      <w:r>
-        <w:rPr>
+          <w:rFonts w:ascii="Consolas" w:hAnsi="Consolas"/>
+          <w:sz w:val="22"/>
+          <w:szCs w:val="24"/>
+        </w:rPr>
+      </w:pPr>
+      <w:r>
+        <w:rPr>
+          <w:rFonts w:ascii="Consolas" w:hAnsi="Consolas"/>
+          <w:sz w:val="22"/>
           <w:szCs w:val="24"/>
         </w:rPr>
         <w:t xml:space="preserve">|    </w:t>
       </w:r>
       <w:r>
         <w:rPr>
+          <w:rFonts w:ascii="Consolas" w:hAnsi="Consolas"/>
+          <w:sz w:val="22"/>
           <w:szCs w:val="24"/>
         </w:rPr>
         <w:t>“</w:t>
       </w:r>
       <w:r>
         <w:rPr>
+          <w:rFonts w:ascii="Consolas" w:hAnsi="Consolas"/>
+          <w:sz w:val="22"/>
           <w:szCs w:val="24"/>
         </w:rPr>
         <w:t>type</w:t>
       </w:r>
       <w:r>
         <w:rPr>
+          <w:rFonts w:ascii="Consolas" w:hAnsi="Consolas"/>
+          <w:sz w:val="22"/>
           <w:szCs w:val="24"/>
         </w:rPr>
         <w:t>”</w:t>
       </w:r>
       <w:r>
         <w:rPr>
+          <w:rFonts w:ascii="Consolas" w:hAnsi="Consolas"/>
+          <w:sz w:val="22"/>
           <w:szCs w:val="24"/>
         </w:rPr>
         <w:t xml:space="preserve">: </w:t>
       </w:r>
       <w:r>
         <w:rPr>
+          <w:rFonts w:ascii="Consolas" w:hAnsi="Consolas"/>
+          <w:sz w:val="22"/>
           <w:szCs w:val="24"/>
         </w:rPr>
         <w:t>“</w:t>
       </w:r>
       <w:r>
         <w:rPr>
+          <w:rFonts w:ascii="Consolas" w:hAnsi="Consolas"/>
+          <w:sz w:val="22"/>
           <w:szCs w:val="24"/>
         </w:rPr>
         <w:t>LOGIN</w:t>
       </w:r>
       <w:r>
         <w:rPr>
+          <w:rFonts w:ascii="Consolas" w:hAnsi="Consolas"/>
+          <w:sz w:val="22"/>
           <w:szCs w:val="24"/>
         </w:rPr>
         <w:t>”</w:t>
       </w:r>
       <w:r>
         <w:rPr>
-          <w:szCs w:val="24"/>
-        </w:rPr>
-        <w:t xml:space="preserve">,                 </w:t>
-      </w:r>
-      <w:r>
-        <w:rPr>
-          <w:szCs w:val="24"/>
-        </w:rPr>
-        <w:t>|</w:t>
+          <w:rFonts w:ascii="Consolas" w:hAnsi="Consolas"/>
+          <w:sz w:val="22"/>
+          <w:szCs w:val="24"/>
+        </w:rPr>
+        <w:t>,                 |</w:t>
       </w:r>
     </w:p>
     <w:p>
       <w:pPr>
         <w:pStyle w:val="BodyText2"/>
         <w:rPr>
-          <w:szCs w:val="24"/>
-        </w:rPr>
-      </w:pPr>
-      <w:r>
-        <w:rPr>
+          <w:rFonts w:ascii="Consolas" w:hAnsi="Consolas"/>
+          <w:sz w:val="22"/>
+          <w:szCs w:val="24"/>
+        </w:rPr>
+      </w:pPr>
+      <w:r>
+        <w:rPr>
+          <w:rFonts w:ascii="Consolas" w:hAnsi="Consolas"/>
+          <w:sz w:val="22"/>
           <w:szCs w:val="24"/>
         </w:rPr>
         <w:t xml:space="preserve">|    </w:t>
       </w:r>
       <w:r>
         <w:rPr>
+          <w:rFonts w:ascii="Consolas" w:hAnsi="Consolas"/>
+          <w:sz w:val="22"/>
           <w:szCs w:val="24"/>
         </w:rPr>
         <w:t>“</w:t>
       </w:r>
       <w:r>
         <w:rPr>
+          <w:rFonts w:ascii="Consolas" w:hAnsi="Consolas"/>
+          <w:sz w:val="22"/>
           <w:szCs w:val="24"/>
         </w:rPr>
         <w:t>username</w:t>
       </w:r>
       <w:r>
         <w:rPr>
+          <w:rFonts w:ascii="Consolas" w:hAnsi="Consolas"/>
+          <w:sz w:val="22"/>
           <w:szCs w:val="24"/>
         </w:rPr>
         <w:t>”</w:t>
       </w:r>
       <w:r>
         <w:rPr>
+          <w:rFonts w:ascii="Consolas" w:hAnsi="Consolas"/>
+          <w:sz w:val="22"/>
           <w:szCs w:val="24"/>
         </w:rPr>
         <w:t xml:space="preserve">: </w:t>
       </w:r>
       <w:r>
         <w:rPr>
+          <w:rFonts w:ascii="Consolas" w:hAnsi="Consolas"/>
+          <w:sz w:val="22"/>
           <w:szCs w:val="24"/>
         </w:rPr>
         <w:t>“</w:t>
@@ -3980,6 +4574,8 @@
       <w:proofErr w:type="spellStart"/>
       <w:r>
         <w:rPr>
+          <w:rFonts w:ascii="Consolas" w:hAnsi="Consolas"/>
+          <w:sz w:val="22"/>
           <w:szCs w:val="24"/>
         </w:rPr>
         <w:t>example_user</w:t>
@@ -3987,62 +4583,74 @@
       <w:proofErr w:type="spellEnd"/>
       <w:r>
         <w:rPr>
+          <w:rFonts w:ascii="Consolas" w:hAnsi="Consolas"/>
+          <w:sz w:val="22"/>
           <w:szCs w:val="24"/>
         </w:rPr>
         <w:t>”</w:t>
       </w:r>
       <w:r>
         <w:rPr>
-          <w:szCs w:val="24"/>
-        </w:rPr>
-        <w:t xml:space="preserve">,      </w:t>
-      </w:r>
-      <w:r>
-        <w:rPr>
-          <w:szCs w:val="24"/>
-        </w:rPr>
-        <w:t>|</w:t>
+          <w:rFonts w:ascii="Consolas" w:hAnsi="Consolas"/>
+          <w:sz w:val="22"/>
+          <w:szCs w:val="24"/>
+        </w:rPr>
+        <w:t>,      |</w:t>
       </w:r>
     </w:p>
     <w:p>
       <w:pPr>
         <w:pStyle w:val="BodyText2"/>
         <w:rPr>
-          <w:szCs w:val="24"/>
-        </w:rPr>
-      </w:pPr>
-      <w:r>
-        <w:rPr>
+          <w:rFonts w:ascii="Consolas" w:hAnsi="Consolas"/>
+          <w:sz w:val="22"/>
+          <w:szCs w:val="24"/>
+        </w:rPr>
+      </w:pPr>
+      <w:r>
+        <w:rPr>
+          <w:rFonts w:ascii="Consolas" w:hAnsi="Consolas"/>
+          <w:sz w:val="22"/>
           <w:szCs w:val="24"/>
         </w:rPr>
         <w:t xml:space="preserve">|    </w:t>
       </w:r>
       <w:r>
         <w:rPr>
+          <w:rFonts w:ascii="Consolas" w:hAnsi="Consolas"/>
+          <w:sz w:val="22"/>
           <w:szCs w:val="24"/>
         </w:rPr>
         <w:t>“</w:t>
       </w:r>
       <w:r>
         <w:rPr>
+          <w:rFonts w:ascii="Consolas" w:hAnsi="Consolas"/>
+          <w:sz w:val="22"/>
           <w:szCs w:val="24"/>
         </w:rPr>
         <w:t>password</w:t>
       </w:r>
       <w:r>
         <w:rPr>
+          <w:rFonts w:ascii="Consolas" w:hAnsi="Consolas"/>
+          <w:sz w:val="22"/>
           <w:szCs w:val="24"/>
         </w:rPr>
         <w:t>”</w:t>
       </w:r>
       <w:r>
         <w:rPr>
+          <w:rFonts w:ascii="Consolas" w:hAnsi="Consolas"/>
+          <w:sz w:val="22"/>
           <w:szCs w:val="24"/>
         </w:rPr>
         <w:t xml:space="preserve">: </w:t>
       </w:r>
       <w:r>
         <w:rPr>
+          <w:rFonts w:ascii="Consolas" w:hAnsi="Consolas"/>
+          <w:sz w:val="22"/>
           <w:szCs w:val="24"/>
         </w:rPr>
         <w:t>“</w:t>
@@ -4050,6 +4658,8 @@
       <w:proofErr w:type="spellStart"/>
       <w:r>
         <w:rPr>
+          <w:rFonts w:ascii="Consolas" w:hAnsi="Consolas"/>
+          <w:sz w:val="22"/>
           <w:szCs w:val="24"/>
         </w:rPr>
         <w:t>example_password</w:t>
@@ -4057,32 +4667,34 @@
       <w:proofErr w:type="spellEnd"/>
       <w:r>
         <w:rPr>
+          <w:rFonts w:ascii="Consolas" w:hAnsi="Consolas"/>
+          <w:sz w:val="22"/>
           <w:szCs w:val="24"/>
         </w:rPr>
         <w:t>”</w:t>
       </w:r>
       <w:r>
         <w:rPr>
-          <w:szCs w:val="24"/>
-        </w:rPr>
-        <w:t xml:space="preserve">   </w:t>
-      </w:r>
-      <w:r>
-        <w:rPr>
-          <w:szCs w:val="24"/>
-        </w:rPr>
-        <w:t>|</w:t>
+          <w:rFonts w:ascii="Consolas" w:hAnsi="Consolas"/>
+          <w:sz w:val="22"/>
+          <w:szCs w:val="24"/>
+        </w:rPr>
+        <w:t xml:space="preserve">   |</w:t>
       </w:r>
     </w:p>
     <w:p>
       <w:pPr>
         <w:pStyle w:val="BodyText2"/>
         <w:rPr>
-          <w:szCs w:val="24"/>
-        </w:rPr>
-      </w:pPr>
-      <w:r>
-        <w:rPr>
+          <w:rFonts w:ascii="Consolas" w:hAnsi="Consolas"/>
+          <w:sz w:val="22"/>
+          <w:szCs w:val="24"/>
+        </w:rPr>
+      </w:pPr>
+      <w:r>
+        <w:rPr>
+          <w:rFonts w:ascii="Consolas" w:hAnsi="Consolas"/>
+          <w:sz w:val="22"/>
           <w:szCs w:val="24"/>
         </w:rPr>
         <w:t>|  }                                  |</w:t>
@@ -4092,14 +4704,130 @@
       <w:pPr>
         <w:pStyle w:val="BodyText2"/>
         <w:rPr>
-          <w:szCs w:val="24"/>
-        </w:rPr>
-      </w:pPr>
-      <w:r>
-        <w:rPr>
+          <w:rFonts w:ascii="Consolas" w:hAnsi="Consolas"/>
+          <w:sz w:val="22"/>
+          <w:szCs w:val="24"/>
+        </w:rPr>
+      </w:pPr>
+      <w:r>
+        <w:rPr>
+          <w:rFonts w:ascii="Consolas" w:hAnsi="Consolas"/>
+          <w:sz w:val="22"/>
           <w:szCs w:val="24"/>
         </w:rPr>
         <w:t>+-------------------------------------+</w:t>
+      </w:r>
+    </w:p>
+    <w:p>
+      <w:pPr>
+        <w:pStyle w:val="BodyText2"/>
+        <w:rPr>
+          <w:szCs w:val="24"/>
+        </w:rPr>
+      </w:pPr>
+      <w:r>
+        <w:rPr>
+          <w:szCs w:val="24"/>
+        </w:rPr>
+        <w:t>Response Message:</w:t>
+      </w:r>
+    </w:p>
+    <w:p>
+      <w:pPr>
+        <w:pStyle w:val="BodyText2"/>
+        <w:rPr>
+          <w:szCs w:val="24"/>
+        </w:rPr>
+      </w:pPr>
+      <w:r>
+        <w:rPr>
+          <w:szCs w:val="24"/>
+        </w:rPr>
+        <w:tab/>
+        <w:t>Code:</w:t>
+      </w:r>
+      <w:r>
+        <w:rPr>
+          <w:szCs w:val="24"/>
+        </w:rPr>
+        <w:t xml:space="preserve"> 101</w:t>
+      </w:r>
+    </w:p>
+    <w:p>
+      <w:pPr>
+        <w:pStyle w:val="BodyText2"/>
+        <w:rPr>
+          <w:szCs w:val="24"/>
+        </w:rPr>
+      </w:pPr>
+      <w:r>
+        <w:rPr>
+          <w:szCs w:val="24"/>
+        </w:rPr>
+        <w:tab/>
+        <w:t>Text:</w:t>
+      </w:r>
+      <w:r>
+        <w:rPr>
+          <w:szCs w:val="24"/>
+        </w:rPr>
+        <w:t xml:space="preserve"> “Login successful, welcome to [ protocol name ]”</w:t>
+      </w:r>
+    </w:p>
+    <w:p>
+      <w:pPr>
+        <w:pStyle w:val="BodyText2"/>
+        <w:rPr>
+          <w:szCs w:val="24"/>
+        </w:rPr>
+      </w:pPr>
+      <w:r>
+        <w:rPr>
+          <w:szCs w:val="24"/>
+        </w:rPr>
+        <w:t>Response Message:</w:t>
+      </w:r>
+    </w:p>
+    <w:p>
+      <w:pPr>
+        <w:pStyle w:val="BodyText2"/>
+        <w:rPr>
+          <w:szCs w:val="24"/>
+        </w:rPr>
+      </w:pPr>
+      <w:r>
+        <w:rPr>
+          <w:szCs w:val="24"/>
+        </w:rPr>
+        <w:tab/>
+        <w:t>Code:</w:t>
+      </w:r>
+      <w:r>
+        <w:rPr>
+          <w:szCs w:val="24"/>
+        </w:rPr>
+        <w:t xml:space="preserve"> 102</w:t>
+      </w:r>
+    </w:p>
+    <w:p>
+      <w:pPr>
+        <w:pStyle w:val="BodyText2"/>
+        <w:rPr>
+          <w:szCs w:val="24"/>
+        </w:rPr>
+      </w:pPr>
+      <w:r>
+        <w:rPr>
+          <w:szCs w:val="24"/>
+        </w:rPr>
+        <w:tab/>
+        <w:t>Text:</w:t>
+      </w:r>
+      <w:r>
+        <w:rPr>
+          <w:szCs w:val="24"/>
+        </w:rPr>
+        <w:t xml:space="preserve"> “Login unsuccessful, please try again”</w:t>
       </w:r>
     </w:p>
     <w:p>
@@ -4125,98 +4853,139 @@
           <w:sz w:val="28"/>
           <w:szCs w:val="28"/>
         </w:rPr>
-        <w:t>Upload Request</w:t>
-      </w:r>
-      <w:r>
-        <w:rPr>
-          <w:rFonts w:ascii="Sitka Text" w:hAnsi="Sitka Text"/>
-          <w:b/>
-          <w:sz w:val="28"/>
+        <w:t>Upload Request Message Format</w:t>
+      </w:r>
+    </w:p>
+    <w:p>
+      <w:pPr>
+        <w:spacing w:line="276" w:lineRule="auto"/>
+        <w:rPr>
           <w:szCs w:val="28"/>
         </w:rPr>
-        <w:t xml:space="preserve"> Message Format</w:t>
-      </w:r>
-    </w:p>
-    <w:p>
-      <w:pPr>
-        <w:spacing w:line="276" w:lineRule="auto"/>
-        <w:rPr>
-          <w:rFonts w:ascii="Sitka Text" w:hAnsi="Sitka Text"/>
-          <w:sz w:val="24"/>
-        </w:rPr>
-      </w:pPr>
-      <w:r>
-        <w:rPr>
-          <w:rFonts w:ascii="Sitka Text" w:hAnsi="Sitka Text"/>
-          <w:sz w:val="24"/>
-        </w:rPr>
-        <w:t xml:space="preserve">The </w:t>
-      </w:r>
-      <w:r>
-        <w:rPr>
-          <w:rFonts w:ascii="Sitka Text" w:hAnsi="Sitka Text"/>
-          <w:sz w:val="24"/>
-        </w:rPr>
-        <w:t xml:space="preserve">upload </w:t>
-      </w:r>
-      <w:r>
-        <w:rPr>
-          <w:rFonts w:ascii="Sitka Text" w:hAnsi="Sitka Text"/>
-          <w:sz w:val="24"/>
-        </w:rPr>
-        <w:t>request message format includes the following eleme</w:t>
-      </w:r>
-      <w:r>
-        <w:rPr>
-          <w:rFonts w:ascii="Sitka Text" w:hAnsi="Sitka Text"/>
-          <w:sz w:val="24"/>
-        </w:rPr>
-        <w:t>n</w:t>
-      </w:r>
-      <w:r>
-        <w:rPr>
-          <w:rFonts w:ascii="Sitka Text" w:hAnsi="Sitka Text"/>
-          <w:sz w:val="24"/>
-        </w:rPr>
-        <w:t>ts:</w:t>
-      </w:r>
-    </w:p>
-    <w:p>
-      <w:pPr>
-        <w:spacing w:line="276" w:lineRule="auto"/>
-        <w:rPr>
-          <w:rFonts w:ascii="Sitka Text" w:hAnsi="Sitka Text"/>
-          <w:sz w:val="24"/>
-        </w:rPr>
-      </w:pPr>
-      <w:r>
-        <w:rPr>
-          <w:rFonts w:ascii="Sitka Text" w:hAnsi="Sitka Text"/>
-          <w:sz w:val="24"/>
-        </w:rPr>
-        <w:t xml:space="preserve">Request Type: </w:t>
-      </w:r>
-      <w:r>
-        <w:rPr>
-          <w:rFonts w:ascii="Sitka Text" w:hAnsi="Sitka Text"/>
-          <w:sz w:val="24"/>
-        </w:rPr>
-        <w:t>Upload</w:t>
-      </w:r>
-    </w:p>
-    <w:p>
-      <w:pPr>
-        <w:spacing w:line="276" w:lineRule="auto"/>
-        <w:rPr>
-          <w:rFonts w:ascii="Sitka Text" w:hAnsi="Sitka Text"/>
-          <w:sz w:val="24"/>
-        </w:rPr>
-      </w:pPr>
-      <w:r>
-        <w:rPr>
-          <w:rFonts w:ascii="Sitka Text" w:hAnsi="Sitka Text"/>
-          <w:sz w:val="24"/>
-        </w:rPr>
+      </w:pPr>
+      <w:r>
+        <w:rPr>
+          <w:rFonts w:ascii="Sitka Text" w:hAnsi="Sitka Text"/>
+          <w:sz w:val="24"/>
+        </w:rPr>
+        <w:t>The upload request message format includes the following elements:</w:t>
+      </w:r>
+    </w:p>
+    <w:p>
+      <w:pPr>
+        <w:spacing w:line="276" w:lineRule="auto"/>
+        <w:rPr>
+          <w:rFonts w:ascii="Sitka Text" w:hAnsi="Sitka Text"/>
+          <w:sz w:val="24"/>
+        </w:rPr>
+      </w:pPr>
+      <w:r>
+        <w:rPr>
+          <w:rFonts w:ascii="Sitka Text" w:hAnsi="Sitka Text"/>
+          <w:sz w:val="24"/>
+        </w:rPr>
+        <w:t xml:space="preserve">Description: The user </w:t>
+      </w:r>
+      <w:r>
+        <w:rPr>
+          <w:rFonts w:ascii="Sitka Text" w:hAnsi="Sitka Text"/>
+          <w:sz w:val="24"/>
+        </w:rPr>
+        <w:t>can upload a message</w:t>
+      </w:r>
+      <w:r>
+        <w:rPr>
+          <w:rFonts w:ascii="Sitka Text" w:hAnsi="Sitka Text"/>
+          <w:sz w:val="24"/>
+        </w:rPr>
+        <w:t xml:space="preserve"> to the server </w:t>
+      </w:r>
+      <w:r>
+        <w:rPr>
+          <w:rFonts w:ascii="Sitka Text" w:hAnsi="Sitka Text"/>
+          <w:sz w:val="24"/>
+        </w:rPr>
+        <w:t>once authenticated.</w:t>
+      </w:r>
+    </w:p>
+    <w:p>
+      <w:pPr>
+        <w:spacing w:line="276" w:lineRule="auto"/>
+        <w:rPr>
+          <w:rFonts w:ascii="Sitka Text" w:hAnsi="Sitka Text"/>
+          <w:sz w:val="24"/>
+        </w:rPr>
+      </w:pPr>
+      <w:r>
+        <w:rPr>
+          <w:rFonts w:ascii="Sitka Text" w:hAnsi="Sitka Text"/>
+          <w:sz w:val="24"/>
+        </w:rPr>
+        <w:t xml:space="preserve">Code: </w:t>
+      </w:r>
+      <w:r>
+        <w:rPr>
+          <w:rFonts w:ascii="Sitka Text" w:hAnsi="Sitka Text"/>
+          <w:sz w:val="24"/>
+        </w:rPr>
+        <w:t>2</w:t>
+      </w:r>
+      <w:r>
+        <w:rPr>
+          <w:rFonts w:ascii="Sitka Text" w:hAnsi="Sitka Text"/>
+          <w:sz w:val="24"/>
+        </w:rPr>
+        <w:t>00</w:t>
+      </w:r>
+    </w:p>
+    <w:p>
+      <w:pPr>
+        <w:spacing w:line="276" w:lineRule="auto"/>
+        <w:rPr>
+          <w:rFonts w:ascii="Sitka Text" w:hAnsi="Sitka Text"/>
+          <w:sz w:val="24"/>
+        </w:rPr>
+      </w:pPr>
+      <w:r>
+        <w:rPr>
+          <w:rFonts w:ascii="Sitka Text" w:hAnsi="Sitka Text"/>
+          <w:sz w:val="24"/>
+        </w:rPr>
+        <w:t>Parameters:</w:t>
+      </w:r>
+    </w:p>
+    <w:p>
+      <w:pPr>
+        <w:spacing w:line="276" w:lineRule="auto"/>
+        <w:ind w:firstLine="720"/>
+        <w:rPr>
+          <w:rFonts w:ascii="Sitka Text" w:hAnsi="Sitka Text"/>
+          <w:sz w:val="24"/>
+        </w:rPr>
+      </w:pPr>
+      <w:r>
+        <w:rPr>
+          <w:rFonts w:ascii="Sitka Text" w:hAnsi="Sitka Text"/>
+          <w:sz w:val="24"/>
+        </w:rPr>
+        <w:t>Type: Upload</w:t>
+      </w:r>
+    </w:p>
+    <w:p>
+      <w:pPr>
+        <w:spacing w:line="276" w:lineRule="auto"/>
+        <w:ind w:firstLine="720"/>
+        <w:rPr>
+          <w:rFonts w:ascii="Sitka Text" w:hAnsi="Sitka Text"/>
+          <w:sz w:val="24"/>
+        </w:rPr>
+      </w:pPr>
+      <w:r>
+        <w:rPr>
+          <w:rFonts w:ascii="Sitka Text" w:hAnsi="Sitka Text"/>
+          <w:sz w:val="24"/>
+        </w:rPr>
+        <w:lastRenderedPageBreak/>
         <w:t>Message: [ message content ]</w:t>
       </w:r>
     </w:p>
@@ -4232,16 +5001,15 @@
       <w:pPr>
         <w:spacing w:line="276" w:lineRule="auto"/>
         <w:rPr>
-          <w:rFonts w:ascii="Sitka Text" w:hAnsi="Sitka Text"/>
-          <w:sz w:val="24"/>
-        </w:rPr>
-      </w:pPr>
-      <w:r>
-        <w:rPr>
-          <w:rFonts w:ascii="Sitka Text" w:hAnsi="Sitka Text"/>
-          <w:sz w:val="24"/>
-        </w:rPr>
-        <w:lastRenderedPageBreak/>
+          <w:rFonts w:ascii="Consolas" w:hAnsi="Consolas"/>
+          <w:sz w:val="24"/>
+        </w:rPr>
+      </w:pPr>
+      <w:r>
+        <w:rPr>
+          <w:rFonts w:ascii="Consolas" w:hAnsi="Consolas"/>
+          <w:sz w:val="24"/>
+        </w:rPr>
         <w:t>+-------------------------------------+</w:t>
       </w:r>
     </w:p>
@@ -4249,62 +5017,62 @@
       <w:pPr>
         <w:spacing w:line="276" w:lineRule="auto"/>
         <w:rPr>
-          <w:rFonts w:ascii="Sitka Text" w:hAnsi="Sitka Text"/>
-          <w:sz w:val="24"/>
-        </w:rPr>
-      </w:pPr>
-      <w:r>
-        <w:rPr>
-          <w:rFonts w:ascii="Sitka Text" w:hAnsi="Sitka Text"/>
+          <w:rFonts w:ascii="Consolas" w:hAnsi="Consolas"/>
+          <w:sz w:val="24"/>
+        </w:rPr>
+      </w:pPr>
+      <w:r>
+        <w:rPr>
+          <w:rFonts w:ascii="Consolas" w:hAnsi="Consolas"/>
           <w:sz w:val="24"/>
         </w:rPr>
         <w:t>|  {</w:t>
       </w:r>
       <w:r>
         <w:rPr>
-          <w:rFonts w:ascii="Sitka Text" w:hAnsi="Sitka Text"/>
+          <w:rFonts w:ascii="Consolas" w:hAnsi="Consolas"/>
           <w:sz w:val="24"/>
         </w:rPr>
         <w:tab/>
       </w:r>
       <w:r>
         <w:rPr>
-          <w:rFonts w:ascii="Sitka Text" w:hAnsi="Sitka Text"/>
+          <w:rFonts w:ascii="Consolas" w:hAnsi="Consolas"/>
           <w:sz w:val="24"/>
         </w:rPr>
         <w:tab/>
       </w:r>
       <w:r>
         <w:rPr>
-          <w:rFonts w:ascii="Sitka Text" w:hAnsi="Sitka Text"/>
+          <w:rFonts w:ascii="Consolas" w:hAnsi="Consolas"/>
           <w:sz w:val="24"/>
         </w:rPr>
         <w:tab/>
       </w:r>
       <w:r>
         <w:rPr>
-          <w:rFonts w:ascii="Sitka Text" w:hAnsi="Sitka Text"/>
+          <w:rFonts w:ascii="Consolas" w:hAnsi="Consolas"/>
           <w:sz w:val="24"/>
         </w:rPr>
         <w:tab/>
       </w:r>
       <w:r>
         <w:rPr>
-          <w:rFonts w:ascii="Sitka Text" w:hAnsi="Sitka Text"/>
+          <w:rFonts w:ascii="Consolas" w:hAnsi="Consolas"/>
           <w:sz w:val="24"/>
         </w:rPr>
         <w:tab/>
       </w:r>
       <w:r>
         <w:rPr>
-          <w:rFonts w:ascii="Sitka Text" w:hAnsi="Sitka Text"/>
+          <w:rFonts w:ascii="Consolas" w:hAnsi="Consolas"/>
           <w:sz w:val="24"/>
         </w:rPr>
         <w:tab/>
       </w:r>
       <w:r>
         <w:rPr>
-          <w:rFonts w:ascii="Sitka Text" w:hAnsi="Sitka Text"/>
+          <w:rFonts w:ascii="Consolas" w:hAnsi="Consolas"/>
           <w:sz w:val="24"/>
         </w:rPr>
         <w:tab/>
@@ -4315,76 +5083,34 @@
       <w:pPr>
         <w:spacing w:line="276" w:lineRule="auto"/>
         <w:rPr>
-          <w:rFonts w:ascii="Sitka Text" w:hAnsi="Sitka Text"/>
-          <w:sz w:val="24"/>
-        </w:rPr>
-      </w:pPr>
-      <w:r>
-        <w:rPr>
-          <w:rFonts w:ascii="Sitka Text" w:hAnsi="Sitka Text"/>
-          <w:sz w:val="24"/>
-        </w:rPr>
-        <w:t xml:space="preserve">|    </w:t>
-      </w:r>
-      <w:r>
-        <w:rPr>
-          <w:rFonts w:ascii="Sitka Text" w:hAnsi="Sitka Text"/>
-          <w:sz w:val="24"/>
-        </w:rPr>
-        <w:t>“</w:t>
-      </w:r>
-      <w:r>
-        <w:rPr>
-          <w:rFonts w:ascii="Sitka Text" w:hAnsi="Sitka Text"/>
-          <w:sz w:val="24"/>
-        </w:rPr>
-        <w:t>type</w:t>
-      </w:r>
-      <w:r>
-        <w:rPr>
-          <w:rFonts w:ascii="Sitka Text" w:hAnsi="Sitka Text"/>
-          <w:sz w:val="24"/>
-        </w:rPr>
-        <w:t>”</w:t>
-      </w:r>
-      <w:r>
-        <w:rPr>
-          <w:rFonts w:ascii="Sitka Text" w:hAnsi="Sitka Text"/>
-          <w:sz w:val="24"/>
-        </w:rPr>
-        <w:t xml:space="preserve">: </w:t>
-      </w:r>
-      <w:r>
-        <w:rPr>
-          <w:rFonts w:ascii="Sitka Text" w:hAnsi="Sitka Text"/>
-          <w:sz w:val="24"/>
-        </w:rPr>
-        <w:t>“UPLOAD”</w:t>
-      </w:r>
-      <w:r>
-        <w:rPr>
-          <w:rFonts w:ascii="Sitka Text" w:hAnsi="Sitka Text"/>
-          <w:sz w:val="24"/>
-        </w:rPr>
-        <w:t>,</w:t>
-      </w:r>
-      <w:r>
-        <w:rPr>
-          <w:rFonts w:ascii="Sitka Text" w:hAnsi="Sitka Text"/>
+          <w:rFonts w:ascii="Consolas" w:hAnsi="Consolas"/>
+          <w:sz w:val="24"/>
+        </w:rPr>
+      </w:pPr>
+      <w:r>
+        <w:rPr>
+          <w:rFonts w:ascii="Consolas" w:hAnsi="Consolas"/>
+          <w:sz w:val="24"/>
+        </w:rPr>
+        <w:t>|    “type”: “UPLOAD”,</w:t>
+      </w:r>
+      <w:r>
+        <w:rPr>
+          <w:rFonts w:ascii="Consolas" w:hAnsi="Consolas"/>
           <w:sz w:val="24"/>
         </w:rPr>
         <w:tab/>
       </w:r>
       <w:r>
         <w:rPr>
-          <w:rFonts w:ascii="Sitka Text" w:hAnsi="Sitka Text"/>
+          <w:rFonts w:ascii="Consolas" w:hAnsi="Consolas"/>
           <w:sz w:val="24"/>
         </w:rPr>
         <w:tab/>
       </w:r>
       <w:r>
         <w:rPr>
-          <w:rFonts w:ascii="Sitka Text" w:hAnsi="Sitka Text"/>
+          <w:rFonts w:ascii="Consolas" w:hAnsi="Consolas"/>
           <w:sz w:val="24"/>
         </w:rPr>
         <w:tab/>
@@ -4395,27 +5121,20 @@
       <w:pPr>
         <w:spacing w:line="276" w:lineRule="auto"/>
         <w:rPr>
-          <w:rFonts w:ascii="Sitka Text" w:hAnsi="Sitka Text"/>
-          <w:sz w:val="24"/>
-        </w:rPr>
-      </w:pPr>
-      <w:r>
-        <w:rPr>
-          <w:rFonts w:ascii="Sitka Text" w:hAnsi="Sitka Text"/>
-          <w:sz w:val="24"/>
-        </w:rPr>
-        <w:t xml:space="preserve">|    </w:t>
-      </w:r>
-      <w:r>
-        <w:rPr>
-          <w:rFonts w:ascii="Sitka Text" w:hAnsi="Sitka Text"/>
-          <w:sz w:val="24"/>
-        </w:rPr>
-        <w:t>“message”: “This is a message”</w:t>
-      </w:r>
-      <w:r>
-        <w:rPr>
-          <w:rFonts w:ascii="Sitka Text" w:hAnsi="Sitka Text"/>
+          <w:rFonts w:ascii="Consolas" w:hAnsi="Consolas"/>
+          <w:sz w:val="24"/>
+        </w:rPr>
+      </w:pPr>
+      <w:r>
+        <w:rPr>
+          <w:rFonts w:ascii="Consolas" w:hAnsi="Consolas"/>
+          <w:sz w:val="24"/>
+        </w:rPr>
+        <w:t>|    “message”: “This is a message”</w:t>
+      </w:r>
+      <w:r>
+        <w:rPr>
+          <w:rFonts w:ascii="Consolas" w:hAnsi="Consolas"/>
           <w:sz w:val="24"/>
         </w:rPr>
         <w:tab/>
@@ -4426,13 +5145,13 @@
       <w:pPr>
         <w:spacing w:line="276" w:lineRule="auto"/>
         <w:rPr>
-          <w:rFonts w:ascii="Sitka Text" w:hAnsi="Sitka Text"/>
-          <w:sz w:val="24"/>
-        </w:rPr>
-      </w:pPr>
-      <w:r>
-        <w:rPr>
-          <w:rFonts w:ascii="Sitka Text" w:hAnsi="Sitka Text"/>
+          <w:rFonts w:ascii="Consolas" w:hAnsi="Consolas"/>
+          <w:sz w:val="24"/>
+        </w:rPr>
+      </w:pPr>
+      <w:r>
+        <w:rPr>
+          <w:rFonts w:ascii="Consolas" w:hAnsi="Consolas"/>
           <w:sz w:val="24"/>
         </w:rPr>
         <w:t>|  }                                  |</w:t>
@@ -4442,16 +5161,170 @@
       <w:pPr>
         <w:spacing w:line="276" w:lineRule="auto"/>
         <w:rPr>
-          <w:rFonts w:ascii="Sitka Text" w:hAnsi="Sitka Text"/>
-          <w:sz w:val="24"/>
-        </w:rPr>
-      </w:pPr>
-      <w:r>
-        <w:rPr>
-          <w:rFonts w:ascii="Sitka Text" w:hAnsi="Sitka Text"/>
+          <w:rFonts w:ascii="Consolas" w:hAnsi="Consolas"/>
+          <w:sz w:val="24"/>
+        </w:rPr>
+      </w:pPr>
+      <w:r>
+        <w:rPr>
+          <w:rFonts w:ascii="Consolas" w:hAnsi="Consolas"/>
           <w:sz w:val="24"/>
         </w:rPr>
         <w:t>+-------------------------------------+</w:t>
+      </w:r>
+    </w:p>
+    <w:p>
+      <w:pPr>
+        <w:pStyle w:val="BodyText2"/>
+        <w:rPr>
+          <w:szCs w:val="24"/>
+        </w:rPr>
+      </w:pPr>
+      <w:r>
+        <w:rPr>
+          <w:szCs w:val="24"/>
+        </w:rPr>
+        <w:t>Response Message:</w:t>
+      </w:r>
+    </w:p>
+    <w:p>
+      <w:pPr>
+        <w:pStyle w:val="BodyText2"/>
+        <w:rPr>
+          <w:szCs w:val="24"/>
+        </w:rPr>
+      </w:pPr>
+      <w:r>
+        <w:rPr>
+          <w:szCs w:val="24"/>
+        </w:rPr>
+        <w:tab/>
+        <w:t>Code:</w:t>
+      </w:r>
+      <w:r>
+        <w:rPr>
+          <w:szCs w:val="24"/>
+        </w:rPr>
+        <w:t xml:space="preserve"> </w:t>
+      </w:r>
+      <w:r>
+        <w:rPr>
+          <w:szCs w:val="24"/>
+        </w:rPr>
+        <w:t>2</w:t>
+      </w:r>
+      <w:r>
+        <w:rPr>
+          <w:szCs w:val="24"/>
+        </w:rPr>
+        <w:t>01</w:t>
+      </w:r>
+    </w:p>
+    <w:p>
+      <w:pPr>
+        <w:pStyle w:val="BodyText2"/>
+        <w:rPr>
+          <w:szCs w:val="24"/>
+        </w:rPr>
+      </w:pPr>
+      <w:r>
+        <w:rPr>
+          <w:szCs w:val="24"/>
+        </w:rPr>
+        <w:tab/>
+        <w:t>Text:</w:t>
+      </w:r>
+      <w:r>
+        <w:rPr>
+          <w:szCs w:val="24"/>
+        </w:rPr>
+        <w:t xml:space="preserve"> “</w:t>
+      </w:r>
+      <w:r>
+        <w:rPr>
+          <w:szCs w:val="24"/>
+        </w:rPr>
+        <w:t>Upload</w:t>
+      </w:r>
+      <w:r>
+        <w:rPr>
+          <w:szCs w:val="24"/>
+        </w:rPr>
+        <w:t xml:space="preserve"> successful</w:t>
+      </w:r>
+      <w:r>
+        <w:rPr>
+          <w:szCs w:val="24"/>
+        </w:rPr>
+        <w:t>”</w:t>
+      </w:r>
+    </w:p>
+    <w:p>
+      <w:pPr>
+        <w:pStyle w:val="BodyText2"/>
+        <w:rPr>
+          <w:szCs w:val="24"/>
+        </w:rPr>
+      </w:pPr>
+      <w:r>
+        <w:rPr>
+          <w:szCs w:val="24"/>
+        </w:rPr>
+        <w:t>Response Message:</w:t>
+      </w:r>
+    </w:p>
+    <w:p>
+      <w:pPr>
+        <w:pStyle w:val="BodyText2"/>
+        <w:rPr>
+          <w:szCs w:val="24"/>
+        </w:rPr>
+      </w:pPr>
+      <w:r>
+        <w:rPr>
+          <w:szCs w:val="24"/>
+        </w:rPr>
+        <w:tab/>
+        <w:t>Code:</w:t>
+      </w:r>
+      <w:r>
+        <w:rPr>
+          <w:szCs w:val="24"/>
+        </w:rPr>
+        <w:t xml:space="preserve"> </w:t>
+      </w:r>
+      <w:r>
+        <w:rPr>
+          <w:szCs w:val="24"/>
+        </w:rPr>
+        <w:t>2</w:t>
+      </w:r>
+      <w:r>
+        <w:rPr>
+          <w:szCs w:val="24"/>
+        </w:rPr>
+        <w:t>02</w:t>
+      </w:r>
+    </w:p>
+    <w:p>
+      <w:pPr>
+        <w:pStyle w:val="BodyText2"/>
+        <w:rPr>
+          <w:szCs w:val="24"/>
+        </w:rPr>
+      </w:pPr>
+      <w:r>
+        <w:rPr>
+          <w:szCs w:val="24"/>
+        </w:rPr>
+        <w:tab/>
+        <w:t>Text:</w:t>
+      </w:r>
+      <w:r>
+        <w:rPr>
+          <w:szCs w:val="24"/>
+        </w:rPr>
+        <w:t xml:space="preserve"> “Upload unsuccessful, please try again”</w:t>
       </w:r>
     </w:p>
     <w:p>
@@ -4477,65 +5350,148 @@
           <w:sz w:val="28"/>
           <w:szCs w:val="28"/>
         </w:rPr>
-        <w:t>Download Request</w:t>
-      </w:r>
-      <w:r>
-        <w:rPr>
-          <w:rFonts w:ascii="Sitka Text" w:hAnsi="Sitka Text"/>
-          <w:b/>
-          <w:sz w:val="28"/>
+        <w:t>Download Request Message Format</w:t>
+      </w:r>
+    </w:p>
+    <w:p>
+      <w:pPr>
+        <w:pStyle w:val="BodyText2"/>
+        <w:rPr>
           <w:szCs w:val="28"/>
         </w:rPr>
-        <w:t xml:space="preserve"> Message Format</w:t>
-      </w:r>
-    </w:p>
-    <w:p>
-      <w:pPr>
-        <w:pStyle w:val="BodyText2"/>
+      </w:pPr>
+      <w:r>
         <w:rPr>
           <w:szCs w:val="28"/>
         </w:rPr>
-      </w:pPr>
-      <w:r>
-        <w:rPr>
+        <w:t>The download request message format includes the following elements:</w:t>
+      </w:r>
+    </w:p>
+    <w:p>
+      <w:pPr>
+        <w:spacing w:line="276" w:lineRule="auto"/>
+        <w:rPr>
+          <w:rFonts w:ascii="Sitka Text" w:hAnsi="Sitka Text"/>
+          <w:sz w:val="24"/>
+        </w:rPr>
+      </w:pPr>
+      <w:r>
+        <w:rPr>
+          <w:rFonts w:ascii="Sitka Text" w:hAnsi="Sitka Text"/>
+          <w:sz w:val="24"/>
+        </w:rPr>
+        <w:t xml:space="preserve">Description: The user can </w:t>
+      </w:r>
+      <w:r>
+        <w:rPr>
+          <w:rFonts w:ascii="Sitka Text" w:hAnsi="Sitka Text"/>
+          <w:sz w:val="24"/>
+        </w:rPr>
+        <w:t>download</w:t>
+      </w:r>
+      <w:r>
+        <w:rPr>
+          <w:rFonts w:ascii="Sitka Text" w:hAnsi="Sitka Text"/>
+          <w:sz w:val="24"/>
+        </w:rPr>
+        <w:t xml:space="preserve"> a specific message </w:t>
+      </w:r>
+      <w:r>
+        <w:rPr>
+          <w:rFonts w:ascii="Sitka Text" w:hAnsi="Sitka Text"/>
+          <w:sz w:val="24"/>
+        </w:rPr>
+        <w:t>from</w:t>
+      </w:r>
+      <w:r>
+        <w:rPr>
+          <w:rFonts w:ascii="Sitka Text" w:hAnsi="Sitka Text"/>
+          <w:sz w:val="24"/>
+        </w:rPr>
+        <w:t xml:space="preserve"> the server once authenticated.</w:t>
+      </w:r>
+    </w:p>
+    <w:p>
+      <w:pPr>
+        <w:spacing w:line="276" w:lineRule="auto"/>
+        <w:rPr>
+          <w:rFonts w:ascii="Sitka Text" w:hAnsi="Sitka Text"/>
+          <w:sz w:val="24"/>
+        </w:rPr>
+      </w:pPr>
+      <w:r>
+        <w:rPr>
+          <w:rFonts w:ascii="Sitka Text" w:hAnsi="Sitka Text"/>
+          <w:sz w:val="24"/>
+        </w:rPr>
+        <w:t xml:space="preserve">Code: </w:t>
+      </w:r>
+      <w:r>
+        <w:rPr>
+          <w:rFonts w:ascii="Sitka Text" w:hAnsi="Sitka Text"/>
+          <w:sz w:val="24"/>
+        </w:rPr>
+        <w:t>3</w:t>
+      </w:r>
+      <w:r>
+        <w:rPr>
+          <w:rFonts w:ascii="Sitka Text" w:hAnsi="Sitka Text"/>
+          <w:sz w:val="24"/>
+        </w:rPr>
+        <w:t>00</w:t>
+      </w:r>
+    </w:p>
+    <w:p>
+      <w:pPr>
+        <w:spacing w:line="276" w:lineRule="auto"/>
+        <w:rPr>
+          <w:rFonts w:ascii="Sitka Text" w:hAnsi="Sitka Text"/>
+          <w:sz w:val="24"/>
+        </w:rPr>
+      </w:pPr>
+      <w:r>
+        <w:rPr>
+          <w:rFonts w:ascii="Sitka Text" w:hAnsi="Sitka Text"/>
+          <w:sz w:val="24"/>
+        </w:rPr>
+        <w:t>Parameters:</w:t>
+      </w:r>
+    </w:p>
+    <w:p>
+      <w:pPr>
+        <w:spacing w:line="276" w:lineRule="auto"/>
+        <w:ind w:firstLine="720"/>
+        <w:rPr>
+          <w:rFonts w:ascii="Sitka Text" w:hAnsi="Sitka Text"/>
+          <w:sz w:val="24"/>
           <w:szCs w:val="28"/>
         </w:rPr>
-        <w:t>The download request message format includes the following elements:</w:t>
-      </w:r>
-    </w:p>
-    <w:p>
-      <w:pPr>
-        <w:spacing w:line="276" w:lineRule="auto"/>
+      </w:pPr>
+      <w:r>
         <w:rPr>
           <w:rFonts w:ascii="Sitka Text" w:hAnsi="Sitka Text"/>
           <w:sz w:val="24"/>
           <w:szCs w:val="28"/>
         </w:rPr>
-      </w:pPr>
-      <w:r>
+        <w:t>Type: Download</w:t>
+      </w:r>
+    </w:p>
+    <w:p>
+      <w:pPr>
+        <w:spacing w:line="276" w:lineRule="auto"/>
+        <w:ind w:firstLine="720"/>
         <w:rPr>
           <w:rFonts w:ascii="Sitka Text" w:hAnsi="Sitka Text"/>
           <w:sz w:val="24"/>
           <w:szCs w:val="28"/>
         </w:rPr>
-        <w:t>Request Type: Download</w:t>
-      </w:r>
-    </w:p>
-    <w:p>
-      <w:pPr>
-        <w:spacing w:line="276" w:lineRule="auto"/>
+      </w:pPr>
+      <w:r>
         <w:rPr>
           <w:rFonts w:ascii="Sitka Text" w:hAnsi="Sitka Text"/>
           <w:sz w:val="24"/>
           <w:szCs w:val="28"/>
         </w:rPr>
-      </w:pPr>
-      <w:r>
-        <w:rPr>
-          <w:rFonts w:ascii="Sitka Text" w:hAnsi="Sitka Text"/>
-          <w:sz w:val="24"/>
-          <w:szCs w:val="28"/>
-        </w:rPr>
         <w:t>Message ID: [ ID of message to download ]</w:t>
       </w:r>
     </w:p>
@@ -4543,13 +5499,13 @@
       <w:pPr>
         <w:spacing w:line="276" w:lineRule="auto"/>
         <w:rPr>
-          <w:rFonts w:ascii="Sitka Text" w:hAnsi="Sitka Text"/>
-          <w:sz w:val="24"/>
-        </w:rPr>
-      </w:pPr>
-      <w:r>
-        <w:rPr>
-          <w:rFonts w:ascii="Sitka Text" w:hAnsi="Sitka Text"/>
+          <w:rFonts w:ascii="Consolas" w:hAnsi="Consolas"/>
+          <w:sz w:val="24"/>
+        </w:rPr>
+      </w:pPr>
+      <w:r>
+        <w:rPr>
+          <w:rFonts w:ascii="Consolas" w:hAnsi="Consolas"/>
           <w:sz w:val="24"/>
         </w:rPr>
         <w:t>+-------------------------------------+</w:t>
@@ -4559,62 +5515,62 @@
       <w:pPr>
         <w:spacing w:line="276" w:lineRule="auto"/>
         <w:rPr>
-          <w:rFonts w:ascii="Sitka Text" w:hAnsi="Sitka Text"/>
-          <w:sz w:val="24"/>
-        </w:rPr>
-      </w:pPr>
-      <w:r>
-        <w:rPr>
-          <w:rFonts w:ascii="Sitka Text" w:hAnsi="Sitka Text"/>
+          <w:rFonts w:ascii="Consolas" w:hAnsi="Consolas"/>
+          <w:sz w:val="24"/>
+        </w:rPr>
+      </w:pPr>
+      <w:r>
+        <w:rPr>
+          <w:rFonts w:ascii="Consolas" w:hAnsi="Consolas"/>
           <w:sz w:val="24"/>
         </w:rPr>
         <w:t>|  {</w:t>
       </w:r>
       <w:r>
         <w:rPr>
-          <w:rFonts w:ascii="Sitka Text" w:hAnsi="Sitka Text"/>
+          <w:rFonts w:ascii="Consolas" w:hAnsi="Consolas"/>
           <w:sz w:val="24"/>
         </w:rPr>
         <w:tab/>
       </w:r>
       <w:r>
         <w:rPr>
-          <w:rFonts w:ascii="Sitka Text" w:hAnsi="Sitka Text"/>
+          <w:rFonts w:ascii="Consolas" w:hAnsi="Consolas"/>
           <w:sz w:val="24"/>
         </w:rPr>
         <w:tab/>
       </w:r>
       <w:r>
         <w:rPr>
-          <w:rFonts w:ascii="Sitka Text" w:hAnsi="Sitka Text"/>
+          <w:rFonts w:ascii="Consolas" w:hAnsi="Consolas"/>
           <w:sz w:val="24"/>
         </w:rPr>
         <w:tab/>
       </w:r>
       <w:r>
         <w:rPr>
-          <w:rFonts w:ascii="Sitka Text" w:hAnsi="Sitka Text"/>
+          <w:rFonts w:ascii="Consolas" w:hAnsi="Consolas"/>
           <w:sz w:val="24"/>
         </w:rPr>
         <w:tab/>
       </w:r>
       <w:r>
         <w:rPr>
-          <w:rFonts w:ascii="Sitka Text" w:hAnsi="Sitka Text"/>
+          <w:rFonts w:ascii="Consolas" w:hAnsi="Consolas"/>
           <w:sz w:val="24"/>
         </w:rPr>
         <w:tab/>
       </w:r>
       <w:r>
         <w:rPr>
-          <w:rFonts w:ascii="Sitka Text" w:hAnsi="Sitka Text"/>
+          <w:rFonts w:ascii="Consolas" w:hAnsi="Consolas"/>
           <w:sz w:val="24"/>
         </w:rPr>
         <w:tab/>
       </w:r>
       <w:r>
         <w:rPr>
-          <w:rFonts w:ascii="Sitka Text" w:hAnsi="Sitka Text"/>
+          <w:rFonts w:ascii="Consolas" w:hAnsi="Consolas"/>
           <w:sz w:val="24"/>
         </w:rPr>
         <w:tab/>
@@ -4625,48 +5581,34 @@
       <w:pPr>
         <w:spacing w:line="276" w:lineRule="auto"/>
         <w:rPr>
-          <w:rFonts w:ascii="Sitka Text" w:hAnsi="Sitka Text"/>
-          <w:sz w:val="24"/>
-        </w:rPr>
-      </w:pPr>
-      <w:r>
-        <w:rPr>
-          <w:rFonts w:ascii="Sitka Text" w:hAnsi="Sitka Text"/>
-          <w:sz w:val="24"/>
-        </w:rPr>
-        <w:t>|    “type”: “</w:t>
-      </w:r>
-      <w:r>
-        <w:rPr>
-          <w:rFonts w:ascii="Sitka Text" w:hAnsi="Sitka Text"/>
-          <w:sz w:val="24"/>
-        </w:rPr>
-        <w:t>DOWNLOAD</w:t>
-      </w:r>
-      <w:r>
-        <w:rPr>
-          <w:rFonts w:ascii="Sitka Text" w:hAnsi="Sitka Text"/>
-          <w:sz w:val="24"/>
-        </w:rPr>
-        <w:t>”,</w:t>
-      </w:r>
-      <w:r>
-        <w:rPr>
-          <w:rFonts w:ascii="Sitka Text" w:hAnsi="Sitka Text"/>
+          <w:rFonts w:ascii="Consolas" w:hAnsi="Consolas"/>
+          <w:sz w:val="24"/>
+        </w:rPr>
+      </w:pPr>
+      <w:r>
+        <w:rPr>
+          <w:rFonts w:ascii="Consolas" w:hAnsi="Consolas"/>
+          <w:sz w:val="24"/>
+        </w:rPr>
+        <w:t>|    “type”: “DOWNLOAD”,</w:t>
+      </w:r>
+      <w:r>
+        <w:rPr>
+          <w:rFonts w:ascii="Consolas" w:hAnsi="Consolas"/>
           <w:sz w:val="24"/>
         </w:rPr>
         <w:tab/>
       </w:r>
       <w:r>
         <w:rPr>
-          <w:rFonts w:ascii="Sitka Text" w:hAnsi="Sitka Text"/>
+          <w:rFonts w:ascii="Consolas" w:hAnsi="Consolas"/>
           <w:sz w:val="24"/>
         </w:rPr>
         <w:tab/>
       </w:r>
       <w:r>
         <w:rPr>
-          <w:rFonts w:ascii="Sitka Text" w:hAnsi="Sitka Text"/>
+          <w:rFonts w:ascii="Consolas" w:hAnsi="Consolas"/>
           <w:sz w:val="24"/>
         </w:rPr>
         <w:tab/>
@@ -4677,13 +5619,13 @@
       <w:pPr>
         <w:spacing w:line="276" w:lineRule="auto"/>
         <w:rPr>
-          <w:rFonts w:ascii="Sitka Text" w:hAnsi="Sitka Text"/>
-          <w:sz w:val="24"/>
-        </w:rPr>
-      </w:pPr>
-      <w:r>
-        <w:rPr>
-          <w:rFonts w:ascii="Sitka Text" w:hAnsi="Sitka Text"/>
+          <w:rFonts w:ascii="Consolas" w:hAnsi="Consolas"/>
+          <w:sz w:val="24"/>
+        </w:rPr>
+      </w:pPr>
+      <w:r>
+        <w:rPr>
+          <w:rFonts w:ascii="Consolas" w:hAnsi="Consolas"/>
           <w:sz w:val="24"/>
         </w:rPr>
         <w:t>|    “</w:t>
@@ -4691,66 +5633,39 @@
       <w:proofErr w:type="spellStart"/>
       <w:r>
         <w:rPr>
-          <w:rFonts w:ascii="Sitka Text" w:hAnsi="Sitka Text"/>
-          <w:sz w:val="24"/>
-        </w:rPr>
-        <w:t>message</w:t>
-      </w:r>
-      <w:r>
-        <w:rPr>
-          <w:rFonts w:ascii="Sitka Text" w:hAnsi="Sitka Text"/>
-          <w:sz w:val="24"/>
-        </w:rPr>
-        <w:t>_id</w:t>
+          <w:rFonts w:ascii="Consolas" w:hAnsi="Consolas"/>
+          <w:sz w:val="24"/>
+        </w:rPr>
+        <w:t>message_id</w:t>
       </w:r>
       <w:proofErr w:type="spellEnd"/>
       <w:r>
         <w:rPr>
-          <w:rFonts w:ascii="Sitka Text" w:hAnsi="Sitka Text"/>
-          <w:sz w:val="24"/>
-        </w:rPr>
-        <w:t>”: “</w:t>
-      </w:r>
-      <w:r>
-        <w:rPr>
-          <w:rFonts w:ascii="Sitka Text" w:hAnsi="Sitka Text"/>
-          <w:sz w:val="24"/>
-        </w:rPr>
-        <w:t>12345</w:t>
-      </w:r>
-      <w:r>
-        <w:rPr>
-          <w:rFonts w:ascii="Sitka Text" w:hAnsi="Sitka Text"/>
-          <w:sz w:val="24"/>
-        </w:rPr>
-        <w:t>”</w:t>
-      </w:r>
-      <w:r>
-        <w:rPr>
-          <w:rFonts w:ascii="Sitka Text" w:hAnsi="Sitka Text"/>
+          <w:rFonts w:ascii="Consolas" w:hAnsi="Consolas"/>
+          <w:sz w:val="24"/>
+        </w:rPr>
+        <w:t>”: “12345”</w:t>
+      </w:r>
+      <w:r>
+        <w:rPr>
+          <w:rFonts w:ascii="Consolas" w:hAnsi="Consolas"/>
           <w:sz w:val="24"/>
         </w:rPr>
         <w:tab/>
       </w:r>
       <w:r>
         <w:rPr>
-          <w:rFonts w:ascii="Sitka Text" w:hAnsi="Sitka Text"/>
+          <w:rFonts w:ascii="Consolas" w:hAnsi="Consolas"/>
           <w:sz w:val="24"/>
         </w:rPr>
         <w:tab/>
       </w:r>
       <w:r>
         <w:rPr>
-          <w:rFonts w:ascii="Sitka Text" w:hAnsi="Sitka Text"/>
+          <w:rFonts w:ascii="Consolas" w:hAnsi="Consolas"/>
           <w:sz w:val="24"/>
         </w:rPr>
         <w:tab/>
-      </w:r>
-      <w:r>
-        <w:rPr>
-          <w:rFonts w:ascii="Sitka Text" w:hAnsi="Sitka Text"/>
-          <w:sz w:val="24"/>
-        </w:rPr>
         <w:t>|</w:t>
       </w:r>
     </w:p>
@@ -4758,13 +5673,13 @@
       <w:pPr>
         <w:spacing w:line="276" w:lineRule="auto"/>
         <w:rPr>
-          <w:rFonts w:ascii="Sitka Text" w:hAnsi="Sitka Text"/>
-          <w:sz w:val="24"/>
-        </w:rPr>
-      </w:pPr>
-      <w:r>
-        <w:rPr>
-          <w:rFonts w:ascii="Sitka Text" w:hAnsi="Sitka Text"/>
+          <w:rFonts w:ascii="Consolas" w:hAnsi="Consolas"/>
+          <w:sz w:val="24"/>
+        </w:rPr>
+      </w:pPr>
+      <w:r>
+        <w:rPr>
+          <w:rFonts w:ascii="Consolas" w:hAnsi="Consolas"/>
           <w:sz w:val="24"/>
         </w:rPr>
         <w:t>|  }                                  |</w:t>
@@ -4774,13 +5689,13 @@
       <w:pPr>
         <w:spacing w:line="276" w:lineRule="auto"/>
         <w:rPr>
-          <w:rFonts w:ascii="Sitka Text" w:hAnsi="Sitka Text"/>
-          <w:sz w:val="24"/>
-        </w:rPr>
-      </w:pPr>
-      <w:r>
-        <w:rPr>
-          <w:rFonts w:ascii="Sitka Text" w:hAnsi="Sitka Text"/>
+          <w:rFonts w:ascii="Consolas" w:hAnsi="Consolas"/>
+          <w:sz w:val="24"/>
+        </w:rPr>
+      </w:pPr>
+      <w:r>
+        <w:rPr>
+          <w:rFonts w:ascii="Consolas" w:hAnsi="Consolas"/>
           <w:sz w:val="24"/>
         </w:rPr>
         <w:t>+-------------------------------------+</w:t>
@@ -4788,13 +5703,210 @@
     </w:p>
     <w:p>
       <w:pPr>
-        <w:spacing w:line="276" w:lineRule="auto"/>
-        <w:rPr>
-          <w:rFonts w:ascii="Sitka Text" w:hAnsi="Sitka Text"/>
-          <w:sz w:val="24"/>
-          <w:szCs w:val="28"/>
-        </w:rPr>
-      </w:pPr>
+        <w:pStyle w:val="BodyText2"/>
+        <w:rPr>
+          <w:szCs w:val="24"/>
+        </w:rPr>
+      </w:pPr>
+      <w:r>
+        <w:rPr>
+          <w:szCs w:val="24"/>
+        </w:rPr>
+        <w:lastRenderedPageBreak/>
+        <w:t>Response Message:</w:t>
+      </w:r>
+    </w:p>
+    <w:p>
+      <w:pPr>
+        <w:pStyle w:val="BodyText2"/>
+        <w:rPr>
+          <w:szCs w:val="24"/>
+        </w:rPr>
+      </w:pPr>
+      <w:r>
+        <w:rPr>
+          <w:szCs w:val="24"/>
+        </w:rPr>
+        <w:tab/>
+        <w:t>Code:</w:t>
+      </w:r>
+      <w:r>
+        <w:rPr>
+          <w:szCs w:val="24"/>
+        </w:rPr>
+        <w:t xml:space="preserve"> </w:t>
+      </w:r>
+      <w:r>
+        <w:rPr>
+          <w:szCs w:val="24"/>
+        </w:rPr>
+        <w:t>3</w:t>
+      </w:r>
+      <w:r>
+        <w:rPr>
+          <w:szCs w:val="24"/>
+        </w:rPr>
+        <w:t>01</w:t>
+      </w:r>
+    </w:p>
+    <w:p>
+      <w:pPr>
+        <w:pStyle w:val="BodyText2"/>
+        <w:rPr>
+          <w:szCs w:val="24"/>
+        </w:rPr>
+      </w:pPr>
+      <w:r>
+        <w:rPr>
+          <w:szCs w:val="24"/>
+        </w:rPr>
+        <w:tab/>
+        <w:t>Text:</w:t>
+      </w:r>
+      <w:r>
+        <w:rPr>
+          <w:szCs w:val="24"/>
+        </w:rPr>
+        <w:t xml:space="preserve"> “</w:t>
+      </w:r>
+      <w:r>
+        <w:rPr>
+          <w:szCs w:val="24"/>
+        </w:rPr>
+        <w:t>Down</w:t>
+      </w:r>
+      <w:r>
+        <w:rPr>
+          <w:szCs w:val="24"/>
+        </w:rPr>
+        <w:t>load</w:t>
+      </w:r>
+      <w:r>
+        <w:rPr>
+          <w:szCs w:val="24"/>
+        </w:rPr>
+        <w:t xml:space="preserve"> of message [ </w:t>
+      </w:r>
+      <w:proofErr w:type="spellStart"/>
+      <w:r>
+        <w:rPr>
+          <w:szCs w:val="24"/>
+        </w:rPr>
+        <w:t>message_id</w:t>
+      </w:r>
+      <w:proofErr w:type="spellEnd"/>
+      <w:r>
+        <w:rPr>
+          <w:szCs w:val="24"/>
+        </w:rPr>
+        <w:t xml:space="preserve"> ]</w:t>
+      </w:r>
+      <w:r>
+        <w:rPr>
+          <w:szCs w:val="24"/>
+        </w:rPr>
+        <w:t xml:space="preserve"> successful”</w:t>
+      </w:r>
+    </w:p>
+    <w:p>
+      <w:pPr>
+        <w:pStyle w:val="BodyText2"/>
+        <w:rPr>
+          <w:szCs w:val="24"/>
+        </w:rPr>
+      </w:pPr>
+      <w:r>
+        <w:rPr>
+          <w:szCs w:val="24"/>
+        </w:rPr>
+        <w:t>Response Message:</w:t>
+      </w:r>
+    </w:p>
+    <w:p>
+      <w:pPr>
+        <w:pStyle w:val="BodyText2"/>
+        <w:rPr>
+          <w:szCs w:val="24"/>
+        </w:rPr>
+      </w:pPr>
+      <w:r>
+        <w:rPr>
+          <w:szCs w:val="24"/>
+        </w:rPr>
+        <w:tab/>
+        <w:t>Code:</w:t>
+      </w:r>
+      <w:r>
+        <w:rPr>
+          <w:szCs w:val="24"/>
+        </w:rPr>
+        <w:t xml:space="preserve"> </w:t>
+      </w:r>
+      <w:r>
+        <w:rPr>
+          <w:szCs w:val="24"/>
+        </w:rPr>
+        <w:t>3</w:t>
+      </w:r>
+      <w:r>
+        <w:rPr>
+          <w:szCs w:val="24"/>
+        </w:rPr>
+        <w:t>02</w:t>
+      </w:r>
+    </w:p>
+    <w:p>
+      <w:pPr>
+        <w:pStyle w:val="BodyText2"/>
+        <w:rPr>
+          <w:szCs w:val="24"/>
+        </w:rPr>
+      </w:pPr>
+      <w:r>
+        <w:rPr>
+          <w:szCs w:val="24"/>
+        </w:rPr>
+        <w:tab/>
+        <w:t>Text:</w:t>
+      </w:r>
+      <w:r>
+        <w:rPr>
+          <w:szCs w:val="24"/>
+        </w:rPr>
+        <w:t xml:space="preserve"> “</w:t>
+      </w:r>
+      <w:r>
+        <w:rPr>
+          <w:szCs w:val="24"/>
+        </w:rPr>
+        <w:t>Down</w:t>
+      </w:r>
+      <w:r>
+        <w:rPr>
+          <w:szCs w:val="24"/>
+        </w:rPr>
+        <w:t xml:space="preserve">load of message [ </w:t>
+      </w:r>
+      <w:proofErr w:type="spellStart"/>
+      <w:r>
+        <w:rPr>
+          <w:szCs w:val="24"/>
+        </w:rPr>
+        <w:t>message_id</w:t>
+      </w:r>
+      <w:proofErr w:type="spellEnd"/>
+      <w:r>
+        <w:rPr>
+          <w:szCs w:val="24"/>
+        </w:rPr>
+        <w:t xml:space="preserve"> </w:t>
+      </w:r>
+      <w:r>
+        <w:rPr>
+          <w:szCs w:val="24"/>
+        </w:rPr>
+        <w:t>] unsuccessful, please try again”</w:t>
+      </w:r>
     </w:p>
     <w:p>
       <w:pPr>
@@ -4819,126 +5931,202 @@
           <w:sz w:val="28"/>
           <w:szCs w:val="28"/>
         </w:rPr>
-        <w:t>Download All Request</w:t>
-      </w:r>
-      <w:r>
-        <w:rPr>
-          <w:rFonts w:ascii="Sitka Text" w:hAnsi="Sitka Text"/>
-          <w:b/>
-          <w:sz w:val="28"/>
+        <w:t>Download All Request Message Format</w:t>
+      </w:r>
+    </w:p>
+    <w:p>
+      <w:pPr>
+        <w:spacing w:line="276" w:lineRule="auto"/>
+        <w:rPr>
+          <w:rFonts w:ascii="Sitka Text" w:hAnsi="Sitka Text"/>
+          <w:sz w:val="24"/>
           <w:szCs w:val="28"/>
         </w:rPr>
-        <w:t xml:space="preserve"> Message Format</w:t>
-      </w:r>
-    </w:p>
-    <w:p>
-      <w:pPr>
-        <w:spacing w:line="276" w:lineRule="auto"/>
+      </w:pPr>
+      <w:r>
         <w:rPr>
           <w:rFonts w:ascii="Sitka Text" w:hAnsi="Sitka Text"/>
           <w:sz w:val="24"/>
           <w:szCs w:val="28"/>
         </w:rPr>
-      </w:pPr>
-      <w:r>
+        <w:t>The download all request message format includes the following elements:</w:t>
+      </w:r>
+    </w:p>
+    <w:p>
+      <w:pPr>
+        <w:spacing w:line="276" w:lineRule="auto"/>
+        <w:rPr>
+          <w:rFonts w:ascii="Sitka Text" w:hAnsi="Sitka Text"/>
+          <w:sz w:val="24"/>
+        </w:rPr>
+      </w:pPr>
+      <w:r>
+        <w:rPr>
+          <w:rFonts w:ascii="Sitka Text" w:hAnsi="Sitka Text"/>
+          <w:sz w:val="24"/>
+        </w:rPr>
+        <w:t xml:space="preserve">Description: The user can download </w:t>
+      </w:r>
+      <w:r>
+        <w:rPr>
+          <w:rFonts w:ascii="Sitka Text" w:hAnsi="Sitka Text"/>
+          <w:sz w:val="24"/>
+        </w:rPr>
+        <w:t>all available</w:t>
+      </w:r>
+      <w:r>
+        <w:rPr>
+          <w:rFonts w:ascii="Sitka Text" w:hAnsi="Sitka Text"/>
+          <w:sz w:val="24"/>
+        </w:rPr>
+        <w:t xml:space="preserve"> message from the server once authenticated.</w:t>
+      </w:r>
+    </w:p>
+    <w:p>
+      <w:pPr>
+        <w:spacing w:line="276" w:lineRule="auto"/>
+        <w:rPr>
+          <w:rFonts w:ascii="Sitka Text" w:hAnsi="Sitka Text"/>
+          <w:sz w:val="24"/>
+        </w:rPr>
+      </w:pPr>
+      <w:r>
+        <w:rPr>
+          <w:rFonts w:ascii="Sitka Text" w:hAnsi="Sitka Text"/>
+          <w:sz w:val="24"/>
+        </w:rPr>
+        <w:t xml:space="preserve">Code: </w:t>
+      </w:r>
+      <w:r>
+        <w:rPr>
+          <w:rFonts w:ascii="Sitka Text" w:hAnsi="Sitka Text"/>
+          <w:sz w:val="24"/>
+        </w:rPr>
+        <w:t>4</w:t>
+      </w:r>
+      <w:r>
+        <w:rPr>
+          <w:rFonts w:ascii="Sitka Text" w:hAnsi="Sitka Text"/>
+          <w:sz w:val="24"/>
+        </w:rPr>
+        <w:t>00</w:t>
+      </w:r>
+    </w:p>
+    <w:p>
+      <w:pPr>
+        <w:spacing w:line="276" w:lineRule="auto"/>
+        <w:rPr>
+          <w:rFonts w:ascii="Sitka Text" w:hAnsi="Sitka Text"/>
+          <w:sz w:val="24"/>
+        </w:rPr>
+      </w:pPr>
+      <w:r>
+        <w:rPr>
+          <w:rFonts w:ascii="Sitka Text" w:hAnsi="Sitka Text"/>
+          <w:sz w:val="24"/>
+        </w:rPr>
+        <w:t>Parameters:</w:t>
+      </w:r>
+    </w:p>
+    <w:p>
+      <w:pPr>
+        <w:spacing w:line="276" w:lineRule="auto"/>
+        <w:ind w:firstLine="720"/>
         <w:rPr>
           <w:rFonts w:ascii="Sitka Text" w:hAnsi="Sitka Text"/>
           <w:sz w:val="24"/>
           <w:szCs w:val="28"/>
         </w:rPr>
-        <w:t xml:space="preserve">The download </w:t>
-      </w:r>
+      </w:pPr>
       <w:r>
         <w:rPr>
           <w:rFonts w:ascii="Sitka Text" w:hAnsi="Sitka Text"/>
           <w:sz w:val="24"/>
           <w:szCs w:val="28"/>
         </w:rPr>
-        <w:t xml:space="preserve">all </w:t>
-      </w:r>
+        <w:t xml:space="preserve">Type: </w:t>
+      </w:r>
+      <w:proofErr w:type="spellStart"/>
       <w:r>
         <w:rPr>
           <w:rFonts w:ascii="Sitka Text" w:hAnsi="Sitka Text"/>
           <w:sz w:val="24"/>
           <w:szCs w:val="28"/>
         </w:rPr>
-        <w:t>request message format includes the following elements:</w:t>
-      </w:r>
-    </w:p>
-    <w:p>
-      <w:pPr>
-        <w:spacing w:line="276" w:lineRule="auto"/>
-        <w:rPr>
-          <w:rFonts w:ascii="Sitka Text" w:hAnsi="Sitka Text"/>
+        <w:t>Download_all</w:t>
+      </w:r>
+      <w:proofErr w:type="spellEnd"/>
+    </w:p>
+    <w:p>
+      <w:pPr>
+        <w:spacing w:line="276" w:lineRule="auto"/>
+        <w:rPr>
+          <w:rFonts w:ascii="Consolas" w:hAnsi="Consolas"/>
           <w:sz w:val="24"/>
           <w:szCs w:val="28"/>
         </w:rPr>
       </w:pPr>
       <w:r>
         <w:rPr>
-          <w:rFonts w:ascii="Sitka Text" w:hAnsi="Sitka Text"/>
+          <w:rFonts w:ascii="Consolas" w:hAnsi="Consolas"/>
           <w:sz w:val="24"/>
           <w:szCs w:val="28"/>
         </w:rPr>
-        <w:t xml:space="preserve">Request Type: </w:t>
-      </w:r>
-      <w:proofErr w:type="spellStart"/>
-      <w:r>
-        <w:rPr>
-          <w:rFonts w:ascii="Sitka Text" w:hAnsi="Sitka Text"/>
+        <w:t>+-------------------------------------+</w:t>
+      </w:r>
+    </w:p>
+    <w:p>
+      <w:pPr>
+        <w:spacing w:line="276" w:lineRule="auto"/>
+        <w:rPr>
+          <w:rFonts w:ascii="Consolas" w:hAnsi="Consolas"/>
           <w:sz w:val="24"/>
           <w:szCs w:val="28"/>
         </w:rPr>
-        <w:t>Download</w:t>
-      </w:r>
-      <w:r>
-        <w:rPr>
-          <w:rFonts w:ascii="Sitka Text" w:hAnsi="Sitka Text"/>
+      </w:pPr>
+      <w:r>
+        <w:rPr>
+          <w:rFonts w:ascii="Consolas" w:hAnsi="Consolas"/>
           <w:sz w:val="24"/>
           <w:szCs w:val="28"/>
         </w:rPr>
-        <w:t>_all</w:t>
-      </w:r>
-      <w:proofErr w:type="spellEnd"/>
-    </w:p>
-    <w:p>
-      <w:pPr>
-        <w:spacing w:line="276" w:lineRule="auto"/>
-        <w:rPr>
-          <w:rFonts w:ascii="Sitka Text" w:hAnsi="Sitka Text"/>
+        <w:t>|  {</w:t>
+      </w:r>
+      <w:r>
+        <w:rPr>
+          <w:rFonts w:ascii="Consolas" w:hAnsi="Consolas"/>
           <w:sz w:val="24"/>
           <w:szCs w:val="28"/>
         </w:rPr>
-      </w:pPr>
-      <w:r>
-        <w:rPr>
-          <w:rFonts w:ascii="Sitka Text" w:hAnsi="Sitka Text"/>
+        <w:tab/>
+      </w:r>
+      <w:r>
+        <w:rPr>
+          <w:rFonts w:ascii="Consolas" w:hAnsi="Consolas"/>
           <w:sz w:val="24"/>
           <w:szCs w:val="28"/>
         </w:rPr>
-        <w:t>+-------------------------------------+</w:t>
-      </w:r>
-    </w:p>
-    <w:p>
-      <w:pPr>
-        <w:spacing w:line="276" w:lineRule="auto"/>
-        <w:rPr>
-          <w:rFonts w:ascii="Sitka Text" w:hAnsi="Sitka Text"/>
+        <w:tab/>
+      </w:r>
+      <w:r>
+        <w:rPr>
+          <w:rFonts w:ascii="Consolas" w:hAnsi="Consolas"/>
           <w:sz w:val="24"/>
           <w:szCs w:val="28"/>
         </w:rPr>
-      </w:pPr>
-      <w:r>
-        <w:rPr>
-          <w:rFonts w:ascii="Sitka Text" w:hAnsi="Sitka Text"/>
+        <w:tab/>
+      </w:r>
+      <w:r>
+        <w:rPr>
+          <w:rFonts w:ascii="Consolas" w:hAnsi="Consolas"/>
           <w:sz w:val="24"/>
           <w:szCs w:val="28"/>
         </w:rPr>
-        <w:t>|  {</w:t>
-      </w:r>
-      <w:r>
-        <w:rPr>
-          <w:rFonts w:ascii="Sitka Text" w:hAnsi="Sitka Text"/>
+        <w:tab/>
+      </w:r>
+      <w:r>
+        <w:rPr>
+          <w:rFonts w:ascii="Consolas" w:hAnsi="Consolas"/>
           <w:sz w:val="24"/>
           <w:szCs w:val="28"/>
         </w:rPr>
@@ -4946,7 +6134,7 @@
       </w:r>
       <w:r>
         <w:rPr>
-          <w:rFonts w:ascii="Sitka Text" w:hAnsi="Sitka Text"/>
+          <w:rFonts w:ascii="Consolas" w:hAnsi="Consolas"/>
           <w:sz w:val="24"/>
           <w:szCs w:val="28"/>
         </w:rPr>
@@ -4954,39 +6142,7 @@
       </w:r>
       <w:r>
         <w:rPr>
-          <w:rFonts w:ascii="Sitka Text" w:hAnsi="Sitka Text"/>
-          <w:sz w:val="24"/>
-          <w:szCs w:val="28"/>
-        </w:rPr>
-        <w:tab/>
-      </w:r>
-      <w:r>
-        <w:rPr>
-          <w:rFonts w:ascii="Sitka Text" w:hAnsi="Sitka Text"/>
-          <w:sz w:val="24"/>
-          <w:szCs w:val="28"/>
-        </w:rPr>
-        <w:tab/>
-      </w:r>
-      <w:r>
-        <w:rPr>
-          <w:rFonts w:ascii="Sitka Text" w:hAnsi="Sitka Text"/>
-          <w:sz w:val="24"/>
-          <w:szCs w:val="28"/>
-        </w:rPr>
-        <w:tab/>
-      </w:r>
-      <w:r>
-        <w:rPr>
-          <w:rFonts w:ascii="Sitka Text" w:hAnsi="Sitka Text"/>
-          <w:sz w:val="24"/>
-          <w:szCs w:val="28"/>
-        </w:rPr>
-        <w:tab/>
-      </w:r>
-      <w:r>
-        <w:rPr>
-          <w:rFonts w:ascii="Sitka Text" w:hAnsi="Sitka Text"/>
+          <w:rFonts w:ascii="Consolas" w:hAnsi="Consolas"/>
           <w:sz w:val="24"/>
           <w:szCs w:val="28"/>
         </w:rPr>
@@ -4998,54 +6154,38 @@
       <w:pPr>
         <w:spacing w:line="276" w:lineRule="auto"/>
         <w:rPr>
-          <w:rFonts w:ascii="Sitka Text" w:hAnsi="Sitka Text"/>
+          <w:rFonts w:ascii="Consolas" w:hAnsi="Consolas"/>
           <w:sz w:val="24"/>
           <w:szCs w:val="28"/>
         </w:rPr>
       </w:pPr>
       <w:r>
         <w:rPr>
-          <w:rFonts w:ascii="Sitka Text" w:hAnsi="Sitka Text"/>
+          <w:rFonts w:ascii="Consolas" w:hAnsi="Consolas"/>
           <w:sz w:val="24"/>
           <w:szCs w:val="28"/>
         </w:rPr>
-        <w:t>|    “type”: “DOWNLOAD</w:t>
-      </w:r>
-      <w:r>
-        <w:rPr>
-          <w:rFonts w:ascii="Sitka Text" w:hAnsi="Sitka Text"/>
+        <w:t>|    “type”: “DOWNLOAD_ALL”</w:t>
+      </w:r>
+      <w:r>
+        <w:rPr>
+          <w:rFonts w:ascii="Consolas" w:hAnsi="Consolas"/>
           <w:sz w:val="24"/>
           <w:szCs w:val="28"/>
         </w:rPr>
-        <w:t>_ALL</w:t>
-      </w:r>
-      <w:r>
-        <w:rPr>
-          <w:rFonts w:ascii="Sitka Text" w:hAnsi="Sitka Text"/>
+        <w:tab/>
+      </w:r>
+      <w:r>
+        <w:rPr>
+          <w:rFonts w:ascii="Consolas" w:hAnsi="Consolas"/>
           <w:sz w:val="24"/>
           <w:szCs w:val="28"/>
         </w:rPr>
-        <w:t>”</w:t>
-      </w:r>
-      <w:r>
-        <w:rPr>
-          <w:rFonts w:ascii="Sitka Text" w:hAnsi="Sitka Text"/>
-          <w:sz w:val="24"/>
-          <w:szCs w:val="28"/>
-        </w:rPr>
         <w:tab/>
       </w:r>
       <w:r>
         <w:rPr>
-          <w:rFonts w:ascii="Sitka Text" w:hAnsi="Sitka Text"/>
-          <w:sz w:val="24"/>
-          <w:szCs w:val="28"/>
-        </w:rPr>
-        <w:tab/>
-      </w:r>
-      <w:r>
-        <w:rPr>
-          <w:rFonts w:ascii="Sitka Text" w:hAnsi="Sitka Text"/>
+          <w:rFonts w:ascii="Consolas" w:hAnsi="Consolas"/>
           <w:sz w:val="24"/>
           <w:szCs w:val="28"/>
         </w:rPr>
@@ -5057,14 +6197,14 @@
       <w:pPr>
         <w:spacing w:line="276" w:lineRule="auto"/>
         <w:rPr>
-          <w:rFonts w:ascii="Sitka Text" w:hAnsi="Sitka Text"/>
+          <w:rFonts w:ascii="Consolas" w:hAnsi="Consolas"/>
           <w:sz w:val="24"/>
           <w:szCs w:val="28"/>
         </w:rPr>
       </w:pPr>
       <w:r>
         <w:rPr>
-          <w:rFonts w:ascii="Sitka Text" w:hAnsi="Sitka Text"/>
+          <w:rFonts w:ascii="Consolas" w:hAnsi="Consolas"/>
           <w:sz w:val="24"/>
           <w:szCs w:val="28"/>
         </w:rPr>
@@ -5075,18 +6215,178 @@
       <w:pPr>
         <w:spacing w:line="276" w:lineRule="auto"/>
         <w:rPr>
-          <w:rFonts w:ascii="Sitka Text" w:hAnsi="Sitka Text"/>
+          <w:rFonts w:ascii="Consolas" w:hAnsi="Consolas"/>
           <w:sz w:val="24"/>
           <w:szCs w:val="28"/>
         </w:rPr>
       </w:pPr>
       <w:r>
         <w:rPr>
-          <w:rFonts w:ascii="Sitka Text" w:hAnsi="Sitka Text"/>
+          <w:rFonts w:ascii="Consolas" w:hAnsi="Consolas"/>
           <w:sz w:val="24"/>
           <w:szCs w:val="28"/>
         </w:rPr>
         <w:t>+-------------------------------------+</w:t>
+      </w:r>
+    </w:p>
+    <w:p>
+      <w:pPr>
+        <w:pStyle w:val="BodyText2"/>
+        <w:rPr>
+          <w:szCs w:val="24"/>
+        </w:rPr>
+      </w:pPr>
+      <w:r>
+        <w:rPr>
+          <w:szCs w:val="24"/>
+        </w:rPr>
+        <w:t>Response Message:</w:t>
+      </w:r>
+    </w:p>
+    <w:p>
+      <w:pPr>
+        <w:pStyle w:val="BodyText2"/>
+        <w:rPr>
+          <w:szCs w:val="24"/>
+        </w:rPr>
+      </w:pPr>
+      <w:r>
+        <w:rPr>
+          <w:szCs w:val="24"/>
+        </w:rPr>
+        <w:tab/>
+        <w:t>Code:</w:t>
+      </w:r>
+      <w:r>
+        <w:rPr>
+          <w:szCs w:val="24"/>
+        </w:rPr>
+        <w:t xml:space="preserve"> </w:t>
+      </w:r>
+      <w:r>
+        <w:rPr>
+          <w:szCs w:val="24"/>
+        </w:rPr>
+        <w:t>4</w:t>
+      </w:r>
+      <w:r>
+        <w:rPr>
+          <w:szCs w:val="24"/>
+        </w:rPr>
+        <w:t>01</w:t>
+      </w:r>
+    </w:p>
+    <w:p>
+      <w:pPr>
+        <w:pStyle w:val="BodyText2"/>
+        <w:rPr>
+          <w:szCs w:val="24"/>
+        </w:rPr>
+      </w:pPr>
+      <w:r>
+        <w:rPr>
+          <w:szCs w:val="24"/>
+        </w:rPr>
+        <w:tab/>
+        <w:t>Text:</w:t>
+      </w:r>
+      <w:r>
+        <w:rPr>
+          <w:szCs w:val="24"/>
+        </w:rPr>
+        <w:t xml:space="preserve"> “Download of </w:t>
+      </w:r>
+      <w:r>
+        <w:rPr>
+          <w:szCs w:val="24"/>
+        </w:rPr>
+        <w:t xml:space="preserve">all </w:t>
+      </w:r>
+      <w:r>
+        <w:rPr>
+          <w:szCs w:val="24"/>
+        </w:rPr>
+        <w:t>message</w:t>
+      </w:r>
+      <w:r>
+        <w:rPr>
+          <w:szCs w:val="24"/>
+        </w:rPr>
+        <w:t>s</w:t>
+      </w:r>
+      <w:r>
+        <w:rPr>
+          <w:szCs w:val="24"/>
+        </w:rPr>
+        <w:t xml:space="preserve"> successful”</w:t>
+      </w:r>
+    </w:p>
+    <w:p>
+      <w:pPr>
+        <w:pStyle w:val="BodyText2"/>
+        <w:rPr>
+          <w:szCs w:val="24"/>
+        </w:rPr>
+      </w:pPr>
+      <w:r>
+        <w:rPr>
+          <w:szCs w:val="24"/>
+        </w:rPr>
+        <w:t>Response Message:</w:t>
+      </w:r>
+    </w:p>
+    <w:p>
+      <w:pPr>
+        <w:pStyle w:val="BodyText2"/>
+        <w:rPr>
+          <w:szCs w:val="24"/>
+        </w:rPr>
+      </w:pPr>
+      <w:r>
+        <w:rPr>
+          <w:szCs w:val="24"/>
+        </w:rPr>
+        <w:tab/>
+        <w:t>Code:</w:t>
+      </w:r>
+      <w:r>
+        <w:rPr>
+          <w:szCs w:val="24"/>
+        </w:rPr>
+        <w:t xml:space="preserve"> 302</w:t>
+      </w:r>
+    </w:p>
+    <w:p>
+      <w:pPr>
+        <w:pStyle w:val="BodyText2"/>
+        <w:rPr>
+          <w:szCs w:val="24"/>
+        </w:rPr>
+      </w:pPr>
+      <w:r>
+        <w:rPr>
+          <w:szCs w:val="24"/>
+        </w:rPr>
+        <w:tab/>
+        <w:t>Text:</w:t>
+      </w:r>
+      <w:r>
+        <w:rPr>
+          <w:szCs w:val="24"/>
+        </w:rPr>
+        <w:t xml:space="preserve"> “Download of </w:t>
+      </w:r>
+      <w:r>
+        <w:rPr>
+          <w:szCs w:val="24"/>
+        </w:rPr>
+        <w:t>all messages</w:t>
+      </w:r>
+      <w:r>
+        <w:rPr>
+          <w:szCs w:val="24"/>
+        </w:rPr>
+        <w:t xml:space="preserve"> unsuccessful, please try again”</w:t>
       </w:r>
     </w:p>
     <w:p>
@@ -5148,90 +6448,188 @@
           <w:sz w:val="24"/>
           <w:szCs w:val="28"/>
         </w:rPr>
-        <w:t xml:space="preserve">The </w:t>
-      </w:r>
-      <w:r>
+        <w:t>The logout request message format includes the following elements:</w:t>
+      </w:r>
+    </w:p>
+    <w:p>
+      <w:pPr>
+        <w:spacing w:line="276" w:lineRule="auto"/>
+        <w:rPr>
+          <w:rFonts w:ascii="Sitka Text" w:hAnsi="Sitka Text"/>
+          <w:sz w:val="24"/>
+        </w:rPr>
+      </w:pPr>
+      <w:r>
+        <w:rPr>
+          <w:rFonts w:ascii="Sitka Text" w:hAnsi="Sitka Text"/>
+          <w:sz w:val="24"/>
+        </w:rPr>
+        <w:t>Description: The user can log</w:t>
+      </w:r>
+      <w:r>
+        <w:rPr>
+          <w:rFonts w:ascii="Sitka Text" w:hAnsi="Sitka Text"/>
+          <w:sz w:val="24"/>
+        </w:rPr>
+        <w:t xml:space="preserve"> off</w:t>
+      </w:r>
+      <w:r>
+        <w:rPr>
+          <w:rFonts w:ascii="Sitka Text" w:hAnsi="Sitka Text"/>
+          <w:sz w:val="24"/>
+        </w:rPr>
+        <w:t xml:space="preserve"> </w:t>
+      </w:r>
+      <w:r>
+        <w:rPr>
+          <w:rFonts w:ascii="Sitka Text" w:hAnsi="Sitka Text"/>
+          <w:sz w:val="24"/>
+        </w:rPr>
+        <w:t>from</w:t>
+      </w:r>
+      <w:r>
+        <w:rPr>
+          <w:rFonts w:ascii="Sitka Text" w:hAnsi="Sitka Text"/>
+          <w:sz w:val="24"/>
+        </w:rPr>
+        <w:t xml:space="preserve"> the server</w:t>
+      </w:r>
+      <w:r>
+        <w:rPr>
+          <w:rFonts w:ascii="Sitka Text" w:hAnsi="Sitka Text"/>
+          <w:sz w:val="24"/>
+        </w:rPr>
+        <w:t>.</w:t>
+      </w:r>
+    </w:p>
+    <w:p>
+      <w:pPr>
+        <w:spacing w:line="276" w:lineRule="auto"/>
+        <w:rPr>
+          <w:rFonts w:ascii="Sitka Text" w:hAnsi="Sitka Text"/>
+          <w:sz w:val="24"/>
+        </w:rPr>
+      </w:pPr>
+      <w:r>
+        <w:rPr>
+          <w:rFonts w:ascii="Sitka Text" w:hAnsi="Sitka Text"/>
+          <w:sz w:val="24"/>
+        </w:rPr>
+        <w:lastRenderedPageBreak/>
+        <w:t xml:space="preserve">Code: </w:t>
+      </w:r>
+      <w:r>
+        <w:rPr>
+          <w:rFonts w:ascii="Sitka Text" w:hAnsi="Sitka Text"/>
+          <w:sz w:val="24"/>
+        </w:rPr>
+        <w:t>5</w:t>
+      </w:r>
+      <w:r>
+        <w:rPr>
+          <w:rFonts w:ascii="Sitka Text" w:hAnsi="Sitka Text"/>
+          <w:sz w:val="24"/>
+        </w:rPr>
+        <w:t>00</w:t>
+      </w:r>
+    </w:p>
+    <w:p>
+      <w:pPr>
+        <w:spacing w:line="276" w:lineRule="auto"/>
+        <w:rPr>
+          <w:rFonts w:ascii="Sitka Text" w:hAnsi="Sitka Text"/>
+          <w:sz w:val="24"/>
+        </w:rPr>
+      </w:pPr>
+      <w:r>
+        <w:rPr>
+          <w:rFonts w:ascii="Sitka Text" w:hAnsi="Sitka Text"/>
+          <w:sz w:val="24"/>
+        </w:rPr>
+        <w:t>Parameters:</w:t>
+      </w:r>
+    </w:p>
+    <w:p>
+      <w:pPr>
+        <w:spacing w:line="276" w:lineRule="auto"/>
+        <w:ind w:firstLine="720"/>
         <w:rPr>
           <w:rFonts w:ascii="Sitka Text" w:hAnsi="Sitka Text"/>
           <w:sz w:val="24"/>
           <w:szCs w:val="28"/>
         </w:rPr>
-        <w:t xml:space="preserve">logout </w:t>
-      </w:r>
+      </w:pPr>
       <w:r>
         <w:rPr>
           <w:rFonts w:ascii="Sitka Text" w:hAnsi="Sitka Text"/>
           <w:sz w:val="24"/>
           <w:szCs w:val="28"/>
         </w:rPr>
-        <w:t>request message format includes the following elements:</w:t>
-      </w:r>
-    </w:p>
-    <w:p>
-      <w:pPr>
-        <w:spacing w:line="276" w:lineRule="auto"/>
-        <w:rPr>
-          <w:rFonts w:ascii="Sitka Text" w:hAnsi="Sitka Text"/>
+        <w:t>Type: Logout</w:t>
+      </w:r>
+    </w:p>
+    <w:p>
+      <w:pPr>
+        <w:spacing w:line="276" w:lineRule="auto"/>
+        <w:rPr>
+          <w:rFonts w:ascii="Consolas" w:hAnsi="Consolas"/>
           <w:sz w:val="24"/>
           <w:szCs w:val="28"/>
         </w:rPr>
       </w:pPr>
       <w:r>
         <w:rPr>
-          <w:rFonts w:ascii="Sitka Text" w:hAnsi="Sitka Text"/>
+          <w:rFonts w:ascii="Consolas" w:hAnsi="Consolas"/>
           <w:sz w:val="24"/>
           <w:szCs w:val="28"/>
         </w:rPr>
-        <w:lastRenderedPageBreak/>
-        <w:t xml:space="preserve">Request Type: </w:t>
-      </w:r>
-      <w:r>
-        <w:rPr>
-          <w:rFonts w:ascii="Sitka Text" w:hAnsi="Sitka Text"/>
+        <w:t>+-------------------------------------+</w:t>
+      </w:r>
+    </w:p>
+    <w:p>
+      <w:pPr>
+        <w:spacing w:line="276" w:lineRule="auto"/>
+        <w:rPr>
+          <w:rFonts w:ascii="Consolas" w:hAnsi="Consolas"/>
           <w:sz w:val="24"/>
           <w:szCs w:val="28"/>
         </w:rPr>
-        <w:t>Logout</w:t>
-      </w:r>
-    </w:p>
-    <w:p>
-      <w:pPr>
-        <w:spacing w:line="276" w:lineRule="auto"/>
-        <w:rPr>
-          <w:rFonts w:ascii="Sitka Text" w:hAnsi="Sitka Text"/>
+      </w:pPr>
+      <w:r>
+        <w:rPr>
+          <w:rFonts w:ascii="Consolas" w:hAnsi="Consolas"/>
           <w:sz w:val="24"/>
           <w:szCs w:val="28"/>
         </w:rPr>
-      </w:pPr>
-      <w:r>
-        <w:rPr>
-          <w:rFonts w:ascii="Sitka Text" w:hAnsi="Sitka Text"/>
+        <w:t>|  {</w:t>
+      </w:r>
+      <w:r>
+        <w:rPr>
+          <w:rFonts w:ascii="Consolas" w:hAnsi="Consolas"/>
           <w:sz w:val="24"/>
           <w:szCs w:val="28"/>
         </w:rPr>
-        <w:t>+-------------------------------------+</w:t>
-      </w:r>
-    </w:p>
-    <w:p>
-      <w:pPr>
-        <w:spacing w:line="276" w:lineRule="auto"/>
-        <w:rPr>
-          <w:rFonts w:ascii="Sitka Text" w:hAnsi="Sitka Text"/>
+        <w:tab/>
+      </w:r>
+      <w:r>
+        <w:rPr>
+          <w:rFonts w:ascii="Consolas" w:hAnsi="Consolas"/>
           <w:sz w:val="24"/>
           <w:szCs w:val="28"/>
         </w:rPr>
-      </w:pPr>
-      <w:r>
-        <w:rPr>
-          <w:rFonts w:ascii="Sitka Text" w:hAnsi="Sitka Text"/>
+        <w:tab/>
+      </w:r>
+      <w:r>
+        <w:rPr>
+          <w:rFonts w:ascii="Consolas" w:hAnsi="Consolas"/>
           <w:sz w:val="24"/>
           <w:szCs w:val="28"/>
         </w:rPr>
-        <w:t>|  {</w:t>
-      </w:r>
-      <w:r>
-        <w:rPr>
-          <w:rFonts w:ascii="Sitka Text" w:hAnsi="Sitka Text"/>
+        <w:tab/>
+      </w:r>
+      <w:r>
+        <w:rPr>
+          <w:rFonts w:ascii="Consolas" w:hAnsi="Consolas"/>
           <w:sz w:val="24"/>
           <w:szCs w:val="28"/>
         </w:rPr>
@@ -5239,7 +6637,7 @@
       </w:r>
       <w:r>
         <w:rPr>
-          <w:rFonts w:ascii="Sitka Text" w:hAnsi="Sitka Text"/>
+          <w:rFonts w:ascii="Consolas" w:hAnsi="Consolas"/>
           <w:sz w:val="24"/>
           <w:szCs w:val="28"/>
         </w:rPr>
@@ -5247,7 +6645,7 @@
       </w:r>
       <w:r>
         <w:rPr>
-          <w:rFonts w:ascii="Sitka Text" w:hAnsi="Sitka Text"/>
+          <w:rFonts w:ascii="Consolas" w:hAnsi="Consolas"/>
           <w:sz w:val="24"/>
           <w:szCs w:val="28"/>
         </w:rPr>
@@ -5255,31 +6653,7 @@
       </w:r>
       <w:r>
         <w:rPr>
-          <w:rFonts w:ascii="Sitka Text" w:hAnsi="Sitka Text"/>
-          <w:sz w:val="24"/>
-          <w:szCs w:val="28"/>
-        </w:rPr>
-        <w:tab/>
-      </w:r>
-      <w:r>
-        <w:rPr>
-          <w:rFonts w:ascii="Sitka Text" w:hAnsi="Sitka Text"/>
-          <w:sz w:val="24"/>
-          <w:szCs w:val="28"/>
-        </w:rPr>
-        <w:tab/>
-      </w:r>
-      <w:r>
-        <w:rPr>
-          <w:rFonts w:ascii="Sitka Text" w:hAnsi="Sitka Text"/>
-          <w:sz w:val="24"/>
-          <w:szCs w:val="28"/>
-        </w:rPr>
-        <w:tab/>
-      </w:r>
-      <w:r>
-        <w:rPr>
-          <w:rFonts w:ascii="Sitka Text" w:hAnsi="Sitka Text"/>
+          <w:rFonts w:ascii="Consolas" w:hAnsi="Consolas"/>
           <w:sz w:val="24"/>
           <w:szCs w:val="28"/>
         </w:rPr>
@@ -5291,54 +6665,38 @@
       <w:pPr>
         <w:spacing w:line="276" w:lineRule="auto"/>
         <w:rPr>
-          <w:rFonts w:ascii="Sitka Text" w:hAnsi="Sitka Text"/>
+          <w:rFonts w:ascii="Consolas" w:hAnsi="Consolas"/>
           <w:sz w:val="24"/>
           <w:szCs w:val="28"/>
         </w:rPr>
       </w:pPr>
       <w:r>
         <w:rPr>
-          <w:rFonts w:ascii="Sitka Text" w:hAnsi="Sitka Text"/>
+          <w:rFonts w:ascii="Consolas" w:hAnsi="Consolas"/>
           <w:sz w:val="24"/>
           <w:szCs w:val="28"/>
         </w:rPr>
-        <w:t>|    “type”: “</w:t>
-      </w:r>
-      <w:r>
-        <w:rPr>
-          <w:rFonts w:ascii="Sitka Text" w:hAnsi="Sitka Text"/>
+        <w:t>|    “type”: “LOG_OUT”</w:t>
+      </w:r>
+      <w:r>
+        <w:rPr>
+          <w:rFonts w:ascii="Consolas" w:hAnsi="Consolas"/>
           <w:sz w:val="24"/>
           <w:szCs w:val="28"/>
         </w:rPr>
-        <w:t>LOG_OUT</w:t>
-      </w:r>
-      <w:r>
-        <w:rPr>
-          <w:rFonts w:ascii="Sitka Text" w:hAnsi="Sitka Text"/>
+        <w:tab/>
+      </w:r>
+      <w:r>
+        <w:rPr>
+          <w:rFonts w:ascii="Consolas" w:hAnsi="Consolas"/>
           <w:sz w:val="24"/>
           <w:szCs w:val="28"/>
         </w:rPr>
-        <w:t>”</w:t>
-      </w:r>
-      <w:r>
-        <w:rPr>
-          <w:rFonts w:ascii="Sitka Text" w:hAnsi="Sitka Text"/>
-          <w:sz w:val="24"/>
-          <w:szCs w:val="28"/>
-        </w:rPr>
         <w:tab/>
       </w:r>
       <w:r>
         <w:rPr>
-          <w:rFonts w:ascii="Sitka Text" w:hAnsi="Sitka Text"/>
-          <w:sz w:val="24"/>
-          <w:szCs w:val="28"/>
-        </w:rPr>
-        <w:tab/>
-      </w:r>
-      <w:r>
-        <w:rPr>
-          <w:rFonts w:ascii="Sitka Text" w:hAnsi="Sitka Text"/>
+          <w:rFonts w:ascii="Consolas" w:hAnsi="Consolas"/>
           <w:sz w:val="24"/>
           <w:szCs w:val="28"/>
         </w:rPr>
@@ -5350,14 +6708,14 @@
       <w:pPr>
         <w:spacing w:line="276" w:lineRule="auto"/>
         <w:rPr>
-          <w:rFonts w:ascii="Sitka Text" w:hAnsi="Sitka Text"/>
+          <w:rFonts w:ascii="Consolas" w:hAnsi="Consolas"/>
           <w:sz w:val="24"/>
           <w:szCs w:val="28"/>
         </w:rPr>
       </w:pPr>
       <w:r>
         <w:rPr>
-          <w:rFonts w:ascii="Sitka Text" w:hAnsi="Sitka Text"/>
+          <w:rFonts w:ascii="Consolas" w:hAnsi="Consolas"/>
           <w:sz w:val="24"/>
           <w:szCs w:val="28"/>
         </w:rPr>
@@ -5368,14 +6726,14 @@
       <w:pPr>
         <w:spacing w:line="276" w:lineRule="auto"/>
         <w:rPr>
-          <w:rFonts w:ascii="Sitka Text" w:hAnsi="Sitka Text"/>
+          <w:rFonts w:ascii="Consolas" w:hAnsi="Consolas"/>
           <w:sz w:val="24"/>
           <w:szCs w:val="28"/>
         </w:rPr>
       </w:pPr>
       <w:r>
         <w:rPr>
-          <w:rFonts w:ascii="Sitka Text" w:hAnsi="Sitka Text"/>
+          <w:rFonts w:ascii="Consolas" w:hAnsi="Consolas"/>
           <w:sz w:val="24"/>
           <w:szCs w:val="28"/>
         </w:rPr>
@@ -5384,13 +6742,177 @@
     </w:p>
     <w:p>
       <w:pPr>
-        <w:pStyle w:val="NoSpacing"/>
-        <w:spacing w:after="160" w:line="276" w:lineRule="auto"/>
-        <w:rPr>
-          <w:rFonts w:ascii="Sitka Text" w:eastAsiaTheme="minorHAnsi" w:hAnsi="Sitka Text"/>
-          <w:lang w:val="en-IE"/>
-        </w:rPr>
-      </w:pPr>
+        <w:pStyle w:val="BodyText2"/>
+        <w:rPr>
+          <w:szCs w:val="24"/>
+        </w:rPr>
+      </w:pPr>
+      <w:r>
+        <w:rPr>
+          <w:szCs w:val="24"/>
+        </w:rPr>
+        <w:t>Response Message:</w:t>
+      </w:r>
+    </w:p>
+    <w:p>
+      <w:pPr>
+        <w:pStyle w:val="BodyText2"/>
+        <w:rPr>
+          <w:szCs w:val="24"/>
+        </w:rPr>
+      </w:pPr>
+      <w:r>
+        <w:rPr>
+          <w:szCs w:val="24"/>
+        </w:rPr>
+        <w:tab/>
+        <w:t>Code:</w:t>
+      </w:r>
+      <w:r>
+        <w:rPr>
+          <w:szCs w:val="24"/>
+        </w:rPr>
+        <w:t xml:space="preserve"> </w:t>
+      </w:r>
+      <w:r>
+        <w:rPr>
+          <w:szCs w:val="24"/>
+        </w:rPr>
+        <w:t>5</w:t>
+      </w:r>
+      <w:r>
+        <w:rPr>
+          <w:szCs w:val="24"/>
+        </w:rPr>
+        <w:t>01</w:t>
+      </w:r>
+    </w:p>
+    <w:p>
+      <w:pPr>
+        <w:pStyle w:val="BodyText2"/>
+        <w:rPr>
+          <w:szCs w:val="24"/>
+        </w:rPr>
+      </w:pPr>
+      <w:r>
+        <w:rPr>
+          <w:szCs w:val="24"/>
+        </w:rPr>
+        <w:tab/>
+        <w:t>Text:</w:t>
+      </w:r>
+      <w:r>
+        <w:rPr>
+          <w:szCs w:val="24"/>
+        </w:rPr>
+        <w:t xml:space="preserve"> “Log</w:t>
+      </w:r>
+      <w:r>
+        <w:rPr>
+          <w:szCs w:val="24"/>
+        </w:rPr>
+        <w:t>out</w:t>
+      </w:r>
+      <w:r>
+        <w:rPr>
+          <w:szCs w:val="24"/>
+        </w:rPr>
+        <w:t xml:space="preserve"> successful, </w:t>
+      </w:r>
+      <w:r>
+        <w:rPr>
+          <w:szCs w:val="24"/>
+        </w:rPr>
+        <w:t>see you again soon”</w:t>
+      </w:r>
+    </w:p>
+    <w:p>
+      <w:pPr>
+        <w:pStyle w:val="BodyText2"/>
+        <w:rPr>
+          <w:szCs w:val="24"/>
+        </w:rPr>
+      </w:pPr>
+      <w:r>
+        <w:rPr>
+          <w:szCs w:val="24"/>
+        </w:rPr>
+        <w:t>Response Message:</w:t>
+      </w:r>
+    </w:p>
+    <w:p>
+      <w:pPr>
+        <w:pStyle w:val="BodyText2"/>
+        <w:rPr>
+          <w:szCs w:val="24"/>
+        </w:rPr>
+      </w:pPr>
+      <w:r>
+        <w:rPr>
+          <w:szCs w:val="24"/>
+        </w:rPr>
+        <w:tab/>
+        <w:t>Code:</w:t>
+      </w:r>
+      <w:r>
+        <w:rPr>
+          <w:szCs w:val="24"/>
+        </w:rPr>
+        <w:t xml:space="preserve"> </w:t>
+      </w:r>
+      <w:r>
+        <w:rPr>
+          <w:szCs w:val="24"/>
+        </w:rPr>
+        <w:t>5</w:t>
+      </w:r>
+      <w:r>
+        <w:rPr>
+          <w:szCs w:val="24"/>
+        </w:rPr>
+        <w:t>02</w:t>
+      </w:r>
+    </w:p>
+    <w:p>
+      <w:pPr>
+        <w:pStyle w:val="BodyText2"/>
+        <w:rPr>
+          <w:szCs w:val="24"/>
+        </w:rPr>
+      </w:pPr>
+      <w:r>
+        <w:rPr>
+          <w:szCs w:val="24"/>
+        </w:rPr>
+        <w:tab/>
+        <w:t>Text:</w:t>
+      </w:r>
+      <w:r>
+        <w:rPr>
+          <w:szCs w:val="24"/>
+        </w:rPr>
+        <w:t xml:space="preserve"> “Lo</w:t>
+      </w:r>
+      <w:r>
+        <w:rPr>
+          <w:szCs w:val="24"/>
+        </w:rPr>
+        <w:t>g</w:t>
+      </w:r>
+      <w:bookmarkStart w:id="38" w:name="_GoBack"/>
+      <w:bookmarkEnd w:id="38"/>
+      <w:r>
+        <w:rPr>
+          <w:szCs w:val="24"/>
+        </w:rPr>
+        <w:t>out</w:t>
+      </w:r>
+      <w:r>
+        <w:rPr>
+          <w:szCs w:val="24"/>
+        </w:rPr>
+        <w:t xml:space="preserve"> unsuccessful, please try again”</w:t>
+      </w:r>
     </w:p>
     <w:p>
       <w:pPr>
@@ -5519,6 +7041,7 @@
           <w:id w:val="154277277"/>
           <w:citation/>
         </w:sdtPr>
+        <w:sdtEndPr/>
         <w:sdtContent>
           <w:r>
             <w:rPr>
@@ -5679,6 +7202,7 @@
           <w:rFonts w:ascii="Sitka Text" w:hAnsi="Sitka Text"/>
           <w:sz w:val="24"/>
         </w:rPr>
+        <w:lastRenderedPageBreak/>
         <w:t xml:space="preserve">Session </w:t>
       </w:r>
       <w:r>
@@ -5783,26 +7307,184 @@
           <w:szCs w:val="28"/>
           <w:lang w:val="en-IE"/>
         </w:rPr>
-        <w:t xml:space="preserve">The server implements functions for handling login, upload, download, </w:t>
-      </w:r>
-      <w:r>
+        <w:t>The server implements functions for handling login, upload, download, download all messages, and logout requests from clients.</w:t>
+      </w:r>
+    </w:p>
+    <w:p>
+      <w:pPr>
+        <w:pStyle w:val="NoSpacing"/>
+        <w:spacing w:after="160" w:line="276" w:lineRule="auto"/>
         <w:rPr>
           <w:rFonts w:ascii="Sitka Text" w:eastAsiaTheme="minorHAnsi" w:hAnsi="Sitka Text"/>
           <w:sz w:val="24"/>
           <w:szCs w:val="28"/>
           <w:lang w:val="en-IE"/>
         </w:rPr>
-        <w:t>download</w:t>
-      </w:r>
-      <w:r>
+      </w:pPr>
+    </w:p>
+    <w:p>
+      <w:pPr>
+        <w:spacing w:line="240" w:lineRule="auto"/>
+        <w:ind w:left="720"/>
+        <w:rPr>
+          <w:rFonts w:ascii="Sitka Text" w:hAnsi="Sitka Text"/>
+          <w:color w:val="538135" w:themeColor="accent6" w:themeShade="BF"/>
+          <w:lang w:eastAsia="en-IE"/>
+        </w:rPr>
+      </w:pPr>
+      <w:r>
+        <w:rPr>
+          <w:rFonts w:ascii="Sitka Text" w:hAnsi="Sitka Text"/>
+          <w:color w:val="538135" w:themeColor="accent6" w:themeShade="BF"/>
+          <w:lang w:eastAsia="en-IE"/>
+        </w:rPr>
+        <w:t xml:space="preserve">Describe how functionality of each message is implemented </w:t>
+      </w:r>
+    </w:p>
+    <w:p>
+      <w:pPr>
+        <w:spacing w:line="240" w:lineRule="auto"/>
+        <w:ind w:left="720"/>
+        <w:rPr>
+          <w:rFonts w:ascii="Sitka Text" w:hAnsi="Sitka Text"/>
+          <w:color w:val="538135" w:themeColor="accent6" w:themeShade="BF"/>
+          <w:lang w:eastAsia="en-IE"/>
+        </w:rPr>
+      </w:pPr>
+      <w:r>
+        <w:rPr>
+          <w:rFonts w:ascii="Sitka Text" w:hAnsi="Sitka Text"/>
+          <w:color w:val="538135" w:themeColor="accent6" w:themeShade="BF"/>
+          <w:lang w:eastAsia="en-IE"/>
+        </w:rPr>
+        <w:t>e.g. Implementing the Connection message on the server as a function called login()</w:t>
+      </w:r>
+    </w:p>
+    <w:p>
+      <w:pPr>
+        <w:spacing w:line="240" w:lineRule="auto"/>
+        <w:ind w:left="720" w:firstLine="720"/>
+        <w:rPr>
+          <w:rFonts w:ascii="Sitka Text" w:hAnsi="Sitka Text"/>
+          <w:color w:val="538135" w:themeColor="accent6" w:themeShade="BF"/>
+          <w:lang w:eastAsia="en-IE"/>
+        </w:rPr>
+      </w:pPr>
+      <w:r>
+        <w:rPr>
+          <w:rFonts w:ascii="Sitka Text" w:hAnsi="Sitka Text"/>
+          <w:color w:val="538135" w:themeColor="accent6" w:themeShade="BF"/>
+          <w:lang w:eastAsia="en-IE"/>
+        </w:rPr>
+        <w:t>// save the username and password</w:t>
+      </w:r>
+    </w:p>
+    <w:p>
+      <w:pPr>
+        <w:spacing w:line="240" w:lineRule="auto"/>
+        <w:ind w:left="720" w:firstLine="720"/>
+        <w:rPr>
+          <w:rFonts w:ascii="Sitka Text" w:hAnsi="Sitka Text"/>
+          <w:color w:val="538135" w:themeColor="accent6" w:themeShade="BF"/>
+          <w:lang w:eastAsia="en-IE"/>
+        </w:rPr>
+      </w:pPr>
+      <w:r>
+        <w:rPr>
+          <w:rFonts w:ascii="Sitka Text" w:hAnsi="Sitka Text"/>
+          <w:color w:val="538135" w:themeColor="accent6" w:themeShade="BF"/>
+          <w:lang w:eastAsia="en-IE"/>
+        </w:rPr>
+        <w:t>// is a folder ! exists for username create it</w:t>
+      </w:r>
+      <w:r>
+        <w:rPr>
+          <w:rFonts w:ascii="Sitka Text" w:hAnsi="Sitka Text"/>
+          <w:color w:val="538135" w:themeColor="accent6" w:themeShade="BF"/>
+          <w:lang w:eastAsia="en-IE"/>
+        </w:rPr>
+        <w:tab/>
+      </w:r>
+    </w:p>
+    <w:p>
+      <w:pPr>
+        <w:spacing w:line="240" w:lineRule="auto"/>
+        <w:ind w:left="720" w:firstLine="720"/>
+        <w:rPr>
+          <w:rFonts w:ascii="Sitka Text" w:hAnsi="Sitka Text"/>
+          <w:color w:val="538135" w:themeColor="accent6" w:themeShade="BF"/>
+          <w:lang w:eastAsia="en-IE"/>
+        </w:rPr>
+      </w:pPr>
+      <w:r>
+        <w:rPr>
+          <w:rFonts w:ascii="Sitka Text" w:hAnsi="Sitka Text"/>
+          <w:color w:val="538135" w:themeColor="accent6" w:themeShade="BF"/>
+          <w:lang w:eastAsia="en-IE"/>
+        </w:rPr>
+        <w:t>// return 101: login successful</w:t>
+      </w:r>
+    </w:p>
+    <w:p>
+      <w:pPr>
+        <w:spacing w:line="240" w:lineRule="auto"/>
+        <w:ind w:left="720" w:firstLine="720"/>
+        <w:rPr>
+          <w:rFonts w:ascii="Sitka Text" w:hAnsi="Sitka Text"/>
+          <w:color w:val="538135" w:themeColor="accent6" w:themeShade="BF"/>
+          <w:lang w:eastAsia="en-IE"/>
+        </w:rPr>
+      </w:pPr>
+      <w:r>
+        <w:rPr>
+          <w:rFonts w:ascii="Sitka Text" w:hAnsi="Sitka Text"/>
+          <w:color w:val="538135" w:themeColor="accent6" w:themeShade="BF"/>
+          <w:lang w:eastAsia="en-IE"/>
+        </w:rPr>
+        <w:t xml:space="preserve">// if </w:t>
+      </w:r>
+      <w:proofErr w:type="spellStart"/>
+      <w:r>
+        <w:rPr>
+          <w:rFonts w:ascii="Sitka Text" w:hAnsi="Sitka Text"/>
+          <w:color w:val="538135" w:themeColor="accent6" w:themeShade="BF"/>
+          <w:lang w:eastAsia="en-IE"/>
+        </w:rPr>
+        <w:t>cant</w:t>
+      </w:r>
+      <w:proofErr w:type="spellEnd"/>
+      <w:r>
+        <w:rPr>
+          <w:rFonts w:ascii="Sitka Text" w:hAnsi="Sitka Text"/>
+          <w:color w:val="538135" w:themeColor="accent6" w:themeShade="BF"/>
+          <w:lang w:eastAsia="en-IE"/>
+        </w:rPr>
+        <w:t xml:space="preserve"> create folder return 102</w:t>
+      </w:r>
+    </w:p>
+    <w:p>
+      <w:pPr>
+        <w:pStyle w:val="NoSpacing"/>
+        <w:spacing w:after="160" w:line="276" w:lineRule="auto"/>
         <w:rPr>
           <w:rFonts w:ascii="Sitka Text" w:eastAsiaTheme="minorHAnsi" w:hAnsi="Sitka Text"/>
           <w:sz w:val="24"/>
           <w:szCs w:val="28"/>
           <w:lang w:val="en-IE"/>
         </w:rPr>
-        <w:t xml:space="preserve"> all messages, and logout requests from clients.</w:t>
-      </w:r>
+      </w:pPr>
+    </w:p>
+    <w:p>
+      <w:pPr>
+        <w:pStyle w:val="NoSpacing"/>
+        <w:spacing w:after="160" w:line="276" w:lineRule="auto"/>
+        <w:rPr>
+          <w:rFonts w:ascii="Sitka Text" w:eastAsiaTheme="minorHAnsi" w:hAnsi="Sitka Text"/>
+          <w:sz w:val="24"/>
+          <w:szCs w:val="28"/>
+          <w:lang w:val="en-IE"/>
+        </w:rPr>
+      </w:pPr>
     </w:p>
     <w:p>
       <w:pPr>
@@ -6644,8 +8326,10 @@
     <w:sdt>
       <w:sdtPr>
         <w:rPr>
-          <w:rFonts w:ascii="Sitka Text" w:hAnsi="Sitka Text"/>
+          <w:rFonts w:ascii="Sitka Text" w:eastAsiaTheme="minorHAnsi" w:hAnsi="Sitka Text" w:cstheme="minorBidi"/>
           <w:color w:val="auto"/>
+          <w:sz w:val="22"/>
+          <w:szCs w:val="22"/>
         </w:rPr>
         <w:id w:val="-1256817338"/>
         <w:docPartObj>
@@ -6653,13 +8337,7 @@
           <w:docPartUnique/>
         </w:docPartObj>
       </w:sdtPr>
-      <w:sdtEndPr>
-        <w:rPr>
-          <w:rFonts w:eastAsiaTheme="minorHAnsi" w:cstheme="minorBidi"/>
-          <w:sz w:val="22"/>
-          <w:szCs w:val="22"/>
-        </w:rPr>
-      </w:sdtEndPr>
+      <w:sdtEndPr/>
       <w:sdtContent>
         <w:p>
           <w:pPr>
@@ -6695,6 +8373,7 @@
             <w:id w:val="-573587230"/>
             <w:bibliography/>
           </w:sdtPr>
+          <w:sdtEndPr/>
           <w:sdtContent>
             <w:p>
               <w:pPr>
@@ -7064,6 +8743,119 @@
 <file path=word/numbering.xml><?xml version="1.0" encoding="utf-8"?>
 <w:numbering xmlns:wpc="http://schemas.microsoft.com/office/word/2010/wordprocessingCanvas" xmlns:cx="http://schemas.microsoft.com/office/drawing/2014/chartex" xmlns:cx1="http://schemas.microsoft.com/office/drawing/2015/9/8/chartex" xmlns:cx2="http://schemas.microsoft.com/office/drawing/2015/10/21/chartex" xmlns:cx3="http://schemas.microsoft.com/office/drawing/2016/5/9/chartex" xmlns:cx4="http://schemas.microsoft.com/office/drawing/2016/5/10/chartex" xmlns:cx5="http://schemas.microsoft.com/office/drawing/2016/5/11/chartex" xmlns:cx6="http://schemas.microsoft.com/office/drawing/2016/5/12/chartex" xmlns:cx7="http://schemas.microsoft.com/office/drawing/2016/5/13/chartex" xmlns:cx8="http://schemas.microsoft.com/office/drawing/2016/5/14/chartex" xmlns:mc="http://schemas.openxmlformats.org/markup-compatibility/2006" xmlns:aink="http://schemas.microsoft.com/office/drawing/2016/ink" xmlns:am3d="http://schemas.microsoft.com/office/drawing/2017/model3d" xmlns:o="urn:schemas-microsoft-com:office:office" xmlns:r="http://schemas.openxmlformats.org/officeDocument/2006/relationships" xmlns:m="http://schemas.openxmlformats.org/officeDocument/2006/math" xmlns:v="urn:schemas-microsoft-com:vml" xmlns:wp14="http://schemas.microsoft.com/office/word/2010/wordprocessingDrawing" xmlns:wp="http://schemas.openxmlformats.org/drawingml/2006/wordprocessingDrawing" xmlns:w10="urn:schemas-microsoft-com:office:word" xmlns:w="http://schemas.openxmlformats.org/wordprocessingml/2006/main" xmlns:w14="http://schemas.microsoft.com/office/word/2010/wordml" xmlns:w15="http://schemas.microsoft.com/office/word/2012/wordml" xmlns:w16cid="http://schemas.microsoft.com/office/word/2016/wordml/cid" xmlns:w16se="http://schemas.microsoft.com/office/word/2015/wordml/symex" xmlns:wpg="http://schemas.microsoft.com/office/word/2010/wordprocessingGroup" xmlns:wpi="http://schemas.microsoft.com/office/word/2010/wordprocessingInk" xmlns:wne="http://schemas.microsoft.com/office/word/2006/wordml" xmlns:wps="http://schemas.microsoft.com/office/word/2010/wordprocessingShape" mc:Ignorable="w14 w15 w16se w16cid wp14">
   <w:abstractNum w:abstractNumId="0" w15:restartNumberingAfterBreak="0">
+    <w:nsid w:val="00F72B8F"/>
+    <w:multiLevelType w:val="hybridMultilevel"/>
+    <w:tmpl w:val="CCD8F0D2"/>
+    <w:lvl w:ilvl="0" w:tplc="18090001">
+      <w:start w:val="1"/>
+      <w:numFmt w:val="bullet"/>
+      <w:lvlText w:val=""/>
+      <w:lvlJc w:val="left"/>
+      <w:pPr>
+        <w:ind w:left="720" w:hanging="360"/>
+      </w:pPr>
+      <w:rPr>
+        <w:rFonts w:ascii="Symbol" w:hAnsi="Symbol" w:hint="default"/>
+      </w:rPr>
+    </w:lvl>
+    <w:lvl w:ilvl="1" w:tplc="18090003">
+      <w:start w:val="1"/>
+      <w:numFmt w:val="bullet"/>
+      <w:lvlText w:val="o"/>
+      <w:lvlJc w:val="left"/>
+      <w:pPr>
+        <w:ind w:left="1440" w:hanging="360"/>
+      </w:pPr>
+      <w:rPr>
+        <w:rFonts w:ascii="Courier New" w:hAnsi="Courier New" w:cs="Courier New" w:hint="default"/>
+      </w:rPr>
+    </w:lvl>
+    <w:lvl w:ilvl="2" w:tplc="18090005">
+      <w:start w:val="1"/>
+      <w:numFmt w:val="bullet"/>
+      <w:lvlText w:val=""/>
+      <w:lvlJc w:val="left"/>
+      <w:pPr>
+        <w:ind w:left="2160" w:hanging="360"/>
+      </w:pPr>
+      <w:rPr>
+        <w:rFonts w:ascii="Wingdings" w:hAnsi="Wingdings" w:hint="default"/>
+      </w:rPr>
+    </w:lvl>
+    <w:lvl w:ilvl="3" w:tplc="18090001" w:tentative="1">
+      <w:start w:val="1"/>
+      <w:numFmt w:val="bullet"/>
+      <w:lvlText w:val=""/>
+      <w:lvlJc w:val="left"/>
+      <w:pPr>
+        <w:ind w:left="2880" w:hanging="360"/>
+      </w:pPr>
+      <w:rPr>
+        <w:rFonts w:ascii="Symbol" w:hAnsi="Symbol" w:hint="default"/>
+      </w:rPr>
+    </w:lvl>
+    <w:lvl w:ilvl="4" w:tplc="18090003" w:tentative="1">
+      <w:start w:val="1"/>
+      <w:numFmt w:val="bullet"/>
+      <w:lvlText w:val="o"/>
+      <w:lvlJc w:val="left"/>
+      <w:pPr>
+        <w:ind w:left="3600" w:hanging="360"/>
+      </w:pPr>
+      <w:rPr>
+        <w:rFonts w:ascii="Courier New" w:hAnsi="Courier New" w:cs="Courier New" w:hint="default"/>
+      </w:rPr>
+    </w:lvl>
+    <w:lvl w:ilvl="5" w:tplc="18090005" w:tentative="1">
+      <w:start w:val="1"/>
+      <w:numFmt w:val="bullet"/>
+      <w:lvlText w:val=""/>
+      <w:lvlJc w:val="left"/>
+      <w:pPr>
+        <w:ind w:left="4320" w:hanging="360"/>
+      </w:pPr>
+      <w:rPr>
+        <w:rFonts w:ascii="Wingdings" w:hAnsi="Wingdings" w:hint="default"/>
+      </w:rPr>
+    </w:lvl>
+    <w:lvl w:ilvl="6" w:tplc="18090001" w:tentative="1">
+      <w:start w:val="1"/>
+      <w:numFmt w:val="bullet"/>
+      <w:lvlText w:val=""/>
+      <w:lvlJc w:val="left"/>
+      <w:pPr>
+        <w:ind w:left="5040" w:hanging="360"/>
+      </w:pPr>
+      <w:rPr>
+        <w:rFonts w:ascii="Symbol" w:hAnsi="Symbol" w:hint="default"/>
+      </w:rPr>
+    </w:lvl>
+    <w:lvl w:ilvl="7" w:tplc="18090003" w:tentative="1">
+      <w:start w:val="1"/>
+      <w:numFmt w:val="bullet"/>
+      <w:lvlText w:val="o"/>
+      <w:lvlJc w:val="left"/>
+      <w:pPr>
+        <w:ind w:left="5760" w:hanging="360"/>
+      </w:pPr>
+      <w:rPr>
+        <w:rFonts w:ascii="Courier New" w:hAnsi="Courier New" w:cs="Courier New" w:hint="default"/>
+      </w:rPr>
+    </w:lvl>
+    <w:lvl w:ilvl="8" w:tplc="18090005" w:tentative="1">
+      <w:start w:val="1"/>
+      <w:numFmt w:val="bullet"/>
+      <w:lvlText w:val=""/>
+      <w:lvlJc w:val="left"/>
+      <w:pPr>
+        <w:ind w:left="6480" w:hanging="360"/>
+      </w:pPr>
+      <w:rPr>
+        <w:rFonts w:ascii="Wingdings" w:hAnsi="Wingdings" w:hint="default"/>
+      </w:rPr>
+    </w:lvl>
+  </w:abstractNum>
+  <w:abstractNum w:abstractNumId="1" w15:restartNumberingAfterBreak="0">
     <w:nsid w:val="035D2819"/>
     <w:multiLevelType w:val="multilevel"/>
     <w:tmpl w:val="1809001F"/>
@@ -7149,7 +8941,7 @@
       </w:pPr>
     </w:lvl>
   </w:abstractNum>
-  <w:abstractNum w:abstractNumId="1" w15:restartNumberingAfterBreak="0">
+  <w:abstractNum w:abstractNumId="2" w15:restartNumberingAfterBreak="0">
     <w:nsid w:val="14A35EEA"/>
     <w:multiLevelType w:val="multilevel"/>
     <w:tmpl w:val="1809001F"/>
@@ -7235,7 +9027,7 @@
       </w:pPr>
     </w:lvl>
   </w:abstractNum>
-  <w:abstractNum w:abstractNumId="2" w15:restartNumberingAfterBreak="0">
+  <w:abstractNum w:abstractNumId="3" w15:restartNumberingAfterBreak="0">
     <w:nsid w:val="18DC65AE"/>
     <w:multiLevelType w:val="hybridMultilevel"/>
     <w:tmpl w:val="FF144434"/>
@@ -7321,7 +9113,7 @@
       </w:pPr>
     </w:lvl>
   </w:abstractNum>
-  <w:abstractNum w:abstractNumId="3" w15:restartNumberingAfterBreak="0">
+  <w:abstractNum w:abstractNumId="4" w15:restartNumberingAfterBreak="0">
     <w:nsid w:val="1DB44282"/>
     <w:multiLevelType w:val="multilevel"/>
     <w:tmpl w:val="1809001F"/>
@@ -7407,7 +9199,7 @@
       </w:pPr>
     </w:lvl>
   </w:abstractNum>
-  <w:abstractNum w:abstractNumId="4" w15:restartNumberingAfterBreak="0">
+  <w:abstractNum w:abstractNumId="5" w15:restartNumberingAfterBreak="0">
     <w:nsid w:val="30736E04"/>
     <w:multiLevelType w:val="multilevel"/>
     <w:tmpl w:val="0D6C6724"/>
@@ -7522,7 +9314,7 @@
       </w:rPr>
     </w:lvl>
   </w:abstractNum>
-  <w:abstractNum w:abstractNumId="5" w15:restartNumberingAfterBreak="0">
+  <w:abstractNum w:abstractNumId="6" w15:restartNumberingAfterBreak="0">
     <w:nsid w:val="35BB79DB"/>
     <w:multiLevelType w:val="multilevel"/>
     <w:tmpl w:val="D82001CC"/>
@@ -7637,7 +9429,7 @@
       </w:rPr>
     </w:lvl>
   </w:abstractNum>
-  <w:abstractNum w:abstractNumId="6" w15:restartNumberingAfterBreak="0">
+  <w:abstractNum w:abstractNumId="7" w15:restartNumberingAfterBreak="0">
     <w:nsid w:val="35C87B81"/>
     <w:multiLevelType w:val="multilevel"/>
     <w:tmpl w:val="1809001F"/>
@@ -7723,7 +9515,7 @@
       </w:pPr>
     </w:lvl>
   </w:abstractNum>
-  <w:abstractNum w:abstractNumId="7" w15:restartNumberingAfterBreak="0">
+  <w:abstractNum w:abstractNumId="8" w15:restartNumberingAfterBreak="0">
     <w:nsid w:val="3AB74380"/>
     <w:multiLevelType w:val="multilevel"/>
     <w:tmpl w:val="EA7E766C"/>
@@ -7836,7 +9628,7 @@
       </w:rPr>
     </w:lvl>
   </w:abstractNum>
-  <w:abstractNum w:abstractNumId="8" w15:restartNumberingAfterBreak="0">
+  <w:abstractNum w:abstractNumId="9" w15:restartNumberingAfterBreak="0">
     <w:nsid w:val="3DF240CE"/>
     <w:multiLevelType w:val="hybridMultilevel"/>
     <w:tmpl w:val="CFD00E38"/>
@@ -7922,7 +9714,7 @@
       </w:pPr>
     </w:lvl>
   </w:abstractNum>
-  <w:abstractNum w:abstractNumId="9" w15:restartNumberingAfterBreak="0">
+  <w:abstractNum w:abstractNumId="10" w15:restartNumberingAfterBreak="0">
     <w:nsid w:val="481632E9"/>
     <w:multiLevelType w:val="multilevel"/>
     <w:tmpl w:val="1809001F"/>
@@ -8012,7 +9804,7 @@
       </w:pPr>
     </w:lvl>
   </w:abstractNum>
-  <w:abstractNum w:abstractNumId="10" w15:restartNumberingAfterBreak="0">
+  <w:abstractNum w:abstractNumId="11" w15:restartNumberingAfterBreak="0">
     <w:nsid w:val="5B7E4C65"/>
     <w:multiLevelType w:val="multilevel"/>
     <w:tmpl w:val="419C4A0C"/>
@@ -8102,7 +9894,7 @@
       </w:pPr>
     </w:lvl>
   </w:abstractNum>
-  <w:abstractNum w:abstractNumId="11" w15:restartNumberingAfterBreak="0">
+  <w:abstractNum w:abstractNumId="12" w15:restartNumberingAfterBreak="0">
     <w:nsid w:val="6E4C236F"/>
     <w:multiLevelType w:val="hybridMultilevel"/>
     <w:tmpl w:val="D14E2D9E"/>
@@ -8188,7 +9980,7 @@
       </w:pPr>
     </w:lvl>
   </w:abstractNum>
-  <w:abstractNum w:abstractNumId="12" w15:restartNumberingAfterBreak="0">
+  <w:abstractNum w:abstractNumId="13" w15:restartNumberingAfterBreak="0">
     <w:nsid w:val="7F6F1BA0"/>
     <w:multiLevelType w:val="multilevel"/>
     <w:tmpl w:val="1809001F"/>
@@ -8275,43 +10067,46 @@
     </w:lvl>
   </w:abstractNum>
   <w:num w:numId="1">
+    <w:abstractNumId w:val="9"/>
+  </w:num>
+  <w:num w:numId="2">
+    <w:abstractNumId w:val="7"/>
+  </w:num>
+  <w:num w:numId="3">
+    <w:abstractNumId w:val="3"/>
+  </w:num>
+  <w:num w:numId="4">
+    <w:abstractNumId w:val="4"/>
+  </w:num>
+  <w:num w:numId="5">
+    <w:abstractNumId w:val="2"/>
+  </w:num>
+  <w:num w:numId="6">
+    <w:abstractNumId w:val="13"/>
+  </w:num>
+  <w:num w:numId="7">
+    <w:abstractNumId w:val="11"/>
+  </w:num>
+  <w:num w:numId="8">
     <w:abstractNumId w:val="8"/>
   </w:num>
-  <w:num w:numId="2">
+  <w:num w:numId="9">
+    <w:abstractNumId w:val="1"/>
+  </w:num>
+  <w:num w:numId="10">
+    <w:abstractNumId w:val="12"/>
+  </w:num>
+  <w:num w:numId="11">
+    <w:abstractNumId w:val="10"/>
+  </w:num>
+  <w:num w:numId="12">
+    <w:abstractNumId w:val="5"/>
+  </w:num>
+  <w:num w:numId="13">
     <w:abstractNumId w:val="6"/>
   </w:num>
-  <w:num w:numId="3">
-    <w:abstractNumId w:val="2"/>
-  </w:num>
-  <w:num w:numId="4">
-    <w:abstractNumId w:val="3"/>
-  </w:num>
-  <w:num w:numId="5">
-    <w:abstractNumId w:val="1"/>
-  </w:num>
-  <w:num w:numId="6">
-    <w:abstractNumId w:val="12"/>
-  </w:num>
-  <w:num w:numId="7">
-    <w:abstractNumId w:val="10"/>
-  </w:num>
-  <w:num w:numId="8">
-    <w:abstractNumId w:val="7"/>
-  </w:num>
-  <w:num w:numId="9">
+  <w:num w:numId="14">
     <w:abstractNumId w:val="0"/>
-  </w:num>
-  <w:num w:numId="10">
-    <w:abstractNumId w:val="11"/>
-  </w:num>
-  <w:num w:numId="11">
-    <w:abstractNumId w:val="9"/>
-  </w:num>
-  <w:num w:numId="12">
-    <w:abstractNumId w:val="4"/>
-  </w:num>
-  <w:num w:numId="13">
-    <w:abstractNumId w:val="5"/>
   </w:num>
 </w:numbering>
 </file>
@@ -8713,7 +10508,7 @@
   <w:style w:type="paragraph" w:default="1" w:styleId="Normal">
     <w:name w:val="Normal"/>
     <w:qFormat/>
-    <w:rsid w:val="00C46DE6"/>
+    <w:rsid w:val="00190973"/>
   </w:style>
   <w:style w:type="paragraph" w:styleId="Heading1">
     <w:name w:val="heading 1"/>
@@ -8798,6 +10593,26 @@
       <w:rFonts w:ascii="Sitka Text" w:hAnsi="Sitka Text"/>
       <w:sz w:val="28"/>
       <w:szCs w:val="28"/>
+    </w:rPr>
+  </w:style>
+  <w:style w:type="paragraph" w:styleId="Heading5">
+    <w:name w:val="heading 5"/>
+    <w:basedOn w:val="Normal"/>
+    <w:next w:val="Normal"/>
+    <w:link w:val="Heading5Char"/>
+    <w:uiPriority w:val="9"/>
+    <w:unhideWhenUsed/>
+    <w:qFormat/>
+    <w:rsid w:val="00FC2F25"/>
+    <w:pPr>
+      <w:keepNext/>
+      <w:outlineLvl w:val="4"/>
+    </w:pPr>
+    <w:rPr>
+      <w:rFonts w:ascii="Sitka Text" w:hAnsi="Sitka Text"/>
+      <w:b/>
+      <w:sz w:val="24"/>
+      <w:lang w:eastAsia="en-IE"/>
     </w:rPr>
   </w:style>
   <w:style w:type="character" w:default="1" w:styleId="DefaultParagraphFont">
@@ -9134,6 +10949,24 @@
       <w:szCs w:val="28"/>
     </w:rPr>
   </w:style>
+  <w:style w:type="character" w:customStyle="1" w:styleId="textlayer--absolute">
+    <w:name w:val="textlayer--absolute"/>
+    <w:basedOn w:val="DefaultParagraphFont"/>
+    <w:rsid w:val="00FC2F25"/>
+  </w:style>
+  <w:style w:type="character" w:customStyle="1" w:styleId="Heading5Char">
+    <w:name w:val="Heading 5 Char"/>
+    <w:basedOn w:val="DefaultParagraphFont"/>
+    <w:link w:val="Heading5"/>
+    <w:uiPriority w:val="9"/>
+    <w:rsid w:val="00FC2F25"/>
+    <w:rPr>
+      <w:rFonts w:ascii="Sitka Text" w:hAnsi="Sitka Text"/>
+      <w:b/>
+      <w:sz w:val="24"/>
+      <w:lang w:eastAsia="en-IE"/>
+    </w:rPr>
+  </w:style>
 </w:styles>
 </file>
 
@@ -9210,12 +11043,33 @@
 
 <file path=word/glossary/fontTable.xml><?xml version="1.0" encoding="utf-8"?>
 <w:fonts xmlns:mc="http://schemas.openxmlformats.org/markup-compatibility/2006" xmlns:r="http://schemas.openxmlformats.org/officeDocument/2006/relationships" xmlns:w="http://schemas.openxmlformats.org/wordprocessingml/2006/main" xmlns:w14="http://schemas.microsoft.com/office/word/2010/wordml" xmlns:w15="http://schemas.microsoft.com/office/word/2012/wordml" xmlns:w16cid="http://schemas.microsoft.com/office/word/2016/wordml/cid" xmlns:w16se="http://schemas.microsoft.com/office/word/2015/wordml/symex" mc:Ignorable="w14 w15 w16se w16cid">
+  <w:font w:name="Symbol">
+    <w:panose1 w:val="05050102010706020507"/>
+    <w:charset w:val="02"/>
+    <w:family w:val="roman"/>
+    <w:pitch w:val="variable"/>
+    <w:sig w:usb0="00000000" w:usb1="10000000" w:usb2="00000000" w:usb3="00000000" w:csb0="80000000" w:csb1="00000000"/>
+  </w:font>
   <w:font w:name="Times New Roman">
     <w:panose1 w:val="02020603050405020304"/>
     <w:charset w:val="00"/>
     <w:family w:val="roman"/>
     <w:pitch w:val="variable"/>
     <w:sig w:usb0="E0002EFF" w:usb1="C000785B" w:usb2="00000009" w:usb3="00000000" w:csb0="000001FF" w:csb1="00000000"/>
+  </w:font>
+  <w:font w:name="Courier New">
+    <w:panose1 w:val="02070309020205020404"/>
+    <w:charset w:val="00"/>
+    <w:family w:val="modern"/>
+    <w:pitch w:val="fixed"/>
+    <w:sig w:usb0="E0002EFF" w:usb1="C0007843" w:usb2="00000009" w:usb3="00000000" w:csb0="000001FF" w:csb1="00000000"/>
+  </w:font>
+  <w:font w:name="Wingdings">
+    <w:panose1 w:val="05000000000000000000"/>
+    <w:charset w:val="02"/>
+    <w:family w:val="auto"/>
+    <w:pitch w:val="variable"/>
+    <w:sig w:usb0="00000000" w:usb1="10000000" w:usb2="00000000" w:usb3="00000000" w:csb0="80000000" w:csb1="00000000"/>
   </w:font>
   <w:font w:name="Calibri">
     <w:panose1 w:val="020F0502020204030204"/>
@@ -9238,6 +11092,13 @@
     <w:pitch w:val="variable"/>
     <w:sig w:usb0="A00002EF" w:usb1="4000204B" w:usb2="00000000" w:usb3="00000000" w:csb0="0000019F" w:csb1="00000000"/>
   </w:font>
+  <w:font w:name="Consolas">
+    <w:panose1 w:val="020B0609020204030204"/>
+    <w:charset w:val="00"/>
+    <w:family w:val="modern"/>
+    <w:pitch w:val="fixed"/>
+    <w:sig w:usb0="E00006FF" w:usb1="0000FCFF" w:usb2="00000001" w:usb3="00000000" w:csb0="0000019F" w:csb1="00000000"/>
+  </w:font>
 </w:fonts>
 </file>
 
@@ -9258,6 +11119,7 @@
   </w:compat>
   <w:rsids>
     <w:rsidRoot w:val="004C29C1"/>
+    <w:rsid w:val="00191C56"/>
     <w:rsid w:val="004246D6"/>
     <w:rsid w:val="004C29C1"/>
     <w:rsid w:val="0085542C"/>
@@ -10092,7 +11954,7 @@
 </file>
 
 <file path=customXml/itemProps2.xml><?xml version="1.0" encoding="utf-8"?>
-<ds:datastoreItem xmlns:ds="http://schemas.openxmlformats.org/officeDocument/2006/customXml" ds:itemID="{8862410B-E8DF-4069-A315-402C80759441}">
+<ds:datastoreItem xmlns:ds="http://schemas.openxmlformats.org/officeDocument/2006/customXml" ds:itemID="{53D46132-44C5-4107-9117-6FE75E2C8335}">
   <ds:schemaRefs>
     <ds:schemaRef ds:uri="http://schemas.openxmlformats.org/officeDocument/2006/bibliography"/>
   </ds:schemaRefs>

</xml_diff>

<commit_message>
Updated design doc according to spec
</commit_message>
<xml_diff>
--- a/Protocol_Document_Deirdre_Lee.docx
+++ b/Protocol_Document_Deirdre_Lee.docx
@@ -4884,58 +4884,23 @@
           <w:rFonts w:ascii="Sitka Text" w:hAnsi="Sitka Text"/>
           <w:sz w:val="24"/>
         </w:rPr>
-        <w:t xml:space="preserve">Description: The user </w:t>
-      </w:r>
-      <w:r>
-        <w:rPr>
-          <w:rFonts w:ascii="Sitka Text" w:hAnsi="Sitka Text"/>
-          <w:sz w:val="24"/>
-        </w:rPr>
-        <w:t>can upload a message</w:t>
-      </w:r>
-      <w:r>
-        <w:rPr>
-          <w:rFonts w:ascii="Sitka Text" w:hAnsi="Sitka Text"/>
-          <w:sz w:val="24"/>
-        </w:rPr>
-        <w:t xml:space="preserve"> to the server </w:t>
-      </w:r>
-      <w:r>
-        <w:rPr>
-          <w:rFonts w:ascii="Sitka Text" w:hAnsi="Sitka Text"/>
-          <w:sz w:val="24"/>
-        </w:rPr>
-        <w:t>once authenticated.</w:t>
-      </w:r>
-    </w:p>
-    <w:p>
-      <w:pPr>
-        <w:spacing w:line="276" w:lineRule="auto"/>
-        <w:rPr>
-          <w:rFonts w:ascii="Sitka Text" w:hAnsi="Sitka Text"/>
-          <w:sz w:val="24"/>
-        </w:rPr>
-      </w:pPr>
-      <w:r>
-        <w:rPr>
-          <w:rFonts w:ascii="Sitka Text" w:hAnsi="Sitka Text"/>
-          <w:sz w:val="24"/>
-        </w:rPr>
-        <w:t xml:space="preserve">Code: </w:t>
-      </w:r>
-      <w:r>
-        <w:rPr>
-          <w:rFonts w:ascii="Sitka Text" w:hAnsi="Sitka Text"/>
-          <w:sz w:val="24"/>
-        </w:rPr>
-        <w:t>2</w:t>
-      </w:r>
-      <w:r>
-        <w:rPr>
-          <w:rFonts w:ascii="Sitka Text" w:hAnsi="Sitka Text"/>
-          <w:sz w:val="24"/>
-        </w:rPr>
-        <w:t>00</w:t>
+        <w:t>Description: The user can upload a message to the server once authenticated.</w:t>
+      </w:r>
+    </w:p>
+    <w:p>
+      <w:pPr>
+        <w:spacing w:line="276" w:lineRule="auto"/>
+        <w:rPr>
+          <w:rFonts w:ascii="Sitka Text" w:hAnsi="Sitka Text"/>
+          <w:sz w:val="24"/>
+        </w:rPr>
+      </w:pPr>
+      <w:r>
+        <w:rPr>
+          <w:rFonts w:ascii="Sitka Text" w:hAnsi="Sitka Text"/>
+          <w:sz w:val="24"/>
+        </w:rPr>
+        <w:t>Code: 200</w:t>
       </w:r>
     </w:p>
     <w:p>
@@ -5205,19 +5170,7 @@
         <w:rPr>
           <w:szCs w:val="24"/>
         </w:rPr>
-        <w:t xml:space="preserve"> </w:t>
-      </w:r>
-      <w:r>
-        <w:rPr>
-          <w:szCs w:val="24"/>
-        </w:rPr>
-        <w:t>2</w:t>
-      </w:r>
-      <w:r>
-        <w:rPr>
-          <w:szCs w:val="24"/>
-        </w:rPr>
-        <w:t>01</w:t>
+        <w:t xml:space="preserve"> 201</w:t>
       </w:r>
     </w:p>
     <w:p>
@@ -5238,25 +5191,7 @@
         <w:rPr>
           <w:szCs w:val="24"/>
         </w:rPr>
-        <w:t xml:space="preserve"> “</w:t>
-      </w:r>
-      <w:r>
-        <w:rPr>
-          <w:szCs w:val="24"/>
-        </w:rPr>
-        <w:t>Upload</w:t>
-      </w:r>
-      <w:r>
-        <w:rPr>
-          <w:szCs w:val="24"/>
-        </w:rPr>
-        <w:t xml:space="preserve"> successful</w:t>
-      </w:r>
-      <w:r>
-        <w:rPr>
-          <w:szCs w:val="24"/>
-        </w:rPr>
-        <w:t>”</w:t>
+        <w:t xml:space="preserve"> “Upload successful”</w:t>
       </w:r>
     </w:p>
     <w:p>
@@ -5291,19 +5226,7 @@
         <w:rPr>
           <w:szCs w:val="24"/>
         </w:rPr>
-        <w:t xml:space="preserve"> </w:t>
-      </w:r>
-      <w:r>
-        <w:rPr>
-          <w:szCs w:val="24"/>
-        </w:rPr>
-        <w:t>2</w:t>
-      </w:r>
-      <w:r>
-        <w:rPr>
-          <w:szCs w:val="24"/>
-        </w:rPr>
-        <w:t>02</w:t>
+        <w:t xml:space="preserve"> 202</w:t>
       </w:r>
     </w:p>
     <w:p>
@@ -5380,65 +5303,23 @@
           <w:rFonts w:ascii="Sitka Text" w:hAnsi="Sitka Text"/>
           <w:sz w:val="24"/>
         </w:rPr>
-        <w:t xml:space="preserve">Description: The user can </w:t>
-      </w:r>
-      <w:r>
-        <w:rPr>
-          <w:rFonts w:ascii="Sitka Text" w:hAnsi="Sitka Text"/>
-          <w:sz w:val="24"/>
-        </w:rPr>
-        <w:t>download</w:t>
-      </w:r>
-      <w:r>
-        <w:rPr>
-          <w:rFonts w:ascii="Sitka Text" w:hAnsi="Sitka Text"/>
-          <w:sz w:val="24"/>
-        </w:rPr>
-        <w:t xml:space="preserve"> a specific message </w:t>
-      </w:r>
-      <w:r>
-        <w:rPr>
-          <w:rFonts w:ascii="Sitka Text" w:hAnsi="Sitka Text"/>
-          <w:sz w:val="24"/>
-        </w:rPr>
-        <w:t>from</w:t>
-      </w:r>
-      <w:r>
-        <w:rPr>
-          <w:rFonts w:ascii="Sitka Text" w:hAnsi="Sitka Text"/>
-          <w:sz w:val="24"/>
-        </w:rPr>
-        <w:t xml:space="preserve"> the server once authenticated.</w:t>
-      </w:r>
-    </w:p>
-    <w:p>
-      <w:pPr>
-        <w:spacing w:line="276" w:lineRule="auto"/>
-        <w:rPr>
-          <w:rFonts w:ascii="Sitka Text" w:hAnsi="Sitka Text"/>
-          <w:sz w:val="24"/>
-        </w:rPr>
-      </w:pPr>
-      <w:r>
-        <w:rPr>
-          <w:rFonts w:ascii="Sitka Text" w:hAnsi="Sitka Text"/>
-          <w:sz w:val="24"/>
-        </w:rPr>
-        <w:t xml:space="preserve">Code: </w:t>
-      </w:r>
-      <w:r>
-        <w:rPr>
-          <w:rFonts w:ascii="Sitka Text" w:hAnsi="Sitka Text"/>
-          <w:sz w:val="24"/>
-        </w:rPr>
-        <w:t>3</w:t>
-      </w:r>
-      <w:r>
-        <w:rPr>
-          <w:rFonts w:ascii="Sitka Text" w:hAnsi="Sitka Text"/>
-          <w:sz w:val="24"/>
-        </w:rPr>
-        <w:t>00</w:t>
+        <w:t>Description: The user can download a specific message from the server once authenticated.</w:t>
+      </w:r>
+    </w:p>
+    <w:p>
+      <w:pPr>
+        <w:spacing w:line="276" w:lineRule="auto"/>
+        <w:rPr>
+          <w:rFonts w:ascii="Sitka Text" w:hAnsi="Sitka Text"/>
+          <w:sz w:val="24"/>
+        </w:rPr>
+      </w:pPr>
+      <w:r>
+        <w:rPr>
+          <w:rFonts w:ascii="Sitka Text" w:hAnsi="Sitka Text"/>
+          <w:sz w:val="24"/>
+        </w:rPr>
+        <w:t>Code: 300</w:t>
       </w:r>
     </w:p>
     <w:p>
@@ -5734,19 +5615,7 @@
         <w:rPr>
           <w:szCs w:val="24"/>
         </w:rPr>
-        <w:t xml:space="preserve"> </w:t>
-      </w:r>
-      <w:r>
-        <w:rPr>
-          <w:szCs w:val="24"/>
-        </w:rPr>
-        <w:t>3</w:t>
-      </w:r>
-      <w:r>
-        <w:rPr>
-          <w:szCs w:val="24"/>
-        </w:rPr>
-        <w:t>01</w:t>
+        <w:t xml:space="preserve"> 301</w:t>
       </w:r>
     </w:p>
     <w:p>
@@ -5767,25 +5636,7 @@
         <w:rPr>
           <w:szCs w:val="24"/>
         </w:rPr>
-        <w:t xml:space="preserve"> “</w:t>
-      </w:r>
-      <w:r>
-        <w:rPr>
-          <w:szCs w:val="24"/>
-        </w:rPr>
-        <w:t>Down</w:t>
-      </w:r>
-      <w:r>
-        <w:rPr>
-          <w:szCs w:val="24"/>
-        </w:rPr>
-        <w:t>load</w:t>
-      </w:r>
-      <w:r>
-        <w:rPr>
-          <w:szCs w:val="24"/>
-        </w:rPr>
-        <w:t xml:space="preserve"> of message [ </w:t>
+        <w:t xml:space="preserve"> “Download of message [ </w:t>
       </w:r>
       <w:proofErr w:type="spellStart"/>
       <w:r>
@@ -5799,13 +5650,7 @@
         <w:rPr>
           <w:szCs w:val="24"/>
         </w:rPr>
-        <w:t xml:space="preserve"> ]</w:t>
-      </w:r>
-      <w:r>
-        <w:rPr>
-          <w:szCs w:val="24"/>
-        </w:rPr>
-        <w:t xml:space="preserve"> successful”</w:t>
+        <w:t xml:space="preserve"> ] successful”</w:t>
       </w:r>
     </w:p>
     <w:p>
@@ -5840,19 +5685,7 @@
         <w:rPr>
           <w:szCs w:val="24"/>
         </w:rPr>
-        <w:t xml:space="preserve"> </w:t>
-      </w:r>
-      <w:r>
-        <w:rPr>
-          <w:szCs w:val="24"/>
-        </w:rPr>
-        <w:t>3</w:t>
-      </w:r>
-      <w:r>
-        <w:rPr>
-          <w:szCs w:val="24"/>
-        </w:rPr>
-        <w:t>02</w:t>
+        <w:t xml:space="preserve"> 302</w:t>
       </w:r>
     </w:p>
     <w:p>
@@ -5873,19 +5706,7 @@
         <w:rPr>
           <w:szCs w:val="24"/>
         </w:rPr>
-        <w:t xml:space="preserve"> “</w:t>
-      </w:r>
-      <w:r>
-        <w:rPr>
-          <w:szCs w:val="24"/>
-        </w:rPr>
-        <w:t>Down</w:t>
-      </w:r>
-      <w:r>
-        <w:rPr>
-          <w:szCs w:val="24"/>
-        </w:rPr>
-        <w:t xml:space="preserve">load of message [ </w:t>
+        <w:t xml:space="preserve"> “Download of message [ </w:t>
       </w:r>
       <w:proofErr w:type="spellStart"/>
       <w:r>
@@ -5899,13 +5720,7 @@
         <w:rPr>
           <w:szCs w:val="24"/>
         </w:rPr>
-        <w:t xml:space="preserve"> </w:t>
-      </w:r>
-      <w:r>
-        <w:rPr>
-          <w:szCs w:val="24"/>
-        </w:rPr>
-        <w:t>] unsuccessful, please try again”</w:t>
+        <w:t xml:space="preserve"> ] unsuccessful, please try again”</w:t>
       </w:r>
     </w:p>
     <w:p>
@@ -5965,51 +5780,23 @@
           <w:rFonts w:ascii="Sitka Text" w:hAnsi="Sitka Text"/>
           <w:sz w:val="24"/>
         </w:rPr>
-        <w:t xml:space="preserve">Description: The user can download </w:t>
-      </w:r>
-      <w:r>
-        <w:rPr>
-          <w:rFonts w:ascii="Sitka Text" w:hAnsi="Sitka Text"/>
-          <w:sz w:val="24"/>
-        </w:rPr>
-        <w:t>all available</w:t>
-      </w:r>
-      <w:r>
-        <w:rPr>
-          <w:rFonts w:ascii="Sitka Text" w:hAnsi="Sitka Text"/>
-          <w:sz w:val="24"/>
-        </w:rPr>
-        <w:t xml:space="preserve"> message from the server once authenticated.</w:t>
-      </w:r>
-    </w:p>
-    <w:p>
-      <w:pPr>
-        <w:spacing w:line="276" w:lineRule="auto"/>
-        <w:rPr>
-          <w:rFonts w:ascii="Sitka Text" w:hAnsi="Sitka Text"/>
-          <w:sz w:val="24"/>
-        </w:rPr>
-      </w:pPr>
-      <w:r>
-        <w:rPr>
-          <w:rFonts w:ascii="Sitka Text" w:hAnsi="Sitka Text"/>
-          <w:sz w:val="24"/>
-        </w:rPr>
-        <w:t xml:space="preserve">Code: </w:t>
-      </w:r>
-      <w:r>
-        <w:rPr>
-          <w:rFonts w:ascii="Sitka Text" w:hAnsi="Sitka Text"/>
-          <w:sz w:val="24"/>
-        </w:rPr>
-        <w:t>4</w:t>
-      </w:r>
-      <w:r>
-        <w:rPr>
-          <w:rFonts w:ascii="Sitka Text" w:hAnsi="Sitka Text"/>
-          <w:sz w:val="24"/>
-        </w:rPr>
-        <w:t>00</w:t>
+        <w:t>Description: The user can download all available message from the server once authenticated.</w:t>
+      </w:r>
+    </w:p>
+    <w:p>
+      <w:pPr>
+        <w:spacing w:line="276" w:lineRule="auto"/>
+        <w:rPr>
+          <w:rFonts w:ascii="Sitka Text" w:hAnsi="Sitka Text"/>
+          <w:sz w:val="24"/>
+        </w:rPr>
+      </w:pPr>
+      <w:r>
+        <w:rPr>
+          <w:rFonts w:ascii="Sitka Text" w:hAnsi="Sitka Text"/>
+          <w:sz w:val="24"/>
+        </w:rPr>
+        <w:t>Code: 400</w:t>
       </w:r>
     </w:p>
     <w:p>
@@ -6261,19 +6048,7 @@
         <w:rPr>
           <w:szCs w:val="24"/>
         </w:rPr>
-        <w:t xml:space="preserve"> </w:t>
-      </w:r>
-      <w:r>
-        <w:rPr>
-          <w:szCs w:val="24"/>
-        </w:rPr>
-        <w:t>4</w:t>
-      </w:r>
-      <w:r>
-        <w:rPr>
-          <w:szCs w:val="24"/>
-        </w:rPr>
-        <w:t>01</w:t>
+        <w:t xml:space="preserve"> 401</w:t>
       </w:r>
     </w:p>
     <w:p>
@@ -6294,31 +6069,7 @@
         <w:rPr>
           <w:szCs w:val="24"/>
         </w:rPr>
-        <w:t xml:space="preserve"> “Download of </w:t>
-      </w:r>
-      <w:r>
-        <w:rPr>
-          <w:szCs w:val="24"/>
-        </w:rPr>
-        <w:t xml:space="preserve">all </w:t>
-      </w:r>
-      <w:r>
-        <w:rPr>
-          <w:szCs w:val="24"/>
-        </w:rPr>
-        <w:t>message</w:t>
-      </w:r>
-      <w:r>
-        <w:rPr>
-          <w:szCs w:val="24"/>
-        </w:rPr>
-        <w:t>s</w:t>
-      </w:r>
-      <w:r>
-        <w:rPr>
-          <w:szCs w:val="24"/>
-        </w:rPr>
-        <w:t xml:space="preserve"> successful”</w:t>
+        <w:t xml:space="preserve"> “Download of all messages successful”</w:t>
       </w:r>
     </w:p>
     <w:p>
@@ -6353,7 +6104,21 @@
         <w:rPr>
           <w:szCs w:val="24"/>
         </w:rPr>
-        <w:t xml:space="preserve"> 302</w:t>
+        <w:t xml:space="preserve"> </w:t>
+      </w:r>
+      <w:r>
+        <w:rPr>
+          <w:szCs w:val="24"/>
+        </w:rPr>
+        <w:t>4</w:t>
+      </w:r>
+      <w:bookmarkStart w:id="38" w:name="_GoBack"/>
+      <w:bookmarkEnd w:id="38"/>
+      <w:r>
+        <w:rPr>
+          <w:szCs w:val="24"/>
+        </w:rPr>
+        <w:t>02</w:t>
       </w:r>
     </w:p>
     <w:p>
@@ -6374,19 +6139,7 @@
         <w:rPr>
           <w:szCs w:val="24"/>
         </w:rPr>
-        <w:t xml:space="preserve"> “Download of </w:t>
-      </w:r>
-      <w:r>
-        <w:rPr>
-          <w:szCs w:val="24"/>
-        </w:rPr>
-        <w:t>all messages</w:t>
-      </w:r>
-      <w:r>
-        <w:rPr>
-          <w:szCs w:val="24"/>
-        </w:rPr>
-        <w:t xml:space="preserve"> unsuccessful, please try again”</w:t>
+        <w:t xml:space="preserve"> “Download of all messages unsuccessful, please try again”</w:t>
       </w:r>
     </w:p>
     <w:p>
@@ -6464,42 +6217,7 @@
           <w:rFonts w:ascii="Sitka Text" w:hAnsi="Sitka Text"/>
           <w:sz w:val="24"/>
         </w:rPr>
-        <w:t>Description: The user can log</w:t>
-      </w:r>
-      <w:r>
-        <w:rPr>
-          <w:rFonts w:ascii="Sitka Text" w:hAnsi="Sitka Text"/>
-          <w:sz w:val="24"/>
-        </w:rPr>
-        <w:t xml:space="preserve"> off</w:t>
-      </w:r>
-      <w:r>
-        <w:rPr>
-          <w:rFonts w:ascii="Sitka Text" w:hAnsi="Sitka Text"/>
-          <w:sz w:val="24"/>
-        </w:rPr>
-        <w:t xml:space="preserve"> </w:t>
-      </w:r>
-      <w:r>
-        <w:rPr>
-          <w:rFonts w:ascii="Sitka Text" w:hAnsi="Sitka Text"/>
-          <w:sz w:val="24"/>
-        </w:rPr>
-        <w:t>from</w:t>
-      </w:r>
-      <w:r>
-        <w:rPr>
-          <w:rFonts w:ascii="Sitka Text" w:hAnsi="Sitka Text"/>
-          <w:sz w:val="24"/>
-        </w:rPr>
-        <w:t xml:space="preserve"> the server</w:t>
-      </w:r>
-      <w:r>
-        <w:rPr>
-          <w:rFonts w:ascii="Sitka Text" w:hAnsi="Sitka Text"/>
-          <w:sz w:val="24"/>
-        </w:rPr>
-        <w:t>.</w:t>
+        <w:t>Description: The user can log off from the server.</w:t>
       </w:r>
     </w:p>
     <w:p>
@@ -6516,21 +6234,7 @@
           <w:sz w:val="24"/>
         </w:rPr>
         <w:lastRenderedPageBreak/>
-        <w:t xml:space="preserve">Code: </w:t>
-      </w:r>
-      <w:r>
-        <w:rPr>
-          <w:rFonts w:ascii="Sitka Text" w:hAnsi="Sitka Text"/>
-          <w:sz w:val="24"/>
-        </w:rPr>
-        <w:t>5</w:t>
-      </w:r>
-      <w:r>
-        <w:rPr>
-          <w:rFonts w:ascii="Sitka Text" w:hAnsi="Sitka Text"/>
-          <w:sz w:val="24"/>
-        </w:rPr>
-        <w:t>00</w:t>
+        <w:t>Code: 500</w:t>
       </w:r>
     </w:p>
     <w:p>
@@ -6772,19 +6476,7 @@
         <w:rPr>
           <w:szCs w:val="24"/>
         </w:rPr>
-        <w:t xml:space="preserve"> </w:t>
-      </w:r>
-      <w:r>
-        <w:rPr>
-          <w:szCs w:val="24"/>
-        </w:rPr>
-        <w:t>5</w:t>
-      </w:r>
-      <w:r>
-        <w:rPr>
-          <w:szCs w:val="24"/>
-        </w:rPr>
-        <w:t>01</w:t>
+        <w:t xml:space="preserve"> 501</w:t>
       </w:r>
     </w:p>
     <w:p>
@@ -6805,25 +6497,7 @@
         <w:rPr>
           <w:szCs w:val="24"/>
         </w:rPr>
-        <w:t xml:space="preserve"> “Log</w:t>
-      </w:r>
-      <w:r>
-        <w:rPr>
-          <w:szCs w:val="24"/>
-        </w:rPr>
-        <w:t>out</w:t>
-      </w:r>
-      <w:r>
-        <w:rPr>
-          <w:szCs w:val="24"/>
-        </w:rPr>
-        <w:t xml:space="preserve"> successful, </w:t>
-      </w:r>
-      <w:r>
-        <w:rPr>
-          <w:szCs w:val="24"/>
-        </w:rPr>
-        <w:t>see you again soon”</w:t>
+        <w:t xml:space="preserve"> “Logout successful, see you again soon”</w:t>
       </w:r>
     </w:p>
     <w:p>
@@ -6858,19 +6532,7 @@
         <w:rPr>
           <w:szCs w:val="24"/>
         </w:rPr>
-        <w:t xml:space="preserve"> </w:t>
-      </w:r>
-      <w:r>
-        <w:rPr>
-          <w:szCs w:val="24"/>
-        </w:rPr>
-        <w:t>5</w:t>
-      </w:r>
-      <w:r>
-        <w:rPr>
-          <w:szCs w:val="24"/>
-        </w:rPr>
-        <w:t>02</w:t>
+        <w:t xml:space="preserve"> 502</w:t>
       </w:r>
     </w:p>
     <w:p>
@@ -6891,27 +6553,7 @@
         <w:rPr>
           <w:szCs w:val="24"/>
         </w:rPr>
-        <w:t xml:space="preserve"> “Lo</w:t>
-      </w:r>
-      <w:r>
-        <w:rPr>
-          <w:szCs w:val="24"/>
-        </w:rPr>
-        <w:t>g</w:t>
-      </w:r>
-      <w:bookmarkStart w:id="38" w:name="_GoBack"/>
-      <w:bookmarkEnd w:id="38"/>
-      <w:r>
-        <w:rPr>
-          <w:szCs w:val="24"/>
-        </w:rPr>
-        <w:t>out</w:t>
-      </w:r>
-      <w:r>
-        <w:rPr>
-          <w:szCs w:val="24"/>
-        </w:rPr>
-        <w:t xml:space="preserve"> unsuccessful, please try again”</w:t>
+        <w:t xml:space="preserve"> “Logout unsuccessful, please try again”</w:t>
       </w:r>
     </w:p>
     <w:p>
@@ -11055,7 +10697,7 @@
     <w:charset w:val="00"/>
     <w:family w:val="roman"/>
     <w:pitch w:val="variable"/>
-    <w:sig w:usb0="E0002EFF" w:usb1="C000785B" w:usb2="00000009" w:usb3="00000000" w:csb0="000001FF" w:csb1="00000000"/>
+    <w:sig w:usb0="E0002AFF" w:usb1="C0007841" w:usb2="00000009" w:usb3="00000000" w:csb0="000001FF" w:csb1="00000000"/>
   </w:font>
   <w:font w:name="Courier New">
     <w:panose1 w:val="02070309020205020404"/>
@@ -11076,14 +10718,14 @@
     <w:charset w:val="00"/>
     <w:family w:val="swiss"/>
     <w:pitch w:val="variable"/>
-    <w:sig w:usb0="E4002EFF" w:usb1="C200247B" w:usb2="00000009" w:usb3="00000000" w:csb0="000001FF" w:csb1="00000000"/>
+    <w:sig w:usb0="E0002AFF" w:usb1="4000ACFF" w:usb2="00000001" w:usb3="00000000" w:csb0="000001FF" w:csb1="00000000"/>
   </w:font>
   <w:font w:name="Calibri Light">
     <w:panose1 w:val="020F0302020204030204"/>
     <w:charset w:val="00"/>
     <w:family w:val="swiss"/>
     <w:pitch w:val="variable"/>
-    <w:sig w:usb0="E4002EFF" w:usb1="C200247B" w:usb2="00000009" w:usb3="00000000" w:csb0="000001FF" w:csb1="00000000"/>
+    <w:sig w:usb0="A0002AEF" w:usb1="4000207B" w:usb2="00000000" w:usb3="00000000" w:csb0="000001FF" w:csb1="00000000"/>
   </w:font>
   <w:font w:name="Sitka Text">
     <w:panose1 w:val="00000000000000000000"/>
@@ -11124,6 +10766,7 @@
     <w:rsid w:val="004C29C1"/>
     <w:rsid w:val="0085542C"/>
     <w:rsid w:val="00981FE2"/>
+    <w:rsid w:val="00FC335C"/>
   </w:rsids>
   <m:mathPr>
     <m:mathFont m:val="Cambria Math"/>
@@ -11954,7 +11597,7 @@
 </file>
 
 <file path=customXml/itemProps2.xml><?xml version="1.0" encoding="utf-8"?>
-<ds:datastoreItem xmlns:ds="http://schemas.openxmlformats.org/officeDocument/2006/customXml" ds:itemID="{53D46132-44C5-4107-9117-6FE75E2C8335}">
+<ds:datastoreItem xmlns:ds="http://schemas.openxmlformats.org/officeDocument/2006/customXml" ds:itemID="{694A2FE3-0362-4237-9A60-D721D7906237}">
   <ds:schemaRefs>
     <ds:schemaRef ds:uri="http://schemas.openxmlformats.org/officeDocument/2006/bibliography"/>
   </ds:schemaRefs>

</xml_diff>

<commit_message>
Implemented login and partial upload
</commit_message>
<xml_diff>
--- a/Protocol_Document_Deirdre_Lee.docx
+++ b/Protocol_Document_Deirdre_Lee.docx
@@ -3250,8 +3250,6 @@
       <w:r>
         <w:t>o</w:t>
       </w:r>
-      <w:bookmarkStart w:id="49" w:name="_GoBack"/>
-      <w:bookmarkEnd w:id="49"/>
       <w:r>
         <w:t xml:space="preserve"> in string format</w:t>
       </w:r>
@@ -3657,7 +3655,19 @@
         <w:rPr>
           <w:szCs w:val="24"/>
         </w:rPr>
-        <w:t xml:space="preserve"> “Login successful, welcome to [ protocol name ]”</w:t>
+        <w:t xml:space="preserve"> “Login successful</w:t>
+      </w:r>
+      <w:r>
+        <w:rPr>
+          <w:szCs w:val="24"/>
+        </w:rPr>
+        <w:t>! W</w:t>
+      </w:r>
+      <w:r>
+        <w:rPr>
+          <w:szCs w:val="24"/>
+        </w:rPr>
+        <w:t>elcome to [ protocol name ]”</w:t>
       </w:r>
     </w:p>
     <w:p>
@@ -3899,7 +3909,43 @@
         <w:rPr>
           <w:szCs w:val="24"/>
         </w:rPr>
-        <w:t xml:space="preserve"> “Login unsuccessful, please try again”</w:t>
+        <w:t xml:space="preserve"> “Login unsuccessful</w:t>
+      </w:r>
+      <w:r>
+        <w:rPr>
+          <w:szCs w:val="24"/>
+        </w:rPr>
+        <w:t>.</w:t>
+      </w:r>
+      <w:r>
+        <w:rPr>
+          <w:szCs w:val="24"/>
+        </w:rPr>
+        <w:t xml:space="preserve"> </w:t>
+      </w:r>
+      <w:r>
+        <w:rPr>
+          <w:szCs w:val="24"/>
+        </w:rPr>
+        <w:t>P</w:t>
+      </w:r>
+      <w:r>
+        <w:rPr>
+          <w:szCs w:val="24"/>
+        </w:rPr>
+        <w:t>lease try again</w:t>
+      </w:r>
+      <w:r>
+        <w:rPr>
+          <w:szCs w:val="24"/>
+        </w:rPr>
+        <w:t>. Check logs for details</w:t>
+      </w:r>
+      <w:r>
+        <w:rPr>
+          <w:szCs w:val="24"/>
+        </w:rPr>
+        <w:t>”</w:t>
       </w:r>
     </w:p>
     <w:p>
@@ -4112,6 +4158,300 @@
           <w:szCs w:val="24"/>
         </w:rPr>
         <w:t>+-----------------------------+</w:t>
+      </w:r>
+    </w:p>
+    <w:p>
+      <w:pPr>
+        <w:pStyle w:val="BodyText2"/>
+        <w:spacing w:line="360" w:lineRule="auto"/>
+        <w:jc w:val="both"/>
+        <w:rPr>
+          <w:szCs w:val="24"/>
+        </w:rPr>
+      </w:pPr>
+      <w:r>
+        <w:rPr>
+          <w:b/>
+          <w:szCs w:val="24"/>
+        </w:rPr>
+        <w:t>Response Message</w:t>
+      </w:r>
+      <w:r>
+        <w:rPr>
+          <w:b/>
+          <w:szCs w:val="24"/>
+        </w:rPr>
+        <w:t xml:space="preserve"> Error</w:t>
+      </w:r>
+      <w:r>
+        <w:rPr>
+          <w:b/>
+          <w:szCs w:val="24"/>
+        </w:rPr>
+        <w:t>:</w:t>
+      </w:r>
+    </w:p>
+    <w:p>
+      <w:pPr>
+        <w:pStyle w:val="BodyText2"/>
+        <w:spacing w:line="360" w:lineRule="auto"/>
+        <w:jc w:val="both"/>
+        <w:rPr>
+          <w:szCs w:val="24"/>
+        </w:rPr>
+      </w:pPr>
+      <w:r>
+        <w:rPr>
+          <w:szCs w:val="24"/>
+        </w:rPr>
+        <w:tab/>
+        <w:t>Code:</w:t>
+      </w:r>
+      <w:r>
+        <w:rPr>
+          <w:szCs w:val="24"/>
+        </w:rPr>
+        <w:t xml:space="preserve"> 10</w:t>
+      </w:r>
+      <w:r>
+        <w:rPr>
+          <w:szCs w:val="24"/>
+        </w:rPr>
+        <w:t>3</w:t>
+      </w:r>
+    </w:p>
+    <w:p>
+      <w:pPr>
+        <w:pStyle w:val="BodyText2"/>
+        <w:spacing w:line="360" w:lineRule="auto"/>
+        <w:jc w:val="both"/>
+        <w:rPr>
+          <w:szCs w:val="24"/>
+        </w:rPr>
+      </w:pPr>
+      <w:r>
+        <w:rPr>
+          <w:szCs w:val="24"/>
+        </w:rPr>
+        <w:tab/>
+        <w:t>Text:</w:t>
+      </w:r>
+      <w:r>
+        <w:rPr>
+          <w:szCs w:val="24"/>
+        </w:rPr>
+        <w:t xml:space="preserve"> “</w:t>
+      </w:r>
+      <w:r>
+        <w:rPr>
+          <w:szCs w:val="24"/>
+        </w:rPr>
+        <w:t>Invalid credentials format</w:t>
+      </w:r>
+      <w:r>
+        <w:rPr>
+          <w:szCs w:val="24"/>
+        </w:rPr>
+        <w:t>. Must be ‘username password’</w:t>
+      </w:r>
+      <w:r>
+        <w:rPr>
+          <w:szCs w:val="24"/>
+        </w:rPr>
+        <w:t>”</w:t>
+      </w:r>
+    </w:p>
+    <w:p>
+      <w:pPr>
+        <w:pStyle w:val="BodyText2"/>
+        <w:spacing w:line="360" w:lineRule="auto"/>
+        <w:jc w:val="both"/>
+        <w:rPr>
+          <w:rFonts w:ascii="Consolas" w:hAnsi="Consolas"/>
+          <w:sz w:val="22"/>
+          <w:szCs w:val="24"/>
+        </w:rPr>
+      </w:pPr>
+      <w:r>
+        <w:rPr>
+          <w:rFonts w:ascii="Consolas" w:hAnsi="Consolas"/>
+          <w:sz w:val="22"/>
+          <w:szCs w:val="24"/>
+        </w:rPr>
+        <w:t>+---------------------</w:t>
+      </w:r>
+      <w:r>
+        <w:rPr>
+          <w:rFonts w:ascii="Consolas" w:hAnsi="Consolas"/>
+          <w:sz w:val="22"/>
+          <w:szCs w:val="24"/>
+        </w:rPr>
+        <w:t>------</w:t>
+      </w:r>
+      <w:r>
+        <w:rPr>
+          <w:rFonts w:ascii="Consolas" w:hAnsi="Consolas"/>
+          <w:sz w:val="22"/>
+          <w:szCs w:val="24"/>
+        </w:rPr>
+        <w:t>------</w:t>
+      </w:r>
+      <w:r>
+        <w:rPr>
+          <w:rFonts w:ascii="Consolas" w:hAnsi="Consolas"/>
+          <w:sz w:val="22"/>
+          <w:szCs w:val="24"/>
+        </w:rPr>
+        <w:t>--</w:t>
+      </w:r>
+      <w:r>
+        <w:rPr>
+          <w:rFonts w:ascii="Consolas" w:hAnsi="Consolas"/>
+          <w:sz w:val="22"/>
+          <w:szCs w:val="24"/>
+        </w:rPr>
+        <w:t>+</w:t>
+      </w:r>
+    </w:p>
+    <w:p>
+      <w:pPr>
+        <w:pStyle w:val="BodyText2"/>
+        <w:spacing w:line="360" w:lineRule="auto"/>
+        <w:jc w:val="both"/>
+        <w:rPr>
+          <w:rFonts w:ascii="Consolas" w:hAnsi="Consolas"/>
+          <w:sz w:val="22"/>
+        </w:rPr>
+      </w:pPr>
+      <w:r>
+        <w:rPr>
+          <w:rFonts w:ascii="Consolas" w:hAnsi="Consolas"/>
+          <w:sz w:val="22"/>
+          <w:szCs w:val="24"/>
+        </w:rPr>
+        <w:t xml:space="preserve">| </w:t>
+      </w:r>
+      <w:r>
+        <w:rPr>
+          <w:rFonts w:ascii="Consolas" w:hAnsi="Consolas"/>
+          <w:sz w:val="22"/>
+        </w:rPr>
+        <w:t>10</w:t>
+      </w:r>
+      <w:r>
+        <w:rPr>
+          <w:rFonts w:ascii="Consolas" w:hAnsi="Consolas"/>
+          <w:sz w:val="22"/>
+        </w:rPr>
+        <w:t>3</w:t>
+      </w:r>
+      <w:r>
+        <w:rPr>
+          <w:rFonts w:ascii="Consolas" w:hAnsi="Consolas"/>
+          <w:sz w:val="22"/>
+        </w:rPr>
+        <w:t xml:space="preserve"> </w:t>
+      </w:r>
+      <w:r>
+        <w:rPr>
+          <w:rFonts w:ascii="Consolas" w:hAnsi="Consolas"/>
+          <w:sz w:val="22"/>
+        </w:rPr>
+        <w:t>Invalid credentials format</w:t>
+      </w:r>
+      <w:r>
+        <w:rPr>
+          <w:rFonts w:ascii="Consolas" w:hAnsi="Consolas"/>
+          <w:sz w:val="22"/>
+        </w:rPr>
+        <w:tab/>
+        <w:t>|</w:t>
+      </w:r>
+    </w:p>
+    <w:p>
+      <w:pPr>
+        <w:pStyle w:val="BodyText2"/>
+        <w:spacing w:line="360" w:lineRule="auto"/>
+        <w:jc w:val="both"/>
+        <w:rPr>
+          <w:rFonts w:ascii="Consolas" w:hAnsi="Consolas"/>
+          <w:sz w:val="22"/>
+          <w:szCs w:val="24"/>
+        </w:rPr>
+      </w:pPr>
+      <w:r>
+        <w:rPr>
+          <w:rFonts w:ascii="Consolas" w:hAnsi="Consolas"/>
+          <w:sz w:val="22"/>
+        </w:rPr>
+        <w:t>|</w:t>
+      </w:r>
+      <w:r>
+        <w:rPr>
+          <w:rFonts w:ascii="Consolas" w:hAnsi="Consolas"/>
+          <w:sz w:val="22"/>
+        </w:rPr>
+        <w:tab/>
+      </w:r>
+      <w:r>
+        <w:rPr>
+          <w:rFonts w:ascii="Consolas" w:hAnsi="Consolas"/>
+          <w:sz w:val="22"/>
+        </w:rPr>
+        <w:t>Must be</w:t>
+      </w:r>
+      <w:r>
+        <w:rPr>
+          <w:rFonts w:ascii="Consolas" w:hAnsi="Consolas"/>
+          <w:sz w:val="22"/>
+          <w:szCs w:val="24"/>
+        </w:rPr>
+        <w:t xml:space="preserve"> ‘username password’</w:t>
+      </w:r>
+      <w:r>
+        <w:rPr>
+          <w:rFonts w:ascii="Consolas" w:hAnsi="Consolas"/>
+          <w:sz w:val="22"/>
+          <w:szCs w:val="24"/>
+        </w:rPr>
+        <w:tab/>
+        <w:t>|</w:t>
+      </w:r>
+    </w:p>
+    <w:p>
+      <w:pPr>
+        <w:pStyle w:val="BodyText2"/>
+        <w:spacing w:line="360" w:lineRule="auto"/>
+        <w:jc w:val="both"/>
+        <w:rPr>
+          <w:rFonts w:ascii="Consolas" w:hAnsi="Consolas"/>
+          <w:sz w:val="22"/>
+          <w:szCs w:val="24"/>
+        </w:rPr>
+      </w:pPr>
+      <w:r>
+        <w:rPr>
+          <w:rFonts w:ascii="Consolas" w:hAnsi="Consolas"/>
+          <w:sz w:val="22"/>
+          <w:szCs w:val="24"/>
+        </w:rPr>
+        <w:t>+-----------------------------</w:t>
+      </w:r>
+      <w:r>
+        <w:rPr>
+          <w:rFonts w:ascii="Consolas" w:hAnsi="Consolas"/>
+          <w:sz w:val="22"/>
+          <w:szCs w:val="24"/>
+        </w:rPr>
+        <w:t>------</w:t>
+      </w:r>
+      <w:r>
+        <w:rPr>
+          <w:rFonts w:ascii="Consolas" w:hAnsi="Consolas"/>
+          <w:sz w:val="22"/>
+          <w:szCs w:val="24"/>
+        </w:rPr>
+        <w:t>+</w:t>
       </w:r>
     </w:p>
     <w:p>
@@ -4283,7 +4623,6 @@
         <w:rPr>
           <w:b/>
         </w:rPr>
-        <w:lastRenderedPageBreak/>
         <w:t>Example:</w:t>
       </w:r>
     </w:p>
@@ -4441,7 +4780,25 @@
         <w:rPr>
           <w:szCs w:val="24"/>
         </w:rPr>
-        <w:t xml:space="preserve"> “Upload successful”</w:t>
+        <w:t xml:space="preserve"> “Upload successful</w:t>
+      </w:r>
+      <w:r>
+        <w:rPr>
+          <w:szCs w:val="24"/>
+        </w:rPr>
+        <w:t>. Message ID</w:t>
+      </w:r>
+      <w:r>
+        <w:rPr>
+          <w:szCs w:val="24"/>
+        </w:rPr>
+        <w:t>: [id]</w:t>
+      </w:r>
+      <w:r>
+        <w:rPr>
+          <w:szCs w:val="24"/>
+        </w:rPr>
+        <w:t>”</w:t>
       </w:r>
     </w:p>
     <w:p>
@@ -4496,6 +4853,31 @@
           <w:rFonts w:ascii="Consolas" w:hAnsi="Consolas"/>
           <w:sz w:val="24"/>
         </w:rPr>
+        <w:t>|</w:t>
+      </w:r>
+    </w:p>
+    <w:p>
+      <w:pPr>
+        <w:spacing w:line="360" w:lineRule="auto"/>
+        <w:jc w:val="both"/>
+        <w:rPr>
+          <w:rFonts w:ascii="Consolas" w:hAnsi="Consolas"/>
+          <w:sz w:val="24"/>
+        </w:rPr>
+      </w:pPr>
+      <w:r>
+        <w:rPr>
+          <w:rFonts w:ascii="Consolas" w:hAnsi="Consolas"/>
+          <w:sz w:val="24"/>
+        </w:rPr>
+        <w:t>|     Message Id: [id]</w:t>
+      </w:r>
+      <w:r>
+        <w:rPr>
+          <w:rFonts w:ascii="Consolas" w:hAnsi="Consolas"/>
+          <w:sz w:val="24"/>
+        </w:rPr>
+        <w:tab/>
         <w:t>|</w:t>
       </w:r>
     </w:p>
@@ -4591,13 +4973,19 @@
         <w:rPr>
           <w:szCs w:val="24"/>
         </w:rPr>
-        <w:t xml:space="preserve"> “Upload unsuccessful, please</w:t>
-      </w:r>
-      <w:r>
-        <w:rPr>
-          <w:szCs w:val="24"/>
-        </w:rPr>
-        <w:t xml:space="preserve"> check logs for details.</w:t>
+        <w:t xml:space="preserve"> “Upload unsuccessfu</w:t>
+      </w:r>
+      <w:r>
+        <w:rPr>
+          <w:szCs w:val="24"/>
+        </w:rPr>
+        <w:t>l. P</w:t>
+      </w:r>
+      <w:r>
+        <w:rPr>
+          <w:szCs w:val="24"/>
+        </w:rPr>
+        <w:t>lease</w:t>
       </w:r>
       <w:r>
         <w:rPr>
@@ -4609,13 +4997,19 @@
         <w:rPr>
           <w:szCs w:val="24"/>
         </w:rPr>
-        <w:t>T</w:t>
-      </w:r>
-      <w:r>
-        <w:rPr>
-          <w:szCs w:val="24"/>
-        </w:rPr>
-        <w:t>ry again”</w:t>
+        <w:t>try again. C</w:t>
+      </w:r>
+      <w:r>
+        <w:rPr>
+          <w:szCs w:val="24"/>
+        </w:rPr>
+        <w:t>heck logs for details.</w:t>
+      </w:r>
+      <w:r>
+        <w:rPr>
+          <w:szCs w:val="24"/>
+        </w:rPr>
+        <w:t>”</w:t>
       </w:r>
     </w:p>
     <w:p>
@@ -4708,6 +5102,7 @@
           <w:rFonts w:ascii="Consolas" w:hAnsi="Consolas"/>
           <w:sz w:val="24"/>
         </w:rPr>
+        <w:lastRenderedPageBreak/>
         <w:t>|</w:t>
       </w:r>
       <w:r>
@@ -4942,7 +5337,6 @@
           <w:rFonts w:ascii="Sitka Text" w:hAnsi="Sitka Text"/>
           <w:sz w:val="24"/>
         </w:rPr>
-        <w:lastRenderedPageBreak/>
         <w:t>Message t</w:t>
       </w:r>
       <w:r>
@@ -5149,7 +5543,19 @@
         <w:rPr>
           <w:szCs w:val="24"/>
         </w:rPr>
-        <w:t xml:space="preserve"> ] successful”</w:t>
+        <w:t xml:space="preserve"> ] successful</w:t>
+      </w:r>
+      <w:r>
+        <w:rPr>
+          <w:szCs w:val="24"/>
+        </w:rPr>
+        <w:t xml:space="preserve">. Message: </w:t>
+      </w:r>
+      <w:r>
+        <w:rPr>
+          <w:szCs w:val="24"/>
+        </w:rPr>
+        <w:t>”</w:t>
       </w:r>
     </w:p>
     <w:p>
@@ -5270,6 +5676,31 @@
           <w:sz w:val="24"/>
         </w:rPr>
         <w:t>|</w:t>
+      </w:r>
+    </w:p>
+    <w:p>
+      <w:pPr>
+        <w:spacing w:line="360" w:lineRule="auto"/>
+        <w:jc w:val="both"/>
+        <w:rPr>
+          <w:rFonts w:ascii="Consolas" w:hAnsi="Consolas"/>
+          <w:sz w:val="24"/>
+        </w:rPr>
+      </w:pPr>
+      <w:r>
+        <w:rPr>
+          <w:rFonts w:ascii="Consolas" w:hAnsi="Consolas"/>
+          <w:sz w:val="24"/>
+        </w:rPr>
+        <w:t>|</w:t>
+      </w:r>
+      <w:r>
+        <w:rPr>
+          <w:rFonts w:ascii="Consolas" w:hAnsi="Consolas"/>
+          <w:sz w:val="24"/>
+        </w:rPr>
+        <w:tab/>
+        <w:t xml:space="preserve"> Message: [message]</w:t>
       </w:r>
     </w:p>
     <w:p>
@@ -5371,6 +5802,7 @@
         <w:rPr>
           <w:szCs w:val="24"/>
         </w:rPr>
+        <w:lastRenderedPageBreak/>
         <w:tab/>
         <w:t>Text:</w:t>
       </w:r>
@@ -5392,7 +5824,25 @@
         <w:rPr>
           <w:szCs w:val="24"/>
         </w:rPr>
-        <w:t xml:space="preserve"> ] unsuccessful, please try again”</w:t>
+        <w:t xml:space="preserve"> ] unsuccessful</w:t>
+      </w:r>
+      <w:r>
+        <w:rPr>
+          <w:szCs w:val="24"/>
+        </w:rPr>
+        <w:t xml:space="preserve">. </w:t>
+      </w:r>
+      <w:r>
+        <w:rPr>
+          <w:szCs w:val="24"/>
+        </w:rPr>
+        <w:t>Message id not found</w:t>
+      </w:r>
+      <w:r>
+        <w:rPr>
+          <w:szCs w:val="24"/>
+        </w:rPr>
+        <w:t>”</w:t>
       </w:r>
     </w:p>
     <w:p>
@@ -5448,6 +5898,357 @@
           <w:sz w:val="24"/>
         </w:rPr>
         <w:t xml:space="preserve">302 </w:t>
+      </w:r>
+      <w:r>
+        <w:rPr>
+          <w:rFonts w:ascii="Consolas" w:hAnsi="Consolas"/>
+          <w:sz w:val="24"/>
+        </w:rPr>
+        <w:t>Download of message</w:t>
+      </w:r>
+      <w:r>
+        <w:rPr>
+          <w:rFonts w:ascii="Consolas" w:hAnsi="Consolas"/>
+          <w:sz w:val="24"/>
+        </w:rPr>
+        <w:t xml:space="preserve"> </w:t>
+      </w:r>
+      <w:r>
+        <w:rPr>
+          <w:rFonts w:ascii="Consolas" w:hAnsi="Consolas"/>
+          <w:sz w:val="24"/>
+        </w:rPr>
+        <w:t xml:space="preserve">[ </w:t>
+      </w:r>
+      <w:proofErr w:type="spellStart"/>
+      <w:r>
+        <w:rPr>
+          <w:rFonts w:ascii="Consolas" w:hAnsi="Consolas"/>
+          <w:sz w:val="24"/>
+        </w:rPr>
+        <w:t>message_id</w:t>
+      </w:r>
+      <w:proofErr w:type="spellEnd"/>
+      <w:r>
+        <w:rPr>
+          <w:rFonts w:ascii="Consolas" w:hAnsi="Consolas"/>
+          <w:sz w:val="24"/>
+        </w:rPr>
+        <w:t xml:space="preserve"> </w:t>
+      </w:r>
+      <w:r>
+        <w:rPr>
+          <w:rFonts w:ascii="Consolas" w:hAnsi="Consolas"/>
+          <w:sz w:val="24"/>
+        </w:rPr>
+        <w:t>} un</w:t>
+      </w:r>
+      <w:r>
+        <w:rPr>
+          <w:rFonts w:ascii="Consolas" w:hAnsi="Consolas"/>
+          <w:sz w:val="24"/>
+        </w:rPr>
+        <w:t>successful</w:t>
+      </w:r>
+      <w:r>
+        <w:rPr>
+          <w:rFonts w:ascii="Consolas" w:hAnsi="Consolas"/>
+          <w:sz w:val="24"/>
+        </w:rPr>
+        <w:tab/>
+      </w:r>
+      <w:r>
+        <w:rPr>
+          <w:rFonts w:ascii="Consolas" w:hAnsi="Consolas"/>
+          <w:sz w:val="24"/>
+        </w:rPr>
+        <w:t>|</w:t>
+      </w:r>
+    </w:p>
+    <w:p>
+      <w:pPr>
+        <w:spacing w:line="360" w:lineRule="auto"/>
+        <w:jc w:val="both"/>
+        <w:rPr>
+          <w:rFonts w:ascii="Consolas" w:hAnsi="Consolas"/>
+          <w:sz w:val="24"/>
+        </w:rPr>
+      </w:pPr>
+      <w:r>
+        <w:rPr>
+          <w:rFonts w:ascii="Consolas" w:hAnsi="Consolas"/>
+          <w:sz w:val="24"/>
+        </w:rPr>
+        <w:t>|</w:t>
+      </w:r>
+      <w:r>
+        <w:rPr>
+          <w:rFonts w:ascii="Consolas" w:hAnsi="Consolas"/>
+          <w:sz w:val="24"/>
+        </w:rPr>
+        <w:tab/>
+      </w:r>
+      <w:r>
+        <w:rPr>
+          <w:rFonts w:ascii="Consolas" w:hAnsi="Consolas"/>
+          <w:sz w:val="24"/>
+        </w:rPr>
+        <w:t>Message id not found</w:t>
+      </w:r>
+      <w:r>
+        <w:rPr>
+          <w:rFonts w:ascii="Consolas" w:hAnsi="Consolas"/>
+          <w:sz w:val="24"/>
+        </w:rPr>
+        <w:tab/>
+      </w:r>
+      <w:r>
+        <w:rPr>
+          <w:rFonts w:ascii="Consolas" w:hAnsi="Consolas"/>
+          <w:sz w:val="24"/>
+        </w:rPr>
+        <w:tab/>
+      </w:r>
+      <w:r>
+        <w:rPr>
+          <w:rFonts w:ascii="Consolas" w:hAnsi="Consolas"/>
+          <w:sz w:val="24"/>
+        </w:rPr>
+        <w:tab/>
+      </w:r>
+      <w:r>
+        <w:rPr>
+          <w:rFonts w:ascii="Consolas" w:hAnsi="Consolas"/>
+          <w:sz w:val="24"/>
+        </w:rPr>
+        <w:tab/>
+      </w:r>
+      <w:r>
+        <w:rPr>
+          <w:rFonts w:ascii="Consolas" w:hAnsi="Consolas"/>
+          <w:sz w:val="24"/>
+        </w:rPr>
+        <w:tab/>
+      </w:r>
+      <w:r>
+        <w:rPr>
+          <w:rFonts w:ascii="Consolas" w:hAnsi="Consolas"/>
+          <w:sz w:val="24"/>
+        </w:rPr>
+        <w:tab/>
+        <w:t>|</w:t>
+      </w:r>
+    </w:p>
+    <w:p>
+      <w:pPr>
+        <w:spacing w:line="360" w:lineRule="auto"/>
+        <w:jc w:val="both"/>
+        <w:rPr>
+          <w:rFonts w:ascii="Consolas" w:hAnsi="Consolas"/>
+          <w:sz w:val="24"/>
+        </w:rPr>
+      </w:pPr>
+      <w:r>
+        <w:rPr>
+          <w:rFonts w:ascii="Consolas" w:hAnsi="Consolas"/>
+          <w:sz w:val="24"/>
+        </w:rPr>
+        <w:t>+---------------------</w:t>
+      </w:r>
+      <w:r>
+        <w:rPr>
+          <w:rFonts w:ascii="Consolas" w:hAnsi="Consolas"/>
+          <w:sz w:val="24"/>
+        </w:rPr>
+        <w:t>------------------------------</w:t>
+      </w:r>
+      <w:r>
+        <w:rPr>
+          <w:rFonts w:ascii="Consolas" w:hAnsi="Consolas"/>
+          <w:sz w:val="24"/>
+        </w:rPr>
+        <w:t>-</w:t>
+      </w:r>
+      <w:r>
+        <w:rPr>
+          <w:rFonts w:ascii="Consolas" w:hAnsi="Consolas"/>
+          <w:sz w:val="24"/>
+        </w:rPr>
+        <w:t>-</w:t>
+      </w:r>
+      <w:r>
+        <w:rPr>
+          <w:rFonts w:ascii="Consolas" w:hAnsi="Consolas"/>
+          <w:sz w:val="24"/>
+        </w:rPr>
+        <w:t>+</w:t>
+      </w:r>
+    </w:p>
+    <w:p>
+      <w:pPr>
+        <w:pStyle w:val="BodyText2"/>
+        <w:spacing w:line="360" w:lineRule="auto"/>
+        <w:jc w:val="both"/>
+        <w:rPr>
+          <w:b/>
+          <w:szCs w:val="24"/>
+        </w:rPr>
+      </w:pPr>
+      <w:r>
+        <w:rPr>
+          <w:b/>
+          <w:szCs w:val="24"/>
+        </w:rPr>
+        <w:t>Response Message</w:t>
+      </w:r>
+      <w:r>
+        <w:rPr>
+          <w:b/>
+          <w:szCs w:val="24"/>
+        </w:rPr>
+        <w:t xml:space="preserve"> Error</w:t>
+      </w:r>
+      <w:r>
+        <w:rPr>
+          <w:b/>
+          <w:szCs w:val="24"/>
+        </w:rPr>
+        <w:t>:</w:t>
+      </w:r>
+    </w:p>
+    <w:p>
+      <w:pPr>
+        <w:pStyle w:val="BodyText2"/>
+        <w:spacing w:line="360" w:lineRule="auto"/>
+        <w:jc w:val="both"/>
+        <w:rPr>
+          <w:szCs w:val="24"/>
+        </w:rPr>
+      </w:pPr>
+      <w:r>
+        <w:rPr>
+          <w:szCs w:val="24"/>
+        </w:rPr>
+        <w:tab/>
+        <w:t>Code:</w:t>
+      </w:r>
+      <w:r>
+        <w:rPr>
+          <w:szCs w:val="24"/>
+        </w:rPr>
+        <w:t xml:space="preserve"> 30</w:t>
+      </w:r>
+      <w:r>
+        <w:rPr>
+          <w:szCs w:val="24"/>
+        </w:rPr>
+        <w:t>3</w:t>
+      </w:r>
+    </w:p>
+    <w:p>
+      <w:pPr>
+        <w:pStyle w:val="BodyText2"/>
+        <w:spacing w:line="360" w:lineRule="auto"/>
+        <w:jc w:val="both"/>
+        <w:rPr>
+          <w:szCs w:val="24"/>
+        </w:rPr>
+      </w:pPr>
+      <w:r>
+        <w:rPr>
+          <w:szCs w:val="24"/>
+        </w:rPr>
+        <w:tab/>
+        <w:t>Text:</w:t>
+      </w:r>
+      <w:r>
+        <w:rPr>
+          <w:szCs w:val="24"/>
+        </w:rPr>
+        <w:t xml:space="preserve"> “Download of message [ </w:t>
+      </w:r>
+      <w:proofErr w:type="spellStart"/>
+      <w:r>
+        <w:rPr>
+          <w:szCs w:val="24"/>
+        </w:rPr>
+        <w:t>message_id</w:t>
+      </w:r>
+      <w:proofErr w:type="spellEnd"/>
+      <w:r>
+        <w:rPr>
+          <w:szCs w:val="24"/>
+        </w:rPr>
+        <w:t xml:space="preserve"> ] unsuccessful. Please try again. Check logs for details”</w:t>
+      </w:r>
+    </w:p>
+    <w:p>
+      <w:pPr>
+        <w:spacing w:line="360" w:lineRule="auto"/>
+        <w:jc w:val="both"/>
+        <w:rPr>
+          <w:rFonts w:ascii="Consolas" w:hAnsi="Consolas"/>
+          <w:sz w:val="24"/>
+        </w:rPr>
+      </w:pPr>
+      <w:r>
+        <w:rPr>
+          <w:rFonts w:ascii="Consolas" w:hAnsi="Consolas"/>
+          <w:sz w:val="24"/>
+        </w:rPr>
+        <w:t>+--------------------</w:t>
+      </w:r>
+      <w:r>
+        <w:rPr>
+          <w:rFonts w:ascii="Consolas" w:hAnsi="Consolas"/>
+          <w:sz w:val="24"/>
+        </w:rPr>
+        <w:t>---------------------------------</w:t>
+      </w:r>
+      <w:r>
+        <w:rPr>
+          <w:rFonts w:ascii="Consolas" w:hAnsi="Consolas"/>
+          <w:sz w:val="24"/>
+        </w:rPr>
+        <w:t>+</w:t>
+      </w:r>
+    </w:p>
+    <w:p>
+      <w:pPr>
+        <w:spacing w:line="360" w:lineRule="auto"/>
+        <w:jc w:val="both"/>
+        <w:rPr>
+          <w:rFonts w:ascii="Consolas" w:hAnsi="Consolas"/>
+          <w:sz w:val="24"/>
+        </w:rPr>
+      </w:pPr>
+      <w:r>
+        <w:rPr>
+          <w:rFonts w:ascii="Consolas" w:hAnsi="Consolas"/>
+          <w:sz w:val="24"/>
+        </w:rPr>
+        <w:t xml:space="preserve">| </w:t>
+      </w:r>
+      <w:r>
+        <w:rPr>
+          <w:rFonts w:ascii="Consolas" w:hAnsi="Consolas"/>
+          <w:sz w:val="24"/>
+        </w:rPr>
+        <w:t>30</w:t>
+      </w:r>
+      <w:r>
+        <w:rPr>
+          <w:rFonts w:ascii="Consolas" w:hAnsi="Consolas"/>
+          <w:sz w:val="24"/>
+        </w:rPr>
+        <w:t>3</w:t>
+      </w:r>
+      <w:r>
+        <w:rPr>
+          <w:rFonts w:ascii="Consolas" w:hAnsi="Consolas"/>
+          <w:sz w:val="24"/>
+        </w:rPr>
+        <w:t xml:space="preserve"> </w:t>
       </w:r>
       <w:r>
         <w:rPr>
@@ -5681,6 +6482,16 @@
         </w:rPr>
         <w:t>+</w:t>
       </w:r>
+    </w:p>
+    <w:p>
+      <w:pPr>
+        <w:spacing w:line="360" w:lineRule="auto"/>
+        <w:jc w:val="both"/>
+        <w:rPr>
+          <w:rFonts w:ascii="Consolas" w:hAnsi="Consolas"/>
+          <w:sz w:val="24"/>
+        </w:rPr>
+      </w:pPr>
     </w:p>
     <w:p>
       <w:pPr>
@@ -5782,89 +6593,89 @@
           <w:b/>
           <w:sz w:val="24"/>
         </w:rPr>
+        <w:t>Parameters:</w:t>
+      </w:r>
+    </w:p>
+    <w:p>
+      <w:pPr>
+        <w:spacing w:line="360" w:lineRule="auto"/>
+        <w:ind w:firstLine="720"/>
+        <w:jc w:val="both"/>
+        <w:rPr>
+          <w:rFonts w:ascii="Sitka Text" w:hAnsi="Sitka Text"/>
+          <w:sz w:val="24"/>
+          <w:szCs w:val="28"/>
+        </w:rPr>
+      </w:pPr>
+      <w:r>
+        <w:rPr>
+          <w:rFonts w:ascii="Sitka Text" w:hAnsi="Sitka Text"/>
+          <w:sz w:val="24"/>
+        </w:rPr>
+        <w:t>Message t</w:t>
+      </w:r>
+      <w:r>
+        <w:rPr>
+          <w:rFonts w:ascii="Sitka Text" w:hAnsi="Sitka Text"/>
+          <w:sz w:val="24"/>
+        </w:rPr>
+        <w:t>ype</w:t>
+      </w:r>
+      <w:r>
+        <w:rPr>
+          <w:rFonts w:ascii="Sitka Text" w:hAnsi="Sitka Text"/>
+          <w:sz w:val="24"/>
+          <w:szCs w:val="28"/>
+        </w:rPr>
+        <w:t xml:space="preserve">: </w:t>
+      </w:r>
+      <w:proofErr w:type="spellStart"/>
+      <w:r>
+        <w:rPr>
+          <w:rFonts w:ascii="Sitka Text" w:hAnsi="Sitka Text"/>
+          <w:sz w:val="24"/>
+          <w:szCs w:val="28"/>
+        </w:rPr>
+        <w:t>Download_all</w:t>
+      </w:r>
+      <w:proofErr w:type="spellEnd"/>
+    </w:p>
+    <w:p>
+      <w:pPr>
+        <w:spacing w:line="360" w:lineRule="auto"/>
+        <w:jc w:val="both"/>
+        <w:rPr>
+          <w:rFonts w:ascii="Consolas" w:hAnsi="Consolas"/>
+          <w:sz w:val="24"/>
+          <w:szCs w:val="28"/>
+        </w:rPr>
+      </w:pPr>
+      <w:r>
+        <w:rPr>
+          <w:rFonts w:ascii="Consolas" w:hAnsi="Consolas"/>
+          <w:sz w:val="24"/>
+          <w:szCs w:val="28"/>
+        </w:rPr>
+        <w:t>+---------------+</w:t>
+      </w:r>
+    </w:p>
+    <w:p>
+      <w:pPr>
+        <w:spacing w:line="360" w:lineRule="auto"/>
+        <w:jc w:val="both"/>
+        <w:rPr>
+          <w:rFonts w:ascii="Consolas" w:hAnsi="Consolas"/>
+          <w:sz w:val="24"/>
+          <w:szCs w:val="28"/>
+        </w:rPr>
+      </w:pPr>
+      <w:r>
+        <w:rPr>
+          <w:rFonts w:ascii="Consolas" w:hAnsi="Consolas"/>
+          <w:sz w:val="24"/>
+          <w:szCs w:val="28"/>
+        </w:rPr>
         <w:lastRenderedPageBreak/>
-        <w:t>Parameters:</w:t>
-      </w:r>
-    </w:p>
-    <w:p>
-      <w:pPr>
-        <w:spacing w:line="360" w:lineRule="auto"/>
-        <w:ind w:firstLine="720"/>
-        <w:jc w:val="both"/>
-        <w:rPr>
-          <w:rFonts w:ascii="Sitka Text" w:hAnsi="Sitka Text"/>
-          <w:sz w:val="24"/>
-          <w:szCs w:val="28"/>
-        </w:rPr>
-      </w:pPr>
-      <w:r>
-        <w:rPr>
-          <w:rFonts w:ascii="Sitka Text" w:hAnsi="Sitka Text"/>
-          <w:sz w:val="24"/>
-        </w:rPr>
-        <w:t>Message t</w:t>
-      </w:r>
-      <w:r>
-        <w:rPr>
-          <w:rFonts w:ascii="Sitka Text" w:hAnsi="Sitka Text"/>
-          <w:sz w:val="24"/>
-        </w:rPr>
-        <w:t>ype</w:t>
-      </w:r>
-      <w:r>
-        <w:rPr>
-          <w:rFonts w:ascii="Sitka Text" w:hAnsi="Sitka Text"/>
-          <w:sz w:val="24"/>
-          <w:szCs w:val="28"/>
-        </w:rPr>
-        <w:t xml:space="preserve">: </w:t>
-      </w:r>
-      <w:proofErr w:type="spellStart"/>
-      <w:r>
-        <w:rPr>
-          <w:rFonts w:ascii="Sitka Text" w:hAnsi="Sitka Text"/>
-          <w:sz w:val="24"/>
-          <w:szCs w:val="28"/>
-        </w:rPr>
-        <w:t>Download_all</w:t>
-      </w:r>
-      <w:proofErr w:type="spellEnd"/>
-    </w:p>
-    <w:p>
-      <w:pPr>
-        <w:spacing w:line="360" w:lineRule="auto"/>
-        <w:jc w:val="both"/>
-        <w:rPr>
-          <w:rFonts w:ascii="Consolas" w:hAnsi="Consolas"/>
-          <w:sz w:val="24"/>
-          <w:szCs w:val="28"/>
-        </w:rPr>
-      </w:pPr>
-      <w:r>
-        <w:rPr>
-          <w:rFonts w:ascii="Consolas" w:hAnsi="Consolas"/>
-          <w:sz w:val="24"/>
-          <w:szCs w:val="28"/>
-        </w:rPr>
-        <w:t>+---------------+</w:t>
-      </w:r>
-    </w:p>
-    <w:p>
-      <w:pPr>
-        <w:spacing w:line="360" w:lineRule="auto"/>
-        <w:jc w:val="both"/>
-        <w:rPr>
-          <w:rFonts w:ascii="Consolas" w:hAnsi="Consolas"/>
-          <w:sz w:val="24"/>
-          <w:szCs w:val="28"/>
-        </w:rPr>
-      </w:pPr>
-      <w:r>
-        <w:rPr>
-          <w:rFonts w:ascii="Consolas" w:hAnsi="Consolas"/>
-          <w:sz w:val="24"/>
-          <w:szCs w:val="28"/>
-        </w:rPr>
         <w:t>|</w:t>
       </w:r>
       <w:r>
@@ -6030,6 +6841,12 @@
         <w:rPr>
           <w:szCs w:val="24"/>
         </w:rPr>
+        <w:t>. Messages: [messages]</w:t>
+      </w:r>
+      <w:r>
+        <w:rPr>
+          <w:szCs w:val="24"/>
+        </w:rPr>
         <w:t>”</w:t>
       </w:r>
     </w:p>
@@ -6126,6 +6943,69 @@
         </w:rPr>
         <w:t>|</w:t>
       </w:r>
+    </w:p>
+    <w:p>
+      <w:pPr>
+        <w:spacing w:line="360" w:lineRule="auto"/>
+        <w:jc w:val="both"/>
+        <w:rPr>
+          <w:rFonts w:ascii="Consolas" w:hAnsi="Consolas"/>
+          <w:sz w:val="24"/>
+          <w:szCs w:val="28"/>
+        </w:rPr>
+      </w:pPr>
+      <w:r>
+        <w:rPr>
+          <w:rFonts w:ascii="Consolas" w:hAnsi="Consolas"/>
+          <w:sz w:val="24"/>
+          <w:szCs w:val="28"/>
+        </w:rPr>
+        <w:t>|</w:t>
+      </w:r>
+      <w:r>
+        <w:rPr>
+          <w:rFonts w:ascii="Consolas" w:hAnsi="Consolas"/>
+          <w:sz w:val="24"/>
+          <w:szCs w:val="28"/>
+        </w:rPr>
+        <w:tab/>
+        <w:t>Messages: [messages]</w:t>
+      </w:r>
+      <w:r>
+        <w:rPr>
+          <w:rFonts w:ascii="Consolas" w:hAnsi="Consolas"/>
+          <w:sz w:val="24"/>
+          <w:szCs w:val="28"/>
+        </w:rPr>
+        <w:tab/>
+      </w:r>
+      <w:r>
+        <w:rPr>
+          <w:rFonts w:ascii="Consolas" w:hAnsi="Consolas"/>
+          <w:sz w:val="24"/>
+          <w:szCs w:val="28"/>
+        </w:rPr>
+        <w:tab/>
+      </w:r>
+      <w:r>
+        <w:rPr>
+          <w:rFonts w:ascii="Consolas" w:hAnsi="Consolas"/>
+          <w:sz w:val="24"/>
+          <w:szCs w:val="28"/>
+        </w:rPr>
+        <w:tab/>
+      </w:r>
+      <w:r>
+        <w:rPr>
+          <w:rFonts w:ascii="Consolas" w:hAnsi="Consolas"/>
+          <w:sz w:val="24"/>
+          <w:szCs w:val="28"/>
+        </w:rPr>
+        <w:tab/>
+        <w:t>|</w:t>
+      </w:r>
+      <w:bookmarkStart w:id="49" w:name="_GoBack"/>
+      <w:bookmarkEnd w:id="49"/>
     </w:p>
     <w:p>
       <w:pPr>
@@ -6249,7 +7129,19 @@
         <w:rPr>
           <w:szCs w:val="24"/>
         </w:rPr>
-        <w:t xml:space="preserve"> “Download of all messages unsuccessful, please try again”</w:t>
+        <w:t xml:space="preserve"> “</w:t>
+      </w:r>
+      <w:r>
+        <w:rPr>
+          <w:szCs w:val="24"/>
+        </w:rPr>
+        <w:t>No messages available</w:t>
+      </w:r>
+      <w:r>
+        <w:rPr>
+          <w:szCs w:val="24"/>
+        </w:rPr>
+        <w:t>”</w:t>
       </w:r>
     </w:p>
     <w:p>
@@ -6276,15 +7168,31 @@
           <w:sz w:val="24"/>
           <w:szCs w:val="28"/>
         </w:rPr>
-        <w:t>---------------------------</w:t>
-      </w:r>
-      <w:r>
-        <w:rPr>
-          <w:rFonts w:ascii="Consolas" w:hAnsi="Consolas"/>
-          <w:sz w:val="24"/>
-          <w:szCs w:val="28"/>
-        </w:rPr>
-        <w:t>-+</w:t>
+        <w:t>---------------</w:t>
+      </w:r>
+      <w:r>
+        <w:rPr>
+          <w:rFonts w:ascii="Consolas" w:hAnsi="Consolas"/>
+          <w:sz w:val="24"/>
+          <w:szCs w:val="28"/>
+        </w:rPr>
+        <w:t>-</w:t>
+      </w:r>
+      <w:r>
+        <w:rPr>
+          <w:rFonts w:ascii="Consolas" w:hAnsi="Consolas"/>
+          <w:sz w:val="24"/>
+          <w:szCs w:val="28"/>
+        </w:rPr>
+        <w:t>--</w:t>
+      </w:r>
+      <w:r>
+        <w:rPr>
+          <w:rFonts w:ascii="Consolas" w:hAnsi="Consolas"/>
+          <w:sz w:val="24"/>
+          <w:szCs w:val="28"/>
+        </w:rPr>
+        <w:t>+</w:t>
       </w:r>
     </w:p>
     <w:p>
@@ -6311,15 +7219,277 @@
           <w:sz w:val="24"/>
           <w:szCs w:val="28"/>
         </w:rPr>
-        <w:t xml:space="preserve"> 402 </w:t>
-      </w:r>
-      <w:r>
-        <w:rPr>
-          <w:rFonts w:ascii="Consolas" w:hAnsi="Consolas"/>
-          <w:sz w:val="24"/>
-          <w:szCs w:val="28"/>
-        </w:rPr>
-        <w:t>Download of all messages unsuccessful</w:t>
+        <w:t xml:space="preserve"> 402</w:t>
+      </w:r>
+      <w:r>
+        <w:rPr>
+          <w:rFonts w:ascii="Consolas" w:hAnsi="Consolas"/>
+          <w:sz w:val="24"/>
+          <w:szCs w:val="28"/>
+        </w:rPr>
+        <w:t xml:space="preserve"> No messages available</w:t>
+      </w:r>
+      <w:r>
+        <w:rPr>
+          <w:rFonts w:ascii="Consolas" w:hAnsi="Consolas"/>
+          <w:sz w:val="24"/>
+          <w:szCs w:val="28"/>
+        </w:rPr>
+        <w:tab/>
+      </w:r>
+      <w:r>
+        <w:rPr>
+          <w:rFonts w:ascii="Consolas" w:hAnsi="Consolas"/>
+          <w:sz w:val="24"/>
+          <w:szCs w:val="28"/>
+        </w:rPr>
+        <w:tab/>
+        <w:t>|</w:t>
+      </w:r>
+    </w:p>
+    <w:p>
+      <w:pPr>
+        <w:spacing w:line="360" w:lineRule="auto"/>
+        <w:jc w:val="both"/>
+        <w:rPr>
+          <w:rFonts w:ascii="Consolas" w:hAnsi="Consolas"/>
+          <w:sz w:val="24"/>
+          <w:szCs w:val="28"/>
+        </w:rPr>
+      </w:pPr>
+      <w:r>
+        <w:rPr>
+          <w:rFonts w:ascii="Consolas" w:hAnsi="Consolas"/>
+          <w:sz w:val="24"/>
+          <w:szCs w:val="28"/>
+        </w:rPr>
+        <w:t>+-----------</w:t>
+      </w:r>
+      <w:r>
+        <w:rPr>
+          <w:rFonts w:ascii="Consolas" w:hAnsi="Consolas"/>
+          <w:sz w:val="24"/>
+          <w:szCs w:val="28"/>
+        </w:rPr>
+        <w:t>---------</w:t>
+      </w:r>
+      <w:r>
+        <w:rPr>
+          <w:rFonts w:ascii="Consolas" w:hAnsi="Consolas"/>
+          <w:sz w:val="24"/>
+          <w:szCs w:val="28"/>
+        </w:rPr>
+        <w:t>-</w:t>
+      </w:r>
+      <w:r>
+        <w:rPr>
+          <w:rFonts w:ascii="Consolas" w:hAnsi="Consolas"/>
+          <w:sz w:val="24"/>
+          <w:szCs w:val="28"/>
+        </w:rPr>
+        <w:t>-------</w:t>
+      </w:r>
+      <w:r>
+        <w:rPr>
+          <w:rFonts w:ascii="Consolas" w:hAnsi="Consolas"/>
+          <w:sz w:val="24"/>
+          <w:szCs w:val="28"/>
+        </w:rPr>
+        <w:t>----+</w:t>
+      </w:r>
+    </w:p>
+    <w:p>
+      <w:pPr>
+        <w:pStyle w:val="BodyText2"/>
+        <w:spacing w:line="360" w:lineRule="auto"/>
+        <w:jc w:val="both"/>
+        <w:rPr>
+          <w:b/>
+          <w:szCs w:val="24"/>
+        </w:rPr>
+      </w:pPr>
+      <w:r>
+        <w:rPr>
+          <w:b/>
+          <w:szCs w:val="24"/>
+        </w:rPr>
+        <w:t>Response Message</w:t>
+      </w:r>
+      <w:r>
+        <w:rPr>
+          <w:b/>
+          <w:szCs w:val="24"/>
+        </w:rPr>
+        <w:t xml:space="preserve"> Error</w:t>
+      </w:r>
+      <w:r>
+        <w:rPr>
+          <w:b/>
+          <w:szCs w:val="24"/>
+        </w:rPr>
+        <w:t>:</w:t>
+      </w:r>
+    </w:p>
+    <w:p>
+      <w:pPr>
+        <w:pStyle w:val="BodyText2"/>
+        <w:spacing w:line="360" w:lineRule="auto"/>
+        <w:jc w:val="both"/>
+        <w:rPr>
+          <w:szCs w:val="24"/>
+        </w:rPr>
+      </w:pPr>
+      <w:r>
+        <w:rPr>
+          <w:szCs w:val="24"/>
+        </w:rPr>
+        <w:tab/>
+        <w:t>Code:</w:t>
+      </w:r>
+      <w:r>
+        <w:rPr>
+          <w:szCs w:val="24"/>
+        </w:rPr>
+        <w:t xml:space="preserve"> 40</w:t>
+      </w:r>
+      <w:r>
+        <w:rPr>
+          <w:szCs w:val="24"/>
+        </w:rPr>
+        <w:t>3</w:t>
+      </w:r>
+    </w:p>
+    <w:p>
+      <w:pPr>
+        <w:pStyle w:val="BodyText2"/>
+        <w:spacing w:line="360" w:lineRule="auto"/>
+        <w:jc w:val="both"/>
+        <w:rPr>
+          <w:szCs w:val="24"/>
+        </w:rPr>
+      </w:pPr>
+      <w:r>
+        <w:rPr>
+          <w:szCs w:val="24"/>
+        </w:rPr>
+        <w:tab/>
+        <w:t>Text:</w:t>
+      </w:r>
+      <w:r>
+        <w:rPr>
+          <w:szCs w:val="24"/>
+        </w:rPr>
+        <w:t xml:space="preserve"> “Download unsuccessful, please try again”</w:t>
+      </w:r>
+    </w:p>
+    <w:p>
+      <w:pPr>
+        <w:spacing w:line="360" w:lineRule="auto"/>
+        <w:jc w:val="both"/>
+        <w:rPr>
+          <w:rFonts w:ascii="Consolas" w:hAnsi="Consolas"/>
+          <w:sz w:val="24"/>
+          <w:szCs w:val="28"/>
+        </w:rPr>
+      </w:pPr>
+      <w:r>
+        <w:rPr>
+          <w:rFonts w:ascii="Consolas" w:hAnsi="Consolas"/>
+          <w:sz w:val="24"/>
+          <w:szCs w:val="28"/>
+        </w:rPr>
+        <w:t>+--------------</w:t>
+      </w:r>
+      <w:r>
+        <w:rPr>
+          <w:rFonts w:ascii="Consolas" w:hAnsi="Consolas"/>
+          <w:sz w:val="24"/>
+          <w:szCs w:val="28"/>
+        </w:rPr>
+        <w:t>------------------</w:t>
+      </w:r>
+      <w:r>
+        <w:rPr>
+          <w:rFonts w:ascii="Consolas" w:hAnsi="Consolas"/>
+          <w:sz w:val="24"/>
+          <w:szCs w:val="28"/>
+        </w:rPr>
+        <w:t>+</w:t>
+      </w:r>
+    </w:p>
+    <w:p>
+      <w:pPr>
+        <w:spacing w:line="360" w:lineRule="auto"/>
+        <w:jc w:val="both"/>
+        <w:rPr>
+          <w:rFonts w:ascii="Consolas" w:hAnsi="Consolas"/>
+          <w:sz w:val="24"/>
+          <w:szCs w:val="28"/>
+        </w:rPr>
+      </w:pPr>
+      <w:r>
+        <w:rPr>
+          <w:rFonts w:ascii="Consolas" w:hAnsi="Consolas"/>
+          <w:sz w:val="24"/>
+          <w:szCs w:val="28"/>
+        </w:rPr>
+        <w:t>|</w:t>
+      </w:r>
+      <w:r>
+        <w:rPr>
+          <w:rFonts w:ascii="Consolas" w:hAnsi="Consolas"/>
+          <w:sz w:val="24"/>
+          <w:szCs w:val="28"/>
+        </w:rPr>
+        <w:t xml:space="preserve"> 40</w:t>
+      </w:r>
+      <w:r>
+        <w:rPr>
+          <w:rFonts w:ascii="Consolas" w:hAnsi="Consolas"/>
+          <w:sz w:val="24"/>
+          <w:szCs w:val="28"/>
+        </w:rPr>
+        <w:t>3</w:t>
+      </w:r>
+      <w:r>
+        <w:rPr>
+          <w:rFonts w:ascii="Consolas" w:hAnsi="Consolas"/>
+          <w:sz w:val="24"/>
+          <w:szCs w:val="28"/>
+        </w:rPr>
+        <w:t xml:space="preserve"> </w:t>
+      </w:r>
+      <w:r>
+        <w:rPr>
+          <w:rFonts w:ascii="Consolas" w:hAnsi="Consolas"/>
+          <w:sz w:val="24"/>
+          <w:szCs w:val="28"/>
+        </w:rPr>
+        <w:t>Download</w:t>
+      </w:r>
+      <w:r>
+        <w:rPr>
+          <w:rFonts w:ascii="Consolas" w:hAnsi="Consolas"/>
+          <w:sz w:val="24"/>
+          <w:szCs w:val="28"/>
+        </w:rPr>
+        <w:t xml:space="preserve"> </w:t>
+      </w:r>
+      <w:r>
+        <w:rPr>
+          <w:rFonts w:ascii="Consolas" w:hAnsi="Consolas"/>
+          <w:sz w:val="24"/>
+          <w:szCs w:val="28"/>
+        </w:rPr>
+        <w:t>unsuccessful</w:t>
+      </w:r>
+      <w:r>
+        <w:rPr>
+          <w:rFonts w:ascii="Consolas" w:hAnsi="Consolas"/>
+          <w:sz w:val="24"/>
+          <w:szCs w:val="28"/>
+        </w:rPr>
+        <w:tab/>
       </w:r>
       <w:r>
         <w:rPr>
@@ -6388,6 +7558,26 @@
           <w:szCs w:val="28"/>
         </w:rPr>
         <w:tab/>
+        <w:t>|</w:t>
+      </w:r>
+    </w:p>
+    <w:p>
+      <w:pPr>
+        <w:spacing w:line="360" w:lineRule="auto"/>
+        <w:jc w:val="both"/>
+        <w:rPr>
+          <w:rFonts w:ascii="Consolas" w:hAnsi="Consolas"/>
+          <w:sz w:val="24"/>
+          <w:szCs w:val="28"/>
+        </w:rPr>
+      </w:pPr>
+      <w:r>
+        <w:rPr>
+          <w:rFonts w:ascii="Consolas" w:hAnsi="Consolas"/>
+          <w:sz w:val="24"/>
+          <w:szCs w:val="28"/>
+        </w:rPr>
+        <w:t>|</w:t>
       </w:r>
       <w:r>
         <w:rPr>
@@ -6396,6 +7586,15 @@
           <w:szCs w:val="28"/>
         </w:rPr>
         <w:tab/>
+        <w:t>Check logs for detail</w:t>
+      </w:r>
+      <w:r>
+        <w:rPr>
+          <w:rFonts w:ascii="Consolas" w:hAnsi="Consolas"/>
+          <w:sz w:val="24"/>
+          <w:szCs w:val="28"/>
+        </w:rPr>
+        <w:t>s</w:t>
       </w:r>
       <w:r>
         <w:rPr>
@@ -6423,59 +7622,6 @@
           <w:sz w:val="24"/>
           <w:szCs w:val="28"/>
         </w:rPr>
-        <w:t>|</w:t>
-      </w:r>
-      <w:r>
-        <w:rPr>
-          <w:rFonts w:ascii="Consolas" w:hAnsi="Consolas"/>
-          <w:sz w:val="24"/>
-          <w:szCs w:val="28"/>
-        </w:rPr>
-        <w:tab/>
-        <w:t>Check logs for details</w:t>
-      </w:r>
-      <w:r>
-        <w:rPr>
-          <w:rFonts w:ascii="Consolas" w:hAnsi="Consolas"/>
-          <w:sz w:val="24"/>
-          <w:szCs w:val="28"/>
-        </w:rPr>
-        <w:tab/>
-      </w:r>
-      <w:r>
-        <w:rPr>
-          <w:rFonts w:ascii="Consolas" w:hAnsi="Consolas"/>
-          <w:sz w:val="24"/>
-          <w:szCs w:val="28"/>
-        </w:rPr>
-        <w:tab/>
-      </w:r>
-      <w:r>
-        <w:rPr>
-          <w:rFonts w:ascii="Consolas" w:hAnsi="Consolas"/>
-          <w:sz w:val="24"/>
-          <w:szCs w:val="28"/>
-        </w:rPr>
-        <w:tab/>
-        <w:t>|</w:t>
-      </w:r>
-    </w:p>
-    <w:p>
-      <w:pPr>
-        <w:spacing w:line="360" w:lineRule="auto"/>
-        <w:jc w:val="both"/>
-        <w:rPr>
-          <w:rFonts w:ascii="Consolas" w:hAnsi="Consolas"/>
-          <w:sz w:val="24"/>
-          <w:szCs w:val="28"/>
-        </w:rPr>
-      </w:pPr>
-      <w:r>
-        <w:rPr>
-          <w:rFonts w:ascii="Consolas" w:hAnsi="Consolas"/>
-          <w:sz w:val="24"/>
-          <w:szCs w:val="28"/>
-        </w:rPr>
         <w:t>+-----------</w:t>
       </w:r>
       <w:r>
@@ -6484,16 +7630,27 @@
           <w:sz w:val="24"/>
           <w:szCs w:val="28"/>
         </w:rPr>
-        <w:t>---------------------------</w:t>
-      </w:r>
-      <w:r>
-        <w:rPr>
-          <w:rFonts w:ascii="Consolas" w:hAnsi="Consolas"/>
-          <w:sz w:val="24"/>
-          <w:szCs w:val="28"/>
-        </w:rPr>
-        <w:t>----+</w:t>
-      </w:r>
+        <w:t>---------------------</w:t>
+      </w:r>
+      <w:r>
+        <w:rPr>
+          <w:rFonts w:ascii="Consolas" w:hAnsi="Consolas"/>
+          <w:sz w:val="24"/>
+          <w:szCs w:val="28"/>
+        </w:rPr>
+        <w:t>+</w:t>
+      </w:r>
+    </w:p>
+    <w:p>
+      <w:pPr>
+        <w:spacing w:line="360" w:lineRule="auto"/>
+        <w:jc w:val="both"/>
+        <w:rPr>
+          <w:rFonts w:ascii="Consolas" w:hAnsi="Consolas"/>
+          <w:sz w:val="24"/>
+          <w:szCs w:val="28"/>
+        </w:rPr>
+      </w:pPr>
     </w:p>
     <w:p>
       <w:pPr>
@@ -6610,7 +7767,6 @@
           <w:b/>
           <w:sz w:val="24"/>
         </w:rPr>
-        <w:lastRenderedPageBreak/>
         <w:t>Parameters:</w:t>
       </w:r>
     </w:p>
@@ -7269,6 +8425,7 @@
           <w:sz w:val="24"/>
           <w:szCs w:val="28"/>
         </w:rPr>
+        <w:lastRenderedPageBreak/>
         <w:t>+-----------</w:t>
       </w:r>
       <w:r>
@@ -7351,7 +8508,6 @@
         <w:spacing w:line="360" w:lineRule="auto"/>
       </w:pPr>
       <w:r>
-        <w:lastRenderedPageBreak/>
         <w:t>Both client and server handle exceptions and errors appropriately over the secure connection</w:t>
       </w:r>
       <w:r>
@@ -7946,12 +9102,14 @@
         <w:rPr>
           <w:rFonts w:ascii="Sitka Text" w:hAnsi="Sitka Text"/>
           <w:sz w:val="24"/>
-        </w:rPr>
-      </w:pPr>
-      <w:r>
-        <w:rPr>
-          <w:rFonts w:ascii="Sitka Text" w:hAnsi="Sitka Text"/>
-          <w:sz w:val="24"/>
+          <w:highlight w:val="yellow"/>
+        </w:rPr>
+      </w:pPr>
+      <w:r>
+        <w:rPr>
+          <w:rFonts w:ascii="Sitka Text" w:hAnsi="Sitka Text"/>
+          <w:sz w:val="24"/>
+          <w:highlight w:val="yellow"/>
         </w:rPr>
         <w:t>SSL handshake…</w:t>
       </w:r>
@@ -7968,12 +9126,14 @@
         <w:rPr>
           <w:rFonts w:ascii="Sitka Text" w:hAnsi="Sitka Text"/>
           <w:sz w:val="24"/>
-        </w:rPr>
-      </w:pPr>
-      <w:r>
-        <w:rPr>
-          <w:rFonts w:ascii="Sitka Text" w:hAnsi="Sitka Text"/>
-          <w:sz w:val="24"/>
+          <w:highlight w:val="yellow"/>
+        </w:rPr>
+      </w:pPr>
+      <w:r>
+        <w:rPr>
+          <w:rFonts w:ascii="Sitka Text" w:hAnsi="Sitka Text"/>
+          <w:sz w:val="24"/>
+          <w:highlight w:val="yellow"/>
         </w:rPr>
         <w:t>Open H2 database connection…</w:t>
       </w:r>
@@ -8041,6 +9201,7 @@
           <w:rFonts w:ascii="Sitka Text" w:hAnsi="Sitka Text"/>
           <w:sz w:val="24"/>
         </w:rPr>
+        <w:lastRenderedPageBreak/>
         <w:t xml:space="preserve">If </w:t>
       </w:r>
       <w:r>
@@ -8240,7 +9401,6 @@
           <w:sz w:val="24"/>
           <w:szCs w:val="24"/>
         </w:rPr>
-        <w:lastRenderedPageBreak/>
         <w:t>save message to dB</w:t>
       </w:r>
     </w:p>
@@ -8857,6 +10017,7 @@
           <w:sz w:val="28"/>
           <w:szCs w:val="28"/>
         </w:rPr>
+        <w:lastRenderedPageBreak/>
         <w:t>Security Considerations</w:t>
       </w:r>
       <w:bookmarkEnd w:id="91"/>
@@ -12756,12 +13917,12 @@
   </w:compat>
   <w:rsids>
     <w:rsidRoot w:val="004C29C1"/>
-    <w:rsid w:val="000E0695"/>
     <w:rsid w:val="00191C56"/>
     <w:rsid w:val="004246D6"/>
     <w:rsid w:val="004342D1"/>
     <w:rsid w:val="004C29C1"/>
     <w:rsid w:val="004F5C9A"/>
+    <w:rsid w:val="00830A1D"/>
     <w:rsid w:val="0085542C"/>
     <w:rsid w:val="0091116E"/>
     <w:rsid w:val="00981FE2"/>
@@ -13596,7 +14757,7 @@
 </file>
 
 <file path=customXml/itemProps2.xml><?xml version="1.0" encoding="utf-8"?>
-<ds:datastoreItem xmlns:ds="http://schemas.openxmlformats.org/officeDocument/2006/customXml" ds:itemID="{CF7556C5-2521-421D-88BE-A3C032FEAA29}">
+<ds:datastoreItem xmlns:ds="http://schemas.openxmlformats.org/officeDocument/2006/customXml" ds:itemID="{3056DD00-7CF9-435C-87B9-A02FEDB32E5A}">
   <ds:schemaRefs>
     <ds:schemaRef ds:uri="http://schemas.openxmlformats.org/officeDocument/2006/bibliography"/>
   </ds:schemaRefs>

</xml_diff>

<commit_message>
Updated using throws, try with resources
</commit_message>
<xml_diff>
--- a/Protocol_Document_Deirdre_Lee.docx
+++ b/Protocol_Document_Deirdre_Lee.docx
@@ -2881,7 +2881,16 @@
         <w:t xml:space="preserve"> over the established SSL/TLS connection until session termination.</w:t>
       </w:r>
       <w:r>
-        <w:t xml:space="preserve"> Session termination can occur due to a timeout or termination by either party.</w:t>
+        <w:t xml:space="preserve"> Session termination can occur due to a </w:t>
+      </w:r>
+      <w:r>
+        <w:rPr>
+          <w:highlight w:val="yellow"/>
+        </w:rPr>
+        <w:t>timeout</w:t>
+      </w:r>
+      <w:r>
+        <w:t xml:space="preserve"> or termination by either party.</w:t>
       </w:r>
     </w:p>
     <w:p>
@@ -2940,7 +2949,16 @@
         <w:spacing w:after="120" w:line="360" w:lineRule="auto"/>
       </w:pPr>
       <w:r>
-        <w:t>JSON data format is used for encoding game commands, responses, and other data over the secure connection.</w:t>
+        <w:t>Plaintext</w:t>
+      </w:r>
+      <w:r>
+        <w:t xml:space="preserve"> data format is used for encoding game commands</w:t>
+      </w:r>
+      <w:r>
+        <w:t>(requests)</w:t>
+      </w:r>
+      <w:r>
+        <w:t>, responses, and other data over the secure connection.</w:t>
       </w:r>
     </w:p>
     <w:p>
@@ -5943,8 +5961,6 @@
         </w:rPr>
         <w:t>]</w:t>
       </w:r>
-      <w:bookmarkStart w:id="49" w:name="_GoBack"/>
-      <w:bookmarkEnd w:id="49"/>
       <w:r>
         <w:rPr>
           <w:rFonts w:ascii="Consolas" w:hAnsi="Consolas"/>
@@ -8150,6 +8166,7 @@
         <w:rPr>
           <w:b/>
           <w:szCs w:val="24"/>
+          <w:highlight w:val="yellow"/>
         </w:rPr>
         <w:t>Response Message</w:t>
       </w:r>
@@ -8157,6 +8174,7 @@
         <w:rPr>
           <w:b/>
           <w:szCs w:val="24"/>
+          <w:highlight w:val="yellow"/>
         </w:rPr>
         <w:t xml:space="preserve"> Error</w:t>
       </w:r>
@@ -8470,7 +8488,7 @@
           <w:szCs w:val="28"/>
         </w:rPr>
       </w:pPr>
-      <w:bookmarkStart w:id="50" w:name="_Toc161146678"/>
+      <w:bookmarkStart w:id="49" w:name="_Toc161146678"/>
       <w:r>
         <w:rPr>
           <w:rFonts w:ascii="Sitka Text" w:hAnsi="Sitka Text"/>
@@ -8481,7 +8499,7 @@
         </w:rPr>
         <w:t>Error Handling</w:t>
       </w:r>
-      <w:bookmarkEnd w:id="50"/>
+      <w:bookmarkEnd w:id="49"/>
     </w:p>
     <w:p>
       <w:pPr>
@@ -8530,7 +8548,7 @@
           <w:color w:val="auto"/>
         </w:rPr>
       </w:pPr>
-      <w:bookmarkStart w:id="51" w:name="_Toc161146679"/>
+      <w:bookmarkStart w:id="50" w:name="_Toc161146679"/>
       <w:r>
         <w:rPr>
           <w:rFonts w:ascii="Sitka Text" w:hAnsi="Sitka Text"/>
@@ -8540,7 +8558,7 @@
         </w:rPr>
         <w:t>Handling Authorisation Errors</w:t>
       </w:r>
-      <w:bookmarkEnd w:id="51"/>
+      <w:bookmarkEnd w:id="50"/>
       <w:r>
         <w:rPr>
           <w:rFonts w:ascii="Sitka Text" w:hAnsi="Sitka Text"/>
@@ -8665,7 +8683,7 @@
           <w:szCs w:val="28"/>
         </w:rPr>
       </w:pPr>
-      <w:bookmarkStart w:id="52" w:name="_Toc161146680"/>
+      <w:bookmarkStart w:id="51" w:name="_Toc161146680"/>
       <w:r>
         <w:rPr>
           <w:rFonts w:ascii="Sitka Text" w:hAnsi="Sitka Text"/>
@@ -8676,7 +8694,7 @@
         </w:rPr>
         <w:t>Service Session Management</w:t>
       </w:r>
-      <w:bookmarkEnd w:id="52"/>
+      <w:bookmarkEnd w:id="51"/>
     </w:p>
     <w:p>
       <w:pPr>
@@ -8786,7 +8804,7 @@
           <w:szCs w:val="24"/>
         </w:rPr>
       </w:pPr>
-      <w:bookmarkStart w:id="53" w:name="_Toc161146681"/>
+      <w:bookmarkStart w:id="52" w:name="_Toc161146681"/>
       <w:r>
         <w:rPr>
           <w:rFonts w:ascii="Sitka Text" w:eastAsiaTheme="minorHAnsi" w:hAnsi="Sitka Text"/>
@@ -8797,7 +8815,7 @@
         </w:rPr>
         <w:t>Implementation of Functions</w:t>
       </w:r>
-      <w:bookmarkEnd w:id="53"/>
+      <w:bookmarkEnd w:id="52"/>
       <w:r>
         <w:rPr>
           <w:rFonts w:ascii="Sitka Text" w:eastAsiaTheme="minorHAnsi" w:hAnsi="Sitka Text"/>
@@ -8861,16 +8879,17 @@
           <w:szCs w:val="24"/>
         </w:rPr>
       </w:pPr>
-      <w:bookmarkStart w:id="54" w:name="_Toc160523843"/>
-      <w:bookmarkStart w:id="55" w:name="_Toc160523907"/>
-      <w:bookmarkStart w:id="56" w:name="_Toc160523946"/>
-      <w:bookmarkStart w:id="57" w:name="_Toc160525523"/>
-      <w:bookmarkStart w:id="58" w:name="_Toc160525688"/>
-      <w:bookmarkStart w:id="59" w:name="_Toc160526371"/>
-      <w:bookmarkStart w:id="60" w:name="_Toc160526412"/>
-      <w:bookmarkStart w:id="61" w:name="_Toc160527007"/>
-      <w:bookmarkStart w:id="62" w:name="_Toc160527050"/>
-      <w:bookmarkStart w:id="63" w:name="_Toc161146682"/>
+      <w:bookmarkStart w:id="53" w:name="_Toc160523843"/>
+      <w:bookmarkStart w:id="54" w:name="_Toc160523907"/>
+      <w:bookmarkStart w:id="55" w:name="_Toc160523946"/>
+      <w:bookmarkStart w:id="56" w:name="_Toc160525523"/>
+      <w:bookmarkStart w:id="57" w:name="_Toc160525688"/>
+      <w:bookmarkStart w:id="58" w:name="_Toc160526371"/>
+      <w:bookmarkStart w:id="59" w:name="_Toc160526412"/>
+      <w:bookmarkStart w:id="60" w:name="_Toc160527007"/>
+      <w:bookmarkStart w:id="61" w:name="_Toc160527050"/>
+      <w:bookmarkStart w:id="62" w:name="_Toc161146682"/>
+      <w:bookmarkEnd w:id="53"/>
       <w:bookmarkEnd w:id="54"/>
       <w:bookmarkEnd w:id="55"/>
       <w:bookmarkEnd w:id="56"/>
@@ -8880,7 +8899,6 @@
       <w:bookmarkEnd w:id="60"/>
       <w:bookmarkEnd w:id="61"/>
       <w:bookmarkEnd w:id="62"/>
-      <w:bookmarkEnd w:id="63"/>
     </w:p>
     <w:p>
       <w:pPr>
@@ -8902,12 +8920,12 @@
           <w:szCs w:val="24"/>
         </w:rPr>
       </w:pPr>
-      <w:bookmarkStart w:id="64" w:name="_Toc160527008"/>
-      <w:bookmarkStart w:id="65" w:name="_Toc160527051"/>
-      <w:bookmarkStart w:id="66" w:name="_Toc161146683"/>
+      <w:bookmarkStart w:id="63" w:name="_Toc160527008"/>
+      <w:bookmarkStart w:id="64" w:name="_Toc160527051"/>
+      <w:bookmarkStart w:id="65" w:name="_Toc161146683"/>
+      <w:bookmarkEnd w:id="63"/>
       <w:bookmarkEnd w:id="64"/>
       <w:bookmarkEnd w:id="65"/>
-      <w:bookmarkEnd w:id="66"/>
     </w:p>
     <w:p>
       <w:pPr>
@@ -8929,12 +8947,12 @@
           <w:szCs w:val="24"/>
         </w:rPr>
       </w:pPr>
-      <w:bookmarkStart w:id="67" w:name="_Toc160527009"/>
-      <w:bookmarkStart w:id="68" w:name="_Toc160527052"/>
-      <w:bookmarkStart w:id="69" w:name="_Toc161146684"/>
+      <w:bookmarkStart w:id="66" w:name="_Toc160527009"/>
+      <w:bookmarkStart w:id="67" w:name="_Toc160527052"/>
+      <w:bookmarkStart w:id="68" w:name="_Toc161146684"/>
+      <w:bookmarkEnd w:id="66"/>
       <w:bookmarkEnd w:id="67"/>
       <w:bookmarkEnd w:id="68"/>
-      <w:bookmarkEnd w:id="69"/>
     </w:p>
     <w:p>
       <w:pPr>
@@ -8956,12 +8974,12 @@
           <w:szCs w:val="24"/>
         </w:rPr>
       </w:pPr>
-      <w:bookmarkStart w:id="70" w:name="_Toc160527010"/>
-      <w:bookmarkStart w:id="71" w:name="_Toc160527053"/>
-      <w:bookmarkStart w:id="72" w:name="_Toc161146685"/>
+      <w:bookmarkStart w:id="69" w:name="_Toc160527010"/>
+      <w:bookmarkStart w:id="70" w:name="_Toc160527053"/>
+      <w:bookmarkStart w:id="71" w:name="_Toc161146685"/>
+      <w:bookmarkEnd w:id="69"/>
       <w:bookmarkEnd w:id="70"/>
       <w:bookmarkEnd w:id="71"/>
-      <w:bookmarkEnd w:id="72"/>
     </w:p>
     <w:p>
       <w:pPr>
@@ -8983,12 +9001,12 @@
           <w:szCs w:val="24"/>
         </w:rPr>
       </w:pPr>
-      <w:bookmarkStart w:id="73" w:name="_Toc160527011"/>
-      <w:bookmarkStart w:id="74" w:name="_Toc160527054"/>
-      <w:bookmarkStart w:id="75" w:name="_Toc161146686"/>
+      <w:bookmarkStart w:id="72" w:name="_Toc160527011"/>
+      <w:bookmarkStart w:id="73" w:name="_Toc160527054"/>
+      <w:bookmarkStart w:id="74" w:name="_Toc161146686"/>
+      <w:bookmarkEnd w:id="72"/>
       <w:bookmarkEnd w:id="73"/>
       <w:bookmarkEnd w:id="74"/>
-      <w:bookmarkEnd w:id="75"/>
     </w:p>
     <w:p>
       <w:pPr>
@@ -9008,7 +9026,7 @@
           <w:szCs w:val="24"/>
         </w:rPr>
       </w:pPr>
-      <w:bookmarkStart w:id="76" w:name="_Toc161146687"/>
+      <w:bookmarkStart w:id="75" w:name="_Toc161146687"/>
       <w:r>
         <w:rPr>
           <w:rFonts w:ascii="Sitka Text" w:hAnsi="Sitka Text"/>
@@ -9029,7 +9047,7 @@
         </w:rPr>
         <w:t xml:space="preserve"> On</w:t>
       </w:r>
-      <w:bookmarkEnd w:id="76"/>
+      <w:bookmarkEnd w:id="75"/>
     </w:p>
     <w:p>
       <w:pPr>
@@ -9134,6 +9152,31 @@
         </w:rPr>
         <w:t>Open H2 database connection…</w:t>
       </w:r>
+      <w:r>
+        <w:rPr>
+          <w:rFonts w:ascii="Sitka Text" w:hAnsi="Sitka Text"/>
+          <w:sz w:val="24"/>
+          <w:highlight w:val="yellow"/>
+        </w:rPr>
+        <w:t xml:space="preserve"> (initialise </w:t>
+      </w:r>
+      <w:r>
+        <w:rPr>
+          <w:rFonts w:ascii="Sitka Text" w:hAnsi="Sitka Text"/>
+          <w:sz w:val="24"/>
+          <w:szCs w:val="24"/>
+          <w:highlight w:val="yellow"/>
+        </w:rPr>
+        <w:t>HashMap</w:t>
+      </w:r>
+      <w:r>
+        <w:rPr>
+          <w:rFonts w:ascii="Sitka Text" w:hAnsi="Sitka Text"/>
+          <w:sz w:val="24"/>
+          <w:highlight w:val="yellow"/>
+        </w:rPr>
+        <w:t>)</w:t>
+      </w:r>
     </w:p>
     <w:p>
       <w:pPr>
@@ -9169,12 +9212,14 @@
         <w:rPr>
           <w:rFonts w:ascii="Sitka Text" w:hAnsi="Sitka Text"/>
           <w:sz w:val="24"/>
-        </w:rPr>
-      </w:pPr>
-      <w:r>
-        <w:rPr>
-          <w:rFonts w:ascii="Sitka Text" w:hAnsi="Sitka Text"/>
-          <w:sz w:val="24"/>
+          <w:highlight w:val="yellow"/>
+        </w:rPr>
+      </w:pPr>
+      <w:r>
+        <w:rPr>
+          <w:rFonts w:ascii="Sitka Text" w:hAnsi="Sitka Text"/>
+          <w:sz w:val="24"/>
+          <w:highlight w:val="yellow"/>
         </w:rPr>
         <w:t>If ! SSL return error message (104)</w:t>
       </w:r>
@@ -9204,29 +9249,31 @@
         <w:rPr>
           <w:rFonts w:ascii="Sitka Text" w:hAnsi="Sitka Text"/>
           <w:sz w:val="24"/>
-        </w:rPr>
-        <w:t xml:space="preserve">! </w:t>
-      </w:r>
-      <w:r>
-        <w:rPr>
-          <w:rFonts w:ascii="Sitka Text" w:hAnsi="Sitka Text"/>
-          <w:sz w:val="24"/>
-        </w:rPr>
-        <w:t>dB</w:t>
-      </w:r>
-      <w:r>
-        <w:rPr>
-          <w:rFonts w:ascii="Sitka Text" w:hAnsi="Sitka Text"/>
-          <w:sz w:val="24"/>
-        </w:rPr>
-        <w:t xml:space="preserve"> connection</w:t>
-      </w:r>
-      <w:r>
-        <w:rPr>
-          <w:rFonts w:ascii="Sitka Text" w:hAnsi="Sitka Text"/>
-          <w:sz w:val="24"/>
-        </w:rPr>
-        <w:t xml:space="preserve"> return error message (103)</w:t>
+          <w:szCs w:val="24"/>
+        </w:rPr>
+        <w:t>HashMap</w:t>
+      </w:r>
+      <w:r>
+        <w:rPr>
+          <w:rFonts w:ascii="Sitka Text" w:hAnsi="Sitka Text"/>
+          <w:sz w:val="24"/>
+          <w:szCs w:val="24"/>
+        </w:rPr>
+        <w:t xml:space="preserve"> is empty</w:t>
+      </w:r>
+      <w:r>
+        <w:rPr>
+          <w:rFonts w:ascii="Sitka Text" w:hAnsi="Sitka Text"/>
+          <w:sz w:val="24"/>
+        </w:rPr>
+        <w:t xml:space="preserve"> </w:t>
+      </w:r>
+      <w:r>
+        <w:rPr>
+          <w:rFonts w:ascii="Sitka Text" w:hAnsi="Sitka Text"/>
+          <w:sz w:val="24"/>
+        </w:rPr>
+        <w:t>return error message (103)</w:t>
       </w:r>
     </w:p>
     <w:p>
@@ -9264,12 +9311,12 @@
           <w:szCs w:val="26"/>
         </w:rPr>
       </w:pPr>
-      <w:bookmarkStart w:id="77" w:name="_Toc160527013"/>
-      <w:bookmarkStart w:id="78" w:name="_Toc160527056"/>
-      <w:bookmarkStart w:id="79" w:name="_Toc161146688"/>
+      <w:bookmarkStart w:id="76" w:name="_Toc160527013"/>
+      <w:bookmarkStart w:id="77" w:name="_Toc160527056"/>
+      <w:bookmarkStart w:id="78" w:name="_Toc161146688"/>
+      <w:bookmarkEnd w:id="76"/>
       <w:bookmarkEnd w:id="77"/>
       <w:bookmarkEnd w:id="78"/>
-      <w:bookmarkEnd w:id="79"/>
     </w:p>
     <w:p>
       <w:pPr>
@@ -9292,12 +9339,12 @@
           <w:szCs w:val="26"/>
         </w:rPr>
       </w:pPr>
-      <w:bookmarkStart w:id="80" w:name="_Toc160527014"/>
-      <w:bookmarkStart w:id="81" w:name="_Toc160527057"/>
-      <w:bookmarkStart w:id="82" w:name="_Toc161146689"/>
+      <w:bookmarkStart w:id="79" w:name="_Toc160527014"/>
+      <w:bookmarkStart w:id="80" w:name="_Toc160527057"/>
+      <w:bookmarkStart w:id="81" w:name="_Toc161146689"/>
+      <w:bookmarkEnd w:id="79"/>
       <w:bookmarkEnd w:id="80"/>
       <w:bookmarkEnd w:id="81"/>
-      <w:bookmarkEnd w:id="82"/>
     </w:p>
     <w:p>
       <w:pPr>
@@ -9320,12 +9367,12 @@
           <w:szCs w:val="26"/>
         </w:rPr>
       </w:pPr>
-      <w:bookmarkStart w:id="83" w:name="_Toc160527015"/>
-      <w:bookmarkStart w:id="84" w:name="_Toc160527058"/>
-      <w:bookmarkStart w:id="85" w:name="_Toc161146690"/>
+      <w:bookmarkStart w:id="82" w:name="_Toc160527015"/>
+      <w:bookmarkStart w:id="83" w:name="_Toc160527058"/>
+      <w:bookmarkStart w:id="84" w:name="_Toc161146690"/>
+      <w:bookmarkEnd w:id="82"/>
       <w:bookmarkEnd w:id="83"/>
       <w:bookmarkEnd w:id="84"/>
-      <w:bookmarkEnd w:id="85"/>
     </w:p>
     <w:p>
       <w:pPr>
@@ -9344,7 +9391,7 @@
           <w:sz w:val="28"/>
         </w:rPr>
       </w:pPr>
-      <w:bookmarkStart w:id="86" w:name="_Toc161146691"/>
+      <w:bookmarkStart w:id="85" w:name="_Toc161146691"/>
       <w:r>
         <w:rPr>
           <w:rFonts w:ascii="Sitka Text" w:hAnsi="Sitka Text"/>
@@ -9354,7 +9401,7 @@
         </w:rPr>
         <w:t>Upload Request</w:t>
       </w:r>
-      <w:bookmarkEnd w:id="86"/>
+      <w:bookmarkEnd w:id="85"/>
     </w:p>
     <w:p>
       <w:pPr>
@@ -9398,7 +9445,15 @@
           <w:sz w:val="24"/>
           <w:szCs w:val="24"/>
         </w:rPr>
-        <w:t>save message to dB</w:t>
+        <w:t xml:space="preserve">save message to </w:t>
+      </w:r>
+      <w:r>
+        <w:rPr>
+          <w:rFonts w:ascii="Sitka Text" w:hAnsi="Sitka Text"/>
+          <w:sz w:val="24"/>
+          <w:szCs w:val="24"/>
+        </w:rPr>
+        <w:t>HashMap</w:t>
       </w:r>
     </w:p>
     <w:p>
@@ -9513,7 +9568,7 @@
           <w:sz w:val="28"/>
         </w:rPr>
       </w:pPr>
-      <w:bookmarkStart w:id="87" w:name="_Toc161146692"/>
+      <w:bookmarkStart w:id="86" w:name="_Toc161146692"/>
       <w:r>
         <w:rPr>
           <w:rFonts w:ascii="Sitka Text" w:hAnsi="Sitka Text"/>
@@ -9523,7 +9578,7 @@
         </w:rPr>
         <w:t>Download Request</w:t>
       </w:r>
-      <w:bookmarkEnd w:id="87"/>
+      <w:bookmarkEnd w:id="86"/>
     </w:p>
     <w:p>
       <w:pPr>
@@ -9561,7 +9616,15 @@
           <w:rFonts w:ascii="Sitka Text" w:hAnsi="Sitka Text"/>
           <w:sz w:val="24"/>
         </w:rPr>
-        <w:t>Get message from dB</w:t>
+        <w:t xml:space="preserve">Get message from </w:t>
+      </w:r>
+      <w:r>
+        <w:rPr>
+          <w:rFonts w:ascii="Sitka Text" w:hAnsi="Sitka Text"/>
+          <w:sz w:val="24"/>
+          <w:szCs w:val="24"/>
+        </w:rPr>
+        <w:t>HashMap</w:t>
       </w:r>
     </w:p>
     <w:p>
@@ -9637,7 +9700,7 @@
           <w:sz w:val="28"/>
         </w:rPr>
       </w:pPr>
-      <w:bookmarkStart w:id="88" w:name="_Toc161146693"/>
+      <w:bookmarkStart w:id="87" w:name="_Toc161146693"/>
       <w:r>
         <w:rPr>
           <w:rFonts w:ascii="Sitka Text" w:hAnsi="Sitka Text"/>
@@ -9647,7 +9710,7 @@
         </w:rPr>
         <w:t>Download All Requests</w:t>
       </w:r>
-      <w:bookmarkEnd w:id="88"/>
+      <w:bookmarkEnd w:id="87"/>
     </w:p>
     <w:p>
       <w:pPr>
@@ -9686,7 +9749,15 @@
           <w:rFonts w:ascii="Sitka Text" w:hAnsi="Sitka Text"/>
           <w:sz w:val="24"/>
         </w:rPr>
-        <w:t>Get all messages from dB</w:t>
+        <w:t xml:space="preserve">Get all messages from </w:t>
+      </w:r>
+      <w:r>
+        <w:rPr>
+          <w:rFonts w:ascii="Sitka Text" w:hAnsi="Sitka Text"/>
+          <w:sz w:val="24"/>
+          <w:szCs w:val="24"/>
+        </w:rPr>
+        <w:t>HashMap</w:t>
       </w:r>
     </w:p>
     <w:p>
@@ -9776,7 +9847,7 @@
           <w:sz w:val="28"/>
         </w:rPr>
       </w:pPr>
-      <w:bookmarkStart w:id="89" w:name="_Toc161146694"/>
+      <w:bookmarkStart w:id="88" w:name="_Toc161146694"/>
       <w:r>
         <w:rPr>
           <w:rFonts w:ascii="Sitka Text" w:hAnsi="Sitka Text"/>
@@ -9786,7 +9857,7 @@
         </w:rPr>
         <w:t>Log Off</w:t>
       </w:r>
-      <w:bookmarkEnd w:id="89"/>
+      <w:bookmarkEnd w:id="88"/>
     </w:p>
     <w:p>
       <w:pPr>
@@ -9842,7 +9913,7 @@
           <w:sz w:val="24"/>
         </w:rPr>
       </w:pPr>
-      <w:bookmarkStart w:id="90" w:name="_Toc161146695"/>
+      <w:bookmarkStart w:id="89" w:name="_Toc161146695"/>
       <w:r>
         <w:rPr>
           <w:rFonts w:ascii="Sitka Text" w:hAnsi="Sitka Text"/>
@@ -9925,7 +9996,7 @@
         </w:rPr>
         <w:t>Sequence Diagram</w:t>
       </w:r>
-      <w:bookmarkEnd w:id="90"/>
+      <w:bookmarkEnd w:id="89"/>
     </w:p>
     <w:p>
       <w:pPr>
@@ -9968,6 +10039,7 @@
           <w:rFonts w:ascii="Sitka Text" w:hAnsi="Sitka Text"/>
           <w:color w:val="FF0000"/>
           <w:sz w:val="24"/>
+          <w:highlight w:val="yellow"/>
         </w:rPr>
         <w:t>Make sure to include example of concurrency</w:t>
       </w:r>
@@ -10005,7 +10077,7 @@
           <w:szCs w:val="28"/>
         </w:rPr>
       </w:pPr>
-      <w:bookmarkStart w:id="91" w:name="_Toc161146696"/>
+      <w:bookmarkStart w:id="90" w:name="_Toc161146696"/>
       <w:r>
         <w:rPr>
           <w:rFonts w:ascii="Sitka Text" w:hAnsi="Sitka Text"/>
@@ -10017,26 +10089,28 @@
         <w:lastRenderedPageBreak/>
         <w:t>Security Considerations</w:t>
       </w:r>
+      <w:bookmarkEnd w:id="90"/>
+    </w:p>
+    <w:p>
+      <w:pPr>
+        <w:spacing w:line="360" w:lineRule="auto"/>
+        <w:jc w:val="both"/>
+        <w:rPr>
+          <w:rFonts w:ascii="Sitka Text" w:hAnsi="Sitka Text"/>
+          <w:sz w:val="24"/>
+          <w:szCs w:val="24"/>
+        </w:rPr>
+      </w:pPr>
+      <w:r>
+        <w:rPr>
+          <w:rFonts w:ascii="Sitka Text" w:hAnsi="Sitka Text"/>
+          <w:sz w:val="24"/>
+          <w:szCs w:val="24"/>
+        </w:rPr>
+        <w:t>Communication between client and server is encrypted using SSL/TLS, providing confidentiality and integrity for sensitive data.</w:t>
+      </w:r>
+      <w:bookmarkStart w:id="91" w:name="_GoBack"/>
       <w:bookmarkEnd w:id="91"/>
-    </w:p>
-    <w:p>
-      <w:pPr>
-        <w:spacing w:line="360" w:lineRule="auto"/>
-        <w:jc w:val="both"/>
-        <w:rPr>
-          <w:rFonts w:ascii="Sitka Text" w:hAnsi="Sitka Text"/>
-          <w:sz w:val="24"/>
-          <w:szCs w:val="24"/>
-        </w:rPr>
-      </w:pPr>
-      <w:r>
-        <w:rPr>
-          <w:rFonts w:ascii="Sitka Text" w:hAnsi="Sitka Text"/>
-          <w:sz w:val="24"/>
-          <w:szCs w:val="24"/>
-        </w:rPr>
-        <w:t>Communication between client and server is encrypted using SSL/TLS, providing confidentiality and integrity for sensitive data.</w:t>
-      </w:r>
     </w:p>
     <w:p>
       <w:pPr>
@@ -13914,7 +13988,7 @@
   </w:compat>
   <w:rsids>
     <w:rsidRoot w:val="004C29C1"/>
-    <w:rsid w:val="00176911"/>
+    <w:rsid w:val="00007A9E"/>
     <w:rsid w:val="00191C56"/>
     <w:rsid w:val="004246D6"/>
     <w:rsid w:val="004342D1"/>
@@ -14754,7 +14828,7 @@
 </file>
 
 <file path=customXml/itemProps2.xml><?xml version="1.0" encoding="utf-8"?>
-<ds:datastoreItem xmlns:ds="http://schemas.openxmlformats.org/officeDocument/2006/customXml" ds:itemID="{2518B686-FA64-44EA-B28A-8B5999F68E93}">
+<ds:datastoreItem xmlns:ds="http://schemas.openxmlformats.org/officeDocument/2006/customXml" ds:itemID="{28D71E75-18A7-451F-B9E4-340A85D48606}">
   <ds:schemaRefs>
     <ds:schemaRef ds:uri="http://schemas.openxmlformats.org/officeDocument/2006/bibliography"/>
   </ds:schemaRefs>

</xml_diff>

<commit_message>
resolved issue with null upload
</commit_message>
<xml_diff>
--- a/Protocol_Document_Deirdre_Lee.docx
+++ b/Protocol_Document_Deirdre_Lee.docx
@@ -2820,7 +2820,14 @@
           <w:rFonts w:ascii="Sitka Text" w:hAnsi="Sitka Text"/>
           <w:sz w:val="24"/>
         </w:rPr>
-        <w:t>He c</w:t>
+        <w:t>Th</w:t>
+      </w:r>
+      <w:r>
+        <w:rPr>
+          <w:rFonts w:ascii="Sitka Text" w:hAnsi="Sitka Text"/>
+          <w:sz w:val="24"/>
+        </w:rPr>
+        <w:t>e c</w:t>
       </w:r>
       <w:r>
         <w:rPr>
@@ -2881,16 +2888,15 @@
         <w:t xml:space="preserve"> over the established SSL/TLS connection until session termination.</w:t>
       </w:r>
       <w:r>
-        <w:t xml:space="preserve"> Session termination can occur due to a </w:t>
-      </w:r>
-      <w:r>
-        <w:rPr>
-          <w:highlight w:val="yellow"/>
-        </w:rPr>
-        <w:t>timeout</w:t>
-      </w:r>
-      <w:r>
-        <w:t xml:space="preserve"> or termination by either party.</w:t>
+        <w:t xml:space="preserve"> Session termination can occur due</w:t>
+      </w:r>
+      <w:r>
+        <w:t xml:space="preserve"> to </w:t>
+      </w:r>
+      <w:bookmarkStart w:id="22" w:name="_GoBack"/>
+      <w:bookmarkEnd w:id="22"/>
+      <w:r>
+        <w:t>termination by either party.</w:t>
       </w:r>
     </w:p>
     <w:p>
@@ -2905,7 +2911,7 @@
           <w:sz w:val="28"/>
         </w:rPr>
       </w:pPr>
-      <w:bookmarkStart w:id="22" w:name="_Toc161146669"/>
+      <w:bookmarkStart w:id="23" w:name="_Toc161146669"/>
       <w:r>
         <w:rPr>
           <w:rFonts w:ascii="Sitka Text" w:hAnsi="Sitka Text"/>
@@ -2924,7 +2930,7 @@
         </w:rPr>
         <w:t>.3. Representation and Interpretation of Data Exchanged</w:t>
       </w:r>
-      <w:bookmarkEnd w:id="22"/>
+      <w:bookmarkEnd w:id="23"/>
     </w:p>
     <w:p>
       <w:pPr>
@@ -2981,20 +2987,20 @@
           <w:szCs w:val="28"/>
         </w:rPr>
       </w:pPr>
-      <w:bookmarkStart w:id="23" w:name="_Toc160525504"/>
-      <w:bookmarkStart w:id="24" w:name="_Toc160525670"/>
-      <w:bookmarkStart w:id="25" w:name="_Toc160526361"/>
-      <w:bookmarkStart w:id="26" w:name="_Toc160526402"/>
-      <w:bookmarkStart w:id="27" w:name="_Toc160526996"/>
-      <w:bookmarkStart w:id="28" w:name="_Toc160527039"/>
-      <w:bookmarkStart w:id="29" w:name="_Toc161146670"/>
-      <w:bookmarkEnd w:id="23"/>
+      <w:bookmarkStart w:id="24" w:name="_Toc160525504"/>
+      <w:bookmarkStart w:id="25" w:name="_Toc160525670"/>
+      <w:bookmarkStart w:id="26" w:name="_Toc160526361"/>
+      <w:bookmarkStart w:id="27" w:name="_Toc160526402"/>
+      <w:bookmarkStart w:id="28" w:name="_Toc160526996"/>
+      <w:bookmarkStart w:id="29" w:name="_Toc160527039"/>
+      <w:bookmarkStart w:id="30" w:name="_Toc161146670"/>
       <w:bookmarkEnd w:id="24"/>
       <w:bookmarkEnd w:id="25"/>
       <w:bookmarkEnd w:id="26"/>
       <w:bookmarkEnd w:id="27"/>
       <w:bookmarkEnd w:id="28"/>
       <w:bookmarkEnd w:id="29"/>
+      <w:bookmarkEnd w:id="30"/>
     </w:p>
     <w:p>
       <w:pPr>
@@ -3016,12 +3022,12 @@
           <w:szCs w:val="28"/>
         </w:rPr>
       </w:pPr>
-      <w:bookmarkStart w:id="30" w:name="_Toc160526997"/>
-      <w:bookmarkStart w:id="31" w:name="_Toc160527040"/>
-      <w:bookmarkStart w:id="32" w:name="_Toc161146671"/>
-      <w:bookmarkEnd w:id="30"/>
+      <w:bookmarkStart w:id="31" w:name="_Toc160526997"/>
+      <w:bookmarkStart w:id="32" w:name="_Toc160527040"/>
+      <w:bookmarkStart w:id="33" w:name="_Toc161146671"/>
       <w:bookmarkEnd w:id="31"/>
       <w:bookmarkEnd w:id="32"/>
+      <w:bookmarkEnd w:id="33"/>
     </w:p>
     <w:p>
       <w:pPr>
@@ -3043,12 +3049,12 @@
           <w:szCs w:val="28"/>
         </w:rPr>
       </w:pPr>
-      <w:bookmarkStart w:id="33" w:name="_Toc160526998"/>
-      <w:bookmarkStart w:id="34" w:name="_Toc160527041"/>
-      <w:bookmarkStart w:id="35" w:name="_Toc161146672"/>
-      <w:bookmarkEnd w:id="33"/>
+      <w:bookmarkStart w:id="34" w:name="_Toc160526998"/>
+      <w:bookmarkStart w:id="35" w:name="_Toc160527041"/>
+      <w:bookmarkStart w:id="36" w:name="_Toc161146672"/>
       <w:bookmarkEnd w:id="34"/>
       <w:bookmarkEnd w:id="35"/>
+      <w:bookmarkEnd w:id="36"/>
     </w:p>
     <w:p>
       <w:pPr>
@@ -3070,12 +3076,12 @@
           <w:szCs w:val="28"/>
         </w:rPr>
       </w:pPr>
-      <w:bookmarkStart w:id="36" w:name="_Toc160526999"/>
-      <w:bookmarkStart w:id="37" w:name="_Toc160527042"/>
-      <w:bookmarkStart w:id="38" w:name="_Toc161146673"/>
-      <w:bookmarkEnd w:id="36"/>
+      <w:bookmarkStart w:id="37" w:name="_Toc160526999"/>
+      <w:bookmarkStart w:id="38" w:name="_Toc160527042"/>
+      <w:bookmarkStart w:id="39" w:name="_Toc161146673"/>
       <w:bookmarkEnd w:id="37"/>
       <w:bookmarkEnd w:id="38"/>
+      <w:bookmarkEnd w:id="39"/>
     </w:p>
     <w:p>
       <w:pPr>
@@ -3097,12 +3103,12 @@
           <w:szCs w:val="28"/>
         </w:rPr>
       </w:pPr>
-      <w:bookmarkStart w:id="39" w:name="_Toc160527000"/>
-      <w:bookmarkStart w:id="40" w:name="_Toc160527043"/>
-      <w:bookmarkStart w:id="41" w:name="_Toc161146674"/>
-      <w:bookmarkEnd w:id="39"/>
+      <w:bookmarkStart w:id="40" w:name="_Toc160527000"/>
+      <w:bookmarkStart w:id="41" w:name="_Toc160527043"/>
+      <w:bookmarkStart w:id="42" w:name="_Toc161146674"/>
       <w:bookmarkEnd w:id="40"/>
       <w:bookmarkEnd w:id="41"/>
+      <w:bookmarkEnd w:id="42"/>
     </w:p>
     <w:p>
       <w:pPr>
@@ -3124,12 +3130,12 @@
           <w:szCs w:val="28"/>
         </w:rPr>
       </w:pPr>
-      <w:bookmarkStart w:id="42" w:name="_Toc160527001"/>
-      <w:bookmarkStart w:id="43" w:name="_Toc160527044"/>
-      <w:bookmarkStart w:id="44" w:name="_Toc161146675"/>
-      <w:bookmarkEnd w:id="42"/>
+      <w:bookmarkStart w:id="43" w:name="_Toc160527001"/>
+      <w:bookmarkStart w:id="44" w:name="_Toc160527044"/>
+      <w:bookmarkStart w:id="45" w:name="_Toc161146675"/>
       <w:bookmarkEnd w:id="43"/>
       <w:bookmarkEnd w:id="44"/>
+      <w:bookmarkEnd w:id="45"/>
     </w:p>
     <w:p>
       <w:pPr>
@@ -3151,12 +3157,12 @@
           <w:szCs w:val="28"/>
         </w:rPr>
       </w:pPr>
-      <w:bookmarkStart w:id="45" w:name="_Toc160527002"/>
-      <w:bookmarkStart w:id="46" w:name="_Toc160527045"/>
-      <w:bookmarkStart w:id="47" w:name="_Toc161146676"/>
-      <w:bookmarkEnd w:id="45"/>
+      <w:bookmarkStart w:id="46" w:name="_Toc160527002"/>
+      <w:bookmarkStart w:id="47" w:name="_Toc160527045"/>
+      <w:bookmarkStart w:id="48" w:name="_Toc161146676"/>
       <w:bookmarkEnd w:id="46"/>
       <w:bookmarkEnd w:id="47"/>
+      <w:bookmarkEnd w:id="48"/>
     </w:p>
     <w:p>
       <w:pPr>
@@ -3176,7 +3182,7 @@
           <w:szCs w:val="28"/>
         </w:rPr>
       </w:pPr>
-      <w:bookmarkStart w:id="48" w:name="_Toc161146677"/>
+      <w:bookmarkStart w:id="49" w:name="_Toc161146677"/>
       <w:r>
         <w:rPr>
           <w:rFonts w:ascii="Sitka Text" w:hAnsi="Sitka Text"/>
@@ -3187,7 +3193,7 @@
         </w:rPr>
         <w:t>Description of Message Formats</w:t>
       </w:r>
-      <w:bookmarkEnd w:id="48"/>
+      <w:bookmarkEnd w:id="49"/>
     </w:p>
     <w:p>
       <w:pPr>
@@ -3336,10 +3342,7 @@
         <w:t>Description:</w:t>
       </w:r>
       <w:r>
-        <w:t xml:space="preserve"> The user can login to the server with a username and password</w:t>
-      </w:r>
-      <w:r>
-        <w:t>.</w:t>
+        <w:t xml:space="preserve"> The user can login to the server with a username and password.</w:t>
       </w:r>
     </w:p>
     <w:p>
@@ -4229,13 +4232,7 @@
         <w:rPr>
           <w:szCs w:val="24"/>
         </w:rPr>
-        <w:t xml:space="preserve"> 10</w:t>
-      </w:r>
-      <w:r>
-        <w:rPr>
-          <w:szCs w:val="24"/>
-        </w:rPr>
-        <w:t>3</w:t>
+        <w:t xml:space="preserve"> 103</w:t>
       </w:r>
     </w:p>
     <w:p>
@@ -4270,13 +4267,7 @@
         <w:rPr>
           <w:szCs w:val="24"/>
         </w:rPr>
-        <w:t>. Must be ‘username password’</w:t>
-      </w:r>
-      <w:r>
-        <w:rPr>
-          <w:szCs w:val="24"/>
-        </w:rPr>
-        <w:t>”</w:t>
+        <w:t>. Must be ‘username password’”</w:t>
       </w:r>
     </w:p>
     <w:p>
@@ -4304,23 +4295,7 @@
           <w:sz w:val="22"/>
           <w:szCs w:val="24"/>
         </w:rPr>
-        <w:t>------</w:t>
-      </w:r>
-      <w:r>
-        <w:rPr>
-          <w:rFonts w:ascii="Consolas" w:hAnsi="Consolas"/>
-          <w:sz w:val="22"/>
-          <w:szCs w:val="24"/>
-        </w:rPr>
-        <w:t>------</w:t>
-      </w:r>
-      <w:r>
-        <w:rPr>
-          <w:rFonts w:ascii="Consolas" w:hAnsi="Consolas"/>
-          <w:sz w:val="22"/>
-          <w:szCs w:val="24"/>
-        </w:rPr>
-        <w:t>--</w:t>
+        <w:t>--------------</w:t>
       </w:r>
       <w:r>
         <w:rPr>
@@ -4410,12 +4385,6 @@
           <w:sz w:val="22"/>
         </w:rPr>
         <w:tab/>
-      </w:r>
-      <w:r>
-        <w:rPr>
-          <w:rFonts w:ascii="Consolas" w:hAnsi="Consolas"/>
-          <w:sz w:val="22"/>
-        </w:rPr>
         <w:t>Must be</w:t>
       </w:r>
       <w:r>
@@ -6161,13 +6130,7 @@
         <w:rPr>
           <w:szCs w:val="24"/>
         </w:rPr>
-        <w:t xml:space="preserve"> 30</w:t>
-      </w:r>
-      <w:r>
-        <w:rPr>
-          <w:szCs w:val="24"/>
-        </w:rPr>
-        <w:t>3</w:t>
+        <w:t xml:space="preserve"> 303</w:t>
       </w:r>
     </w:p>
     <w:p>
@@ -6259,21 +6222,7 @@
           <w:rFonts w:ascii="Consolas" w:hAnsi="Consolas"/>
           <w:sz w:val="24"/>
         </w:rPr>
-        <w:t>30</w:t>
-      </w:r>
-      <w:r>
-        <w:rPr>
-          <w:rFonts w:ascii="Consolas" w:hAnsi="Consolas"/>
-          <w:sz w:val="24"/>
-        </w:rPr>
-        <w:t>3</w:t>
-      </w:r>
-      <w:r>
-        <w:rPr>
-          <w:rFonts w:ascii="Consolas" w:hAnsi="Consolas"/>
-          <w:sz w:val="24"/>
-        </w:rPr>
-        <w:t xml:space="preserve"> </w:t>
+        <w:t xml:space="preserve">303 </w:t>
       </w:r>
       <w:r>
         <w:rPr>
@@ -7363,13 +7312,7 @@
         <w:rPr>
           <w:szCs w:val="24"/>
         </w:rPr>
-        <w:t xml:space="preserve"> 40</w:t>
-      </w:r>
-      <w:r>
-        <w:rPr>
-          <w:szCs w:val="24"/>
-        </w:rPr>
-        <w:t>3</w:t>
+        <w:t xml:space="preserve"> 403</w:t>
       </w:r>
     </w:p>
     <w:p>
@@ -7454,23 +7397,7 @@
           <w:sz w:val="24"/>
           <w:szCs w:val="28"/>
         </w:rPr>
-        <w:t xml:space="preserve"> 40</w:t>
-      </w:r>
-      <w:r>
-        <w:rPr>
-          <w:rFonts w:ascii="Consolas" w:hAnsi="Consolas"/>
-          <w:sz w:val="24"/>
-          <w:szCs w:val="28"/>
-        </w:rPr>
-        <w:t>3</w:t>
-      </w:r>
-      <w:r>
-        <w:rPr>
-          <w:rFonts w:ascii="Consolas" w:hAnsi="Consolas"/>
-          <w:sz w:val="24"/>
-          <w:szCs w:val="28"/>
-        </w:rPr>
-        <w:t xml:space="preserve"> </w:t>
+        <w:t xml:space="preserve"> 403 </w:t>
       </w:r>
       <w:r>
         <w:rPr>
@@ -8488,7 +8415,7 @@
           <w:szCs w:val="28"/>
         </w:rPr>
       </w:pPr>
-      <w:bookmarkStart w:id="49" w:name="_Toc161146678"/>
+      <w:bookmarkStart w:id="50" w:name="_Toc161146678"/>
       <w:r>
         <w:rPr>
           <w:rFonts w:ascii="Sitka Text" w:hAnsi="Sitka Text"/>
@@ -8499,7 +8426,7 @@
         </w:rPr>
         <w:t>Error Handling</w:t>
       </w:r>
-      <w:bookmarkEnd w:id="49"/>
+      <w:bookmarkEnd w:id="50"/>
     </w:p>
     <w:p>
       <w:pPr>
@@ -8548,7 +8475,7 @@
           <w:color w:val="auto"/>
         </w:rPr>
       </w:pPr>
-      <w:bookmarkStart w:id="50" w:name="_Toc161146679"/>
+      <w:bookmarkStart w:id="51" w:name="_Toc161146679"/>
       <w:r>
         <w:rPr>
           <w:rFonts w:ascii="Sitka Text" w:hAnsi="Sitka Text"/>
@@ -8558,7 +8485,7 @@
         </w:rPr>
         <w:t>Handling Authorisation Errors</w:t>
       </w:r>
-      <w:bookmarkEnd w:id="50"/>
+      <w:bookmarkEnd w:id="51"/>
       <w:r>
         <w:rPr>
           <w:rFonts w:ascii="Sitka Text" w:hAnsi="Sitka Text"/>
@@ -8683,7 +8610,7 @@
           <w:szCs w:val="28"/>
         </w:rPr>
       </w:pPr>
-      <w:bookmarkStart w:id="51" w:name="_Toc161146680"/>
+      <w:bookmarkStart w:id="52" w:name="_Toc161146680"/>
       <w:r>
         <w:rPr>
           <w:rFonts w:ascii="Sitka Text" w:hAnsi="Sitka Text"/>
@@ -8694,7 +8621,7 @@
         </w:rPr>
         <w:t>Service Session Management</w:t>
       </w:r>
-      <w:bookmarkEnd w:id="51"/>
+      <w:bookmarkEnd w:id="52"/>
     </w:p>
     <w:p>
       <w:pPr>
@@ -8804,7 +8731,7 @@
           <w:szCs w:val="24"/>
         </w:rPr>
       </w:pPr>
-      <w:bookmarkStart w:id="52" w:name="_Toc161146681"/>
+      <w:bookmarkStart w:id="53" w:name="_Toc161146681"/>
       <w:r>
         <w:rPr>
           <w:rFonts w:ascii="Sitka Text" w:eastAsiaTheme="minorHAnsi" w:hAnsi="Sitka Text"/>
@@ -8815,7 +8742,7 @@
         </w:rPr>
         <w:t>Implementation of Functions</w:t>
       </w:r>
-      <w:bookmarkEnd w:id="52"/>
+      <w:bookmarkEnd w:id="53"/>
       <w:r>
         <w:rPr>
           <w:rFonts w:ascii="Sitka Text" w:eastAsiaTheme="minorHAnsi" w:hAnsi="Sitka Text"/>
@@ -8879,17 +8806,16 @@
           <w:szCs w:val="24"/>
         </w:rPr>
       </w:pPr>
-      <w:bookmarkStart w:id="53" w:name="_Toc160523843"/>
-      <w:bookmarkStart w:id="54" w:name="_Toc160523907"/>
-      <w:bookmarkStart w:id="55" w:name="_Toc160523946"/>
-      <w:bookmarkStart w:id="56" w:name="_Toc160525523"/>
-      <w:bookmarkStart w:id="57" w:name="_Toc160525688"/>
-      <w:bookmarkStart w:id="58" w:name="_Toc160526371"/>
-      <w:bookmarkStart w:id="59" w:name="_Toc160526412"/>
-      <w:bookmarkStart w:id="60" w:name="_Toc160527007"/>
-      <w:bookmarkStart w:id="61" w:name="_Toc160527050"/>
-      <w:bookmarkStart w:id="62" w:name="_Toc161146682"/>
-      <w:bookmarkEnd w:id="53"/>
+      <w:bookmarkStart w:id="54" w:name="_Toc160523843"/>
+      <w:bookmarkStart w:id="55" w:name="_Toc160523907"/>
+      <w:bookmarkStart w:id="56" w:name="_Toc160523946"/>
+      <w:bookmarkStart w:id="57" w:name="_Toc160525523"/>
+      <w:bookmarkStart w:id="58" w:name="_Toc160525688"/>
+      <w:bookmarkStart w:id="59" w:name="_Toc160526371"/>
+      <w:bookmarkStart w:id="60" w:name="_Toc160526412"/>
+      <w:bookmarkStart w:id="61" w:name="_Toc160527007"/>
+      <w:bookmarkStart w:id="62" w:name="_Toc160527050"/>
+      <w:bookmarkStart w:id="63" w:name="_Toc161146682"/>
       <w:bookmarkEnd w:id="54"/>
       <w:bookmarkEnd w:id="55"/>
       <w:bookmarkEnd w:id="56"/>
@@ -8899,6 +8825,7 @@
       <w:bookmarkEnd w:id="60"/>
       <w:bookmarkEnd w:id="61"/>
       <w:bookmarkEnd w:id="62"/>
+      <w:bookmarkEnd w:id="63"/>
     </w:p>
     <w:p>
       <w:pPr>
@@ -8920,12 +8847,12 @@
           <w:szCs w:val="24"/>
         </w:rPr>
       </w:pPr>
-      <w:bookmarkStart w:id="63" w:name="_Toc160527008"/>
-      <w:bookmarkStart w:id="64" w:name="_Toc160527051"/>
-      <w:bookmarkStart w:id="65" w:name="_Toc161146683"/>
-      <w:bookmarkEnd w:id="63"/>
+      <w:bookmarkStart w:id="64" w:name="_Toc160527008"/>
+      <w:bookmarkStart w:id="65" w:name="_Toc160527051"/>
+      <w:bookmarkStart w:id="66" w:name="_Toc161146683"/>
       <w:bookmarkEnd w:id="64"/>
       <w:bookmarkEnd w:id="65"/>
+      <w:bookmarkEnd w:id="66"/>
     </w:p>
     <w:p>
       <w:pPr>
@@ -8947,12 +8874,12 @@
           <w:szCs w:val="24"/>
         </w:rPr>
       </w:pPr>
-      <w:bookmarkStart w:id="66" w:name="_Toc160527009"/>
-      <w:bookmarkStart w:id="67" w:name="_Toc160527052"/>
-      <w:bookmarkStart w:id="68" w:name="_Toc161146684"/>
-      <w:bookmarkEnd w:id="66"/>
+      <w:bookmarkStart w:id="67" w:name="_Toc160527009"/>
+      <w:bookmarkStart w:id="68" w:name="_Toc160527052"/>
+      <w:bookmarkStart w:id="69" w:name="_Toc161146684"/>
       <w:bookmarkEnd w:id="67"/>
       <w:bookmarkEnd w:id="68"/>
+      <w:bookmarkEnd w:id="69"/>
     </w:p>
     <w:p>
       <w:pPr>
@@ -8974,12 +8901,12 @@
           <w:szCs w:val="24"/>
         </w:rPr>
       </w:pPr>
-      <w:bookmarkStart w:id="69" w:name="_Toc160527010"/>
-      <w:bookmarkStart w:id="70" w:name="_Toc160527053"/>
-      <w:bookmarkStart w:id="71" w:name="_Toc161146685"/>
-      <w:bookmarkEnd w:id="69"/>
+      <w:bookmarkStart w:id="70" w:name="_Toc160527010"/>
+      <w:bookmarkStart w:id="71" w:name="_Toc160527053"/>
+      <w:bookmarkStart w:id="72" w:name="_Toc161146685"/>
       <w:bookmarkEnd w:id="70"/>
       <w:bookmarkEnd w:id="71"/>
+      <w:bookmarkEnd w:id="72"/>
     </w:p>
     <w:p>
       <w:pPr>
@@ -9001,12 +8928,12 @@
           <w:szCs w:val="24"/>
         </w:rPr>
       </w:pPr>
-      <w:bookmarkStart w:id="72" w:name="_Toc160527011"/>
-      <w:bookmarkStart w:id="73" w:name="_Toc160527054"/>
-      <w:bookmarkStart w:id="74" w:name="_Toc161146686"/>
-      <w:bookmarkEnd w:id="72"/>
+      <w:bookmarkStart w:id="73" w:name="_Toc160527011"/>
+      <w:bookmarkStart w:id="74" w:name="_Toc160527054"/>
+      <w:bookmarkStart w:id="75" w:name="_Toc161146686"/>
       <w:bookmarkEnd w:id="73"/>
       <w:bookmarkEnd w:id="74"/>
+      <w:bookmarkEnd w:id="75"/>
     </w:p>
     <w:p>
       <w:pPr>
@@ -9026,7 +8953,7 @@
           <w:szCs w:val="24"/>
         </w:rPr>
       </w:pPr>
-      <w:bookmarkStart w:id="75" w:name="_Toc161146687"/>
+      <w:bookmarkStart w:id="76" w:name="_Toc161146687"/>
       <w:r>
         <w:rPr>
           <w:rFonts w:ascii="Sitka Text" w:hAnsi="Sitka Text"/>
@@ -9047,7 +8974,7 @@
         </w:rPr>
         <w:t xml:space="preserve"> On</w:t>
       </w:r>
-      <w:bookmarkEnd w:id="75"/>
+      <w:bookmarkEnd w:id="76"/>
     </w:p>
     <w:p>
       <w:pPr>
@@ -9251,15 +9178,7 @@
           <w:sz w:val="24"/>
           <w:szCs w:val="24"/>
         </w:rPr>
-        <w:t>HashMap</w:t>
-      </w:r>
-      <w:r>
-        <w:rPr>
-          <w:rFonts w:ascii="Sitka Text" w:hAnsi="Sitka Text"/>
-          <w:sz w:val="24"/>
-          <w:szCs w:val="24"/>
-        </w:rPr>
-        <w:t xml:space="preserve"> is empty</w:t>
+        <w:t>HashMap is empty</w:t>
       </w:r>
       <w:r>
         <w:rPr>
@@ -9311,12 +9230,12 @@
           <w:szCs w:val="26"/>
         </w:rPr>
       </w:pPr>
-      <w:bookmarkStart w:id="76" w:name="_Toc160527013"/>
-      <w:bookmarkStart w:id="77" w:name="_Toc160527056"/>
-      <w:bookmarkStart w:id="78" w:name="_Toc161146688"/>
-      <w:bookmarkEnd w:id="76"/>
+      <w:bookmarkStart w:id="77" w:name="_Toc160527013"/>
+      <w:bookmarkStart w:id="78" w:name="_Toc160527056"/>
+      <w:bookmarkStart w:id="79" w:name="_Toc161146688"/>
       <w:bookmarkEnd w:id="77"/>
       <w:bookmarkEnd w:id="78"/>
+      <w:bookmarkEnd w:id="79"/>
     </w:p>
     <w:p>
       <w:pPr>
@@ -9339,12 +9258,12 @@
           <w:szCs w:val="26"/>
         </w:rPr>
       </w:pPr>
-      <w:bookmarkStart w:id="79" w:name="_Toc160527014"/>
-      <w:bookmarkStart w:id="80" w:name="_Toc160527057"/>
-      <w:bookmarkStart w:id="81" w:name="_Toc161146689"/>
-      <w:bookmarkEnd w:id="79"/>
+      <w:bookmarkStart w:id="80" w:name="_Toc160527014"/>
+      <w:bookmarkStart w:id="81" w:name="_Toc160527057"/>
+      <w:bookmarkStart w:id="82" w:name="_Toc161146689"/>
       <w:bookmarkEnd w:id="80"/>
       <w:bookmarkEnd w:id="81"/>
+      <w:bookmarkEnd w:id="82"/>
     </w:p>
     <w:p>
       <w:pPr>
@@ -9367,12 +9286,12 @@
           <w:szCs w:val="26"/>
         </w:rPr>
       </w:pPr>
-      <w:bookmarkStart w:id="82" w:name="_Toc160527015"/>
-      <w:bookmarkStart w:id="83" w:name="_Toc160527058"/>
-      <w:bookmarkStart w:id="84" w:name="_Toc161146690"/>
-      <w:bookmarkEnd w:id="82"/>
+      <w:bookmarkStart w:id="83" w:name="_Toc160527015"/>
+      <w:bookmarkStart w:id="84" w:name="_Toc160527058"/>
+      <w:bookmarkStart w:id="85" w:name="_Toc161146690"/>
       <w:bookmarkEnd w:id="83"/>
       <w:bookmarkEnd w:id="84"/>
+      <w:bookmarkEnd w:id="85"/>
     </w:p>
     <w:p>
       <w:pPr>
@@ -9391,7 +9310,7 @@
           <w:sz w:val="28"/>
         </w:rPr>
       </w:pPr>
-      <w:bookmarkStart w:id="85" w:name="_Toc161146691"/>
+      <w:bookmarkStart w:id="86" w:name="_Toc161146691"/>
       <w:r>
         <w:rPr>
           <w:rFonts w:ascii="Sitka Text" w:hAnsi="Sitka Text"/>
@@ -9401,7 +9320,7 @@
         </w:rPr>
         <w:t>Upload Request</w:t>
       </w:r>
-      <w:bookmarkEnd w:id="85"/>
+      <w:bookmarkEnd w:id="86"/>
     </w:p>
     <w:p>
       <w:pPr>
@@ -9568,7 +9487,7 @@
           <w:sz w:val="28"/>
         </w:rPr>
       </w:pPr>
-      <w:bookmarkStart w:id="86" w:name="_Toc161146692"/>
+      <w:bookmarkStart w:id="87" w:name="_Toc161146692"/>
       <w:r>
         <w:rPr>
           <w:rFonts w:ascii="Sitka Text" w:hAnsi="Sitka Text"/>
@@ -9578,7 +9497,7 @@
         </w:rPr>
         <w:t>Download Request</w:t>
       </w:r>
-      <w:bookmarkEnd w:id="86"/>
+      <w:bookmarkEnd w:id="87"/>
     </w:p>
     <w:p>
       <w:pPr>
@@ -9700,7 +9619,7 @@
           <w:sz w:val="28"/>
         </w:rPr>
       </w:pPr>
-      <w:bookmarkStart w:id="87" w:name="_Toc161146693"/>
+      <w:bookmarkStart w:id="88" w:name="_Toc161146693"/>
       <w:r>
         <w:rPr>
           <w:rFonts w:ascii="Sitka Text" w:hAnsi="Sitka Text"/>
@@ -9710,7 +9629,7 @@
         </w:rPr>
         <w:t>Download All Requests</w:t>
       </w:r>
-      <w:bookmarkEnd w:id="87"/>
+      <w:bookmarkEnd w:id="88"/>
     </w:p>
     <w:p>
       <w:pPr>
@@ -9847,7 +9766,7 @@
           <w:sz w:val="28"/>
         </w:rPr>
       </w:pPr>
-      <w:bookmarkStart w:id="88" w:name="_Toc161146694"/>
+      <w:bookmarkStart w:id="89" w:name="_Toc161146694"/>
       <w:r>
         <w:rPr>
           <w:rFonts w:ascii="Sitka Text" w:hAnsi="Sitka Text"/>
@@ -9857,7 +9776,7 @@
         </w:rPr>
         <w:t>Log Off</w:t>
       </w:r>
-      <w:bookmarkEnd w:id="88"/>
+      <w:bookmarkEnd w:id="89"/>
     </w:p>
     <w:p>
       <w:pPr>
@@ -9913,7 +9832,7 @@
           <w:sz w:val="24"/>
         </w:rPr>
       </w:pPr>
-      <w:bookmarkStart w:id="89" w:name="_Toc161146695"/>
+      <w:bookmarkStart w:id="90" w:name="_Toc161146695"/>
       <w:r>
         <w:rPr>
           <w:rFonts w:ascii="Sitka Text" w:hAnsi="Sitka Text"/>
@@ -9996,7 +9915,7 @@
         </w:rPr>
         <w:t>Sequence Diagram</w:t>
       </w:r>
-      <w:bookmarkEnd w:id="89"/>
+      <w:bookmarkEnd w:id="90"/>
     </w:p>
     <w:p>
       <w:pPr>
@@ -10077,7 +9996,7 @@
           <w:szCs w:val="28"/>
         </w:rPr>
       </w:pPr>
-      <w:bookmarkStart w:id="90" w:name="_Toc161146696"/>
+      <w:bookmarkStart w:id="91" w:name="_Toc161146696"/>
       <w:r>
         <w:rPr>
           <w:rFonts w:ascii="Sitka Text" w:hAnsi="Sitka Text"/>
@@ -10089,7 +10008,7 @@
         <w:lastRenderedPageBreak/>
         <w:t>Security Considerations</w:t>
       </w:r>
-      <w:bookmarkEnd w:id="90"/>
+      <w:bookmarkEnd w:id="91"/>
     </w:p>
     <w:p>
       <w:pPr>
@@ -10109,8 +10028,17 @@
         </w:rPr>
         <w:t>Communication between client and server is encrypted using SSL/TLS, providing confidentiality and integrity for sensitive data.</w:t>
       </w:r>
-      <w:bookmarkStart w:id="91" w:name="_GoBack"/>
-      <w:bookmarkEnd w:id="91"/>
+    </w:p>
+    <w:p>
+      <w:pPr>
+        <w:spacing w:line="360" w:lineRule="auto"/>
+        <w:jc w:val="both"/>
+        <w:rPr>
+          <w:rFonts w:ascii="Sitka Text" w:hAnsi="Sitka Text"/>
+          <w:sz w:val="24"/>
+          <w:szCs w:val="24"/>
+        </w:rPr>
+      </w:pPr>
     </w:p>
     <w:p>
       <w:pPr>
@@ -13997,6 +13925,7 @@
     <w:rsid w:val="0085542C"/>
     <w:rsid w:val="0091116E"/>
     <w:rsid w:val="00981FE2"/>
+    <w:rsid w:val="00CD2890"/>
     <w:rsid w:val="00FC335C"/>
   </w:rsids>
   <m:mathPr>
@@ -14828,7 +14757,7 @@
 </file>
 
 <file path=customXml/itemProps2.xml><?xml version="1.0" encoding="utf-8"?>
-<ds:datastoreItem xmlns:ds="http://schemas.openxmlformats.org/officeDocument/2006/customXml" ds:itemID="{28D71E75-18A7-451F-B9E4-340A85D48606}">
+<ds:datastoreItem xmlns:ds="http://schemas.openxmlformats.org/officeDocument/2006/customXml" ds:itemID="{DAF50A38-A1E8-48AD-A9BD-CD417843E910}">
   <ds:schemaRefs>
     <ds:schemaRef ds:uri="http://schemas.openxmlformats.org/officeDocument/2006/bibliography"/>
   </ds:schemaRefs>

</xml_diff>

<commit_message>
Logout implemented and quit
</commit_message>
<xml_diff>
--- a/Protocol_Document_Deirdre_Lee.docx
+++ b/Protocol_Document_Deirdre_Lee.docx
@@ -2893,8 +2893,6 @@
       <w:r>
         <w:t xml:space="preserve"> to </w:t>
       </w:r>
-      <w:bookmarkStart w:id="22" w:name="_GoBack"/>
-      <w:bookmarkEnd w:id="22"/>
       <w:r>
         <w:t>termination by either party.</w:t>
       </w:r>
@@ -2911,7 +2909,7 @@
           <w:sz w:val="28"/>
         </w:rPr>
       </w:pPr>
-      <w:bookmarkStart w:id="23" w:name="_Toc161146669"/>
+      <w:bookmarkStart w:id="22" w:name="_Toc161146669"/>
       <w:r>
         <w:rPr>
           <w:rFonts w:ascii="Sitka Text" w:hAnsi="Sitka Text"/>
@@ -2930,7 +2928,7 @@
         </w:rPr>
         <w:t>.3. Representation and Interpretation of Data Exchanged</w:t>
       </w:r>
-      <w:bookmarkEnd w:id="23"/>
+      <w:bookmarkEnd w:id="22"/>
     </w:p>
     <w:p>
       <w:pPr>
@@ -2987,20 +2985,20 @@
           <w:szCs w:val="28"/>
         </w:rPr>
       </w:pPr>
-      <w:bookmarkStart w:id="24" w:name="_Toc160525504"/>
-      <w:bookmarkStart w:id="25" w:name="_Toc160525670"/>
-      <w:bookmarkStart w:id="26" w:name="_Toc160526361"/>
-      <w:bookmarkStart w:id="27" w:name="_Toc160526402"/>
-      <w:bookmarkStart w:id="28" w:name="_Toc160526996"/>
-      <w:bookmarkStart w:id="29" w:name="_Toc160527039"/>
-      <w:bookmarkStart w:id="30" w:name="_Toc161146670"/>
+      <w:bookmarkStart w:id="23" w:name="_Toc160525504"/>
+      <w:bookmarkStart w:id="24" w:name="_Toc160525670"/>
+      <w:bookmarkStart w:id="25" w:name="_Toc160526361"/>
+      <w:bookmarkStart w:id="26" w:name="_Toc160526402"/>
+      <w:bookmarkStart w:id="27" w:name="_Toc160526996"/>
+      <w:bookmarkStart w:id="28" w:name="_Toc160527039"/>
+      <w:bookmarkStart w:id="29" w:name="_Toc161146670"/>
+      <w:bookmarkEnd w:id="23"/>
       <w:bookmarkEnd w:id="24"/>
       <w:bookmarkEnd w:id="25"/>
       <w:bookmarkEnd w:id="26"/>
       <w:bookmarkEnd w:id="27"/>
       <w:bookmarkEnd w:id="28"/>
       <w:bookmarkEnd w:id="29"/>
-      <w:bookmarkEnd w:id="30"/>
     </w:p>
     <w:p>
       <w:pPr>
@@ -3022,12 +3020,12 @@
           <w:szCs w:val="28"/>
         </w:rPr>
       </w:pPr>
-      <w:bookmarkStart w:id="31" w:name="_Toc160526997"/>
-      <w:bookmarkStart w:id="32" w:name="_Toc160527040"/>
-      <w:bookmarkStart w:id="33" w:name="_Toc161146671"/>
+      <w:bookmarkStart w:id="30" w:name="_Toc160526997"/>
+      <w:bookmarkStart w:id="31" w:name="_Toc160527040"/>
+      <w:bookmarkStart w:id="32" w:name="_Toc161146671"/>
+      <w:bookmarkEnd w:id="30"/>
       <w:bookmarkEnd w:id="31"/>
       <w:bookmarkEnd w:id="32"/>
-      <w:bookmarkEnd w:id="33"/>
     </w:p>
     <w:p>
       <w:pPr>
@@ -3049,12 +3047,12 @@
           <w:szCs w:val="28"/>
         </w:rPr>
       </w:pPr>
-      <w:bookmarkStart w:id="34" w:name="_Toc160526998"/>
-      <w:bookmarkStart w:id="35" w:name="_Toc160527041"/>
-      <w:bookmarkStart w:id="36" w:name="_Toc161146672"/>
+      <w:bookmarkStart w:id="33" w:name="_Toc160526998"/>
+      <w:bookmarkStart w:id="34" w:name="_Toc160527041"/>
+      <w:bookmarkStart w:id="35" w:name="_Toc161146672"/>
+      <w:bookmarkEnd w:id="33"/>
       <w:bookmarkEnd w:id="34"/>
       <w:bookmarkEnd w:id="35"/>
-      <w:bookmarkEnd w:id="36"/>
     </w:p>
     <w:p>
       <w:pPr>
@@ -3076,12 +3074,12 @@
           <w:szCs w:val="28"/>
         </w:rPr>
       </w:pPr>
-      <w:bookmarkStart w:id="37" w:name="_Toc160526999"/>
-      <w:bookmarkStart w:id="38" w:name="_Toc160527042"/>
-      <w:bookmarkStart w:id="39" w:name="_Toc161146673"/>
+      <w:bookmarkStart w:id="36" w:name="_Toc160526999"/>
+      <w:bookmarkStart w:id="37" w:name="_Toc160527042"/>
+      <w:bookmarkStart w:id="38" w:name="_Toc161146673"/>
+      <w:bookmarkEnd w:id="36"/>
       <w:bookmarkEnd w:id="37"/>
       <w:bookmarkEnd w:id="38"/>
-      <w:bookmarkEnd w:id="39"/>
     </w:p>
     <w:p>
       <w:pPr>
@@ -3103,12 +3101,12 @@
           <w:szCs w:val="28"/>
         </w:rPr>
       </w:pPr>
-      <w:bookmarkStart w:id="40" w:name="_Toc160527000"/>
-      <w:bookmarkStart w:id="41" w:name="_Toc160527043"/>
-      <w:bookmarkStart w:id="42" w:name="_Toc161146674"/>
+      <w:bookmarkStart w:id="39" w:name="_Toc160527000"/>
+      <w:bookmarkStart w:id="40" w:name="_Toc160527043"/>
+      <w:bookmarkStart w:id="41" w:name="_Toc161146674"/>
+      <w:bookmarkEnd w:id="39"/>
       <w:bookmarkEnd w:id="40"/>
       <w:bookmarkEnd w:id="41"/>
-      <w:bookmarkEnd w:id="42"/>
     </w:p>
     <w:p>
       <w:pPr>
@@ -3130,12 +3128,12 @@
           <w:szCs w:val="28"/>
         </w:rPr>
       </w:pPr>
-      <w:bookmarkStart w:id="43" w:name="_Toc160527001"/>
-      <w:bookmarkStart w:id="44" w:name="_Toc160527044"/>
-      <w:bookmarkStart w:id="45" w:name="_Toc161146675"/>
+      <w:bookmarkStart w:id="42" w:name="_Toc160527001"/>
+      <w:bookmarkStart w:id="43" w:name="_Toc160527044"/>
+      <w:bookmarkStart w:id="44" w:name="_Toc161146675"/>
+      <w:bookmarkEnd w:id="42"/>
       <w:bookmarkEnd w:id="43"/>
       <w:bookmarkEnd w:id="44"/>
-      <w:bookmarkEnd w:id="45"/>
     </w:p>
     <w:p>
       <w:pPr>
@@ -3157,12 +3155,12 @@
           <w:szCs w:val="28"/>
         </w:rPr>
       </w:pPr>
-      <w:bookmarkStart w:id="46" w:name="_Toc160527002"/>
-      <w:bookmarkStart w:id="47" w:name="_Toc160527045"/>
-      <w:bookmarkStart w:id="48" w:name="_Toc161146676"/>
+      <w:bookmarkStart w:id="45" w:name="_Toc160527002"/>
+      <w:bookmarkStart w:id="46" w:name="_Toc160527045"/>
+      <w:bookmarkStart w:id="47" w:name="_Toc161146676"/>
+      <w:bookmarkEnd w:id="45"/>
       <w:bookmarkEnd w:id="46"/>
       <w:bookmarkEnd w:id="47"/>
-      <w:bookmarkEnd w:id="48"/>
     </w:p>
     <w:p>
       <w:pPr>
@@ -3182,7 +3180,7 @@
           <w:szCs w:val="28"/>
         </w:rPr>
       </w:pPr>
-      <w:bookmarkStart w:id="49" w:name="_Toc161146677"/>
+      <w:bookmarkStart w:id="48" w:name="_Toc161146677"/>
       <w:r>
         <w:rPr>
           <w:rFonts w:ascii="Sitka Text" w:hAnsi="Sitka Text"/>
@@ -3193,7 +3191,7 @@
         </w:rPr>
         <w:t>Description of Message Formats</w:t>
       </w:r>
-      <w:bookmarkEnd w:id="49"/>
+      <w:bookmarkEnd w:id="48"/>
     </w:p>
     <w:p>
       <w:pPr>
@@ -4966,31 +4964,19 @@
         <w:rPr>
           <w:szCs w:val="24"/>
         </w:rPr>
-        <w:t>l. P</w:t>
-      </w:r>
-      <w:r>
-        <w:rPr>
-          <w:szCs w:val="24"/>
-        </w:rPr>
-        <w:t>lease</w:t>
-      </w:r>
-      <w:r>
-        <w:rPr>
-          <w:szCs w:val="24"/>
-        </w:rPr>
-        <w:t xml:space="preserve"> </w:t>
-      </w:r>
-      <w:r>
-        <w:rPr>
-          <w:szCs w:val="24"/>
-        </w:rPr>
-        <w:t>try again. C</w:t>
-      </w:r>
-      <w:r>
-        <w:rPr>
-          <w:szCs w:val="24"/>
-        </w:rPr>
-        <w:t>heck logs for details.</w:t>
+        <w:t xml:space="preserve">l. </w:t>
+      </w:r>
+      <w:r>
+        <w:rPr>
+          <w:szCs w:val="24"/>
+        </w:rPr>
+        <w:t>Attempted to upload an empty message</w:t>
+      </w:r>
+      <w:r>
+        <w:rPr>
+          <w:szCs w:val="24"/>
+        </w:rPr>
+        <w:t>.</w:t>
       </w:r>
       <w:r>
         <w:rPr>
@@ -5020,6 +5006,13 @@
           <w:rFonts w:ascii="Consolas" w:hAnsi="Consolas"/>
           <w:sz w:val="24"/>
         </w:rPr>
+        <w:t>---------------------</w:t>
+      </w:r>
+      <w:r>
+        <w:rPr>
+          <w:rFonts w:ascii="Consolas" w:hAnsi="Consolas"/>
+          <w:sz w:val="24"/>
+        </w:rPr>
         <w:t>------</w:t>
       </w:r>
       <w:r>
@@ -5052,6 +5045,34 @@
           <w:sz w:val="24"/>
         </w:rPr>
         <w:t>202 Upload unsuccessful</w:t>
+      </w:r>
+      <w:r>
+        <w:rPr>
+          <w:rFonts w:ascii="Consolas" w:hAnsi="Consolas"/>
+          <w:sz w:val="24"/>
+        </w:rPr>
+        <w:tab/>
+      </w:r>
+      <w:r>
+        <w:rPr>
+          <w:rFonts w:ascii="Consolas" w:hAnsi="Consolas"/>
+          <w:sz w:val="24"/>
+        </w:rPr>
+        <w:tab/>
+      </w:r>
+      <w:r>
+        <w:rPr>
+          <w:rFonts w:ascii="Consolas" w:hAnsi="Consolas"/>
+          <w:sz w:val="24"/>
+        </w:rPr>
+        <w:tab/>
+      </w:r>
+      <w:r>
+        <w:rPr>
+          <w:rFonts w:ascii="Consolas" w:hAnsi="Consolas"/>
+          <w:sz w:val="24"/>
+        </w:rPr>
+        <w:tab/>
       </w:r>
       <w:r>
         <w:rPr>
@@ -5098,14 +5119,13 @@
           <w:sz w:val="24"/>
         </w:rPr>
         <w:tab/>
-        <w:t xml:space="preserve">Please </w:t>
-      </w:r>
-      <w:r>
-        <w:rPr>
-          <w:rFonts w:ascii="Consolas" w:hAnsi="Consolas"/>
-          <w:sz w:val="24"/>
-        </w:rPr>
-        <w:t>try again</w:t>
+      </w:r>
+      <w:r>
+        <w:rPr>
+          <w:rFonts w:ascii="Consolas" w:hAnsi="Consolas"/>
+          <w:sz w:val="24"/>
+        </w:rPr>
+        <w:t>Attempted to upload a null message</w:t>
       </w:r>
       <w:r>
         <w:rPr>
@@ -5120,51 +5140,6 @@
           <w:sz w:val="24"/>
         </w:rPr>
         <w:tab/>
-      </w:r>
-      <w:r>
-        <w:rPr>
-          <w:rFonts w:ascii="Consolas" w:hAnsi="Consolas"/>
-          <w:sz w:val="24"/>
-        </w:rPr>
-        <w:tab/>
-      </w:r>
-      <w:r>
-        <w:rPr>
-          <w:rFonts w:ascii="Consolas" w:hAnsi="Consolas"/>
-          <w:sz w:val="24"/>
-        </w:rPr>
-        <w:t>|</w:t>
-      </w:r>
-    </w:p>
-    <w:p>
-      <w:pPr>
-        <w:spacing w:line="360" w:lineRule="auto"/>
-        <w:jc w:val="both"/>
-        <w:rPr>
-          <w:rFonts w:ascii="Consolas" w:hAnsi="Consolas"/>
-          <w:sz w:val="24"/>
-        </w:rPr>
-      </w:pPr>
-      <w:r>
-        <w:rPr>
-          <w:rFonts w:ascii="Consolas" w:hAnsi="Consolas"/>
-          <w:sz w:val="24"/>
-        </w:rPr>
-        <w:t>|</w:t>
-      </w:r>
-      <w:r>
-        <w:rPr>
-          <w:rFonts w:ascii="Consolas" w:hAnsi="Consolas"/>
-          <w:sz w:val="24"/>
-        </w:rPr>
-        <w:tab/>
-      </w:r>
-      <w:r>
-        <w:rPr>
-          <w:rFonts w:ascii="Consolas" w:hAnsi="Consolas"/>
-          <w:sz w:val="24"/>
-        </w:rPr>
-        <w:t>Check logs for details</w:t>
       </w:r>
       <w:r>
         <w:rPr>
@@ -5197,6 +5172,13 @@
           <w:sz w:val="24"/>
         </w:rPr>
         <w:t>------</w:t>
+      </w:r>
+      <w:r>
+        <w:rPr>
+          <w:rFonts w:ascii="Consolas" w:hAnsi="Consolas"/>
+          <w:sz w:val="24"/>
+        </w:rPr>
+        <w:t>----------------------</w:t>
       </w:r>
       <w:r>
         <w:rPr>
@@ -5789,7 +5771,6 @@
         <w:rPr>
           <w:szCs w:val="24"/>
         </w:rPr>
-        <w:lastRenderedPageBreak/>
         <w:tab/>
         <w:t>Text:</w:t>
       </w:r>
@@ -5846,6 +5827,7 @@
           <w:rFonts w:ascii="Consolas" w:hAnsi="Consolas"/>
           <w:sz w:val="24"/>
         </w:rPr>
+        <w:lastRenderedPageBreak/>
         <w:t>+--------------------</w:t>
       </w:r>
       <w:r>
@@ -6077,395 +6059,6 @@
         </w:rPr>
         <w:t>+</w:t>
       </w:r>
-    </w:p>
-    <w:p>
-      <w:pPr>
-        <w:pStyle w:val="BodyText2"/>
-        <w:spacing w:line="360" w:lineRule="auto"/>
-        <w:jc w:val="both"/>
-        <w:rPr>
-          <w:b/>
-          <w:szCs w:val="24"/>
-        </w:rPr>
-      </w:pPr>
-      <w:r>
-        <w:rPr>
-          <w:b/>
-          <w:szCs w:val="24"/>
-        </w:rPr>
-        <w:t>Response Message</w:t>
-      </w:r>
-      <w:r>
-        <w:rPr>
-          <w:b/>
-          <w:szCs w:val="24"/>
-        </w:rPr>
-        <w:t xml:space="preserve"> Error</w:t>
-      </w:r>
-      <w:r>
-        <w:rPr>
-          <w:b/>
-          <w:szCs w:val="24"/>
-        </w:rPr>
-        <w:t>:</w:t>
-      </w:r>
-    </w:p>
-    <w:p>
-      <w:pPr>
-        <w:pStyle w:val="BodyText2"/>
-        <w:spacing w:line="360" w:lineRule="auto"/>
-        <w:jc w:val="both"/>
-        <w:rPr>
-          <w:szCs w:val="24"/>
-        </w:rPr>
-      </w:pPr>
-      <w:r>
-        <w:rPr>
-          <w:szCs w:val="24"/>
-        </w:rPr>
-        <w:tab/>
-        <w:t>Code:</w:t>
-      </w:r>
-      <w:r>
-        <w:rPr>
-          <w:szCs w:val="24"/>
-        </w:rPr>
-        <w:t xml:space="preserve"> 303</w:t>
-      </w:r>
-    </w:p>
-    <w:p>
-      <w:pPr>
-        <w:pStyle w:val="BodyText2"/>
-        <w:spacing w:line="360" w:lineRule="auto"/>
-        <w:jc w:val="both"/>
-        <w:rPr>
-          <w:szCs w:val="24"/>
-        </w:rPr>
-      </w:pPr>
-      <w:r>
-        <w:rPr>
-          <w:szCs w:val="24"/>
-        </w:rPr>
-        <w:tab/>
-        <w:t>Text:</w:t>
-      </w:r>
-      <w:r>
-        <w:rPr>
-          <w:szCs w:val="24"/>
-        </w:rPr>
-        <w:t xml:space="preserve"> “Download of message [ </w:t>
-      </w:r>
-      <w:proofErr w:type="spellStart"/>
-      <w:r>
-        <w:rPr>
-          <w:szCs w:val="24"/>
-        </w:rPr>
-        <w:t>message_id</w:t>
-      </w:r>
-      <w:proofErr w:type="spellEnd"/>
-      <w:r>
-        <w:rPr>
-          <w:szCs w:val="24"/>
-        </w:rPr>
-        <w:t xml:space="preserve"> ] unsuccessful. Please try again. Check logs for details”</w:t>
-      </w:r>
-    </w:p>
-    <w:p>
-      <w:pPr>
-        <w:spacing w:line="360" w:lineRule="auto"/>
-        <w:jc w:val="both"/>
-        <w:rPr>
-          <w:rFonts w:ascii="Consolas" w:hAnsi="Consolas"/>
-          <w:sz w:val="24"/>
-        </w:rPr>
-      </w:pPr>
-      <w:r>
-        <w:rPr>
-          <w:rFonts w:ascii="Consolas" w:hAnsi="Consolas"/>
-          <w:sz w:val="24"/>
-        </w:rPr>
-        <w:t>+--------------------</w:t>
-      </w:r>
-      <w:r>
-        <w:rPr>
-          <w:rFonts w:ascii="Consolas" w:hAnsi="Consolas"/>
-          <w:sz w:val="24"/>
-        </w:rPr>
-        <w:t>---------------------------------</w:t>
-      </w:r>
-      <w:r>
-        <w:rPr>
-          <w:rFonts w:ascii="Consolas" w:hAnsi="Consolas"/>
-          <w:sz w:val="24"/>
-        </w:rPr>
-        <w:t>+</w:t>
-      </w:r>
-    </w:p>
-    <w:p>
-      <w:pPr>
-        <w:spacing w:line="360" w:lineRule="auto"/>
-        <w:jc w:val="both"/>
-        <w:rPr>
-          <w:rFonts w:ascii="Consolas" w:hAnsi="Consolas"/>
-          <w:sz w:val="24"/>
-        </w:rPr>
-      </w:pPr>
-      <w:r>
-        <w:rPr>
-          <w:rFonts w:ascii="Consolas" w:hAnsi="Consolas"/>
-          <w:sz w:val="24"/>
-        </w:rPr>
-        <w:t xml:space="preserve">| </w:t>
-      </w:r>
-      <w:r>
-        <w:rPr>
-          <w:rFonts w:ascii="Consolas" w:hAnsi="Consolas"/>
-          <w:sz w:val="24"/>
-        </w:rPr>
-        <w:t xml:space="preserve">303 </w:t>
-      </w:r>
-      <w:r>
-        <w:rPr>
-          <w:rFonts w:ascii="Consolas" w:hAnsi="Consolas"/>
-          <w:sz w:val="24"/>
-        </w:rPr>
-        <w:t>Download of message</w:t>
-      </w:r>
-      <w:r>
-        <w:rPr>
-          <w:rFonts w:ascii="Consolas" w:hAnsi="Consolas"/>
-          <w:sz w:val="24"/>
-        </w:rPr>
-        <w:t xml:space="preserve"> </w:t>
-      </w:r>
-      <w:r>
-        <w:rPr>
-          <w:rFonts w:ascii="Consolas" w:hAnsi="Consolas"/>
-          <w:sz w:val="24"/>
-        </w:rPr>
-        <w:t xml:space="preserve">[ </w:t>
-      </w:r>
-      <w:proofErr w:type="spellStart"/>
-      <w:r>
-        <w:rPr>
-          <w:rFonts w:ascii="Consolas" w:hAnsi="Consolas"/>
-          <w:sz w:val="24"/>
-        </w:rPr>
-        <w:t>message_id</w:t>
-      </w:r>
-      <w:proofErr w:type="spellEnd"/>
-      <w:r>
-        <w:rPr>
-          <w:rFonts w:ascii="Consolas" w:hAnsi="Consolas"/>
-          <w:sz w:val="24"/>
-        </w:rPr>
-        <w:t xml:space="preserve"> </w:t>
-      </w:r>
-      <w:r>
-        <w:rPr>
-          <w:rFonts w:ascii="Consolas" w:hAnsi="Consolas"/>
-          <w:sz w:val="24"/>
-        </w:rPr>
-        <w:t>} un</w:t>
-      </w:r>
-      <w:r>
-        <w:rPr>
-          <w:rFonts w:ascii="Consolas" w:hAnsi="Consolas"/>
-          <w:sz w:val="24"/>
-        </w:rPr>
-        <w:t>successful</w:t>
-      </w:r>
-      <w:r>
-        <w:rPr>
-          <w:rFonts w:ascii="Consolas" w:hAnsi="Consolas"/>
-          <w:sz w:val="24"/>
-        </w:rPr>
-        <w:tab/>
-      </w:r>
-      <w:r>
-        <w:rPr>
-          <w:rFonts w:ascii="Consolas" w:hAnsi="Consolas"/>
-          <w:sz w:val="24"/>
-        </w:rPr>
-        <w:t>|</w:t>
-      </w:r>
-    </w:p>
-    <w:p>
-      <w:pPr>
-        <w:spacing w:line="360" w:lineRule="auto"/>
-        <w:jc w:val="both"/>
-        <w:rPr>
-          <w:rFonts w:ascii="Consolas" w:hAnsi="Consolas"/>
-          <w:sz w:val="24"/>
-        </w:rPr>
-      </w:pPr>
-      <w:r>
-        <w:rPr>
-          <w:rFonts w:ascii="Consolas" w:hAnsi="Consolas"/>
-          <w:sz w:val="24"/>
-        </w:rPr>
-        <w:t>|</w:t>
-      </w:r>
-      <w:r>
-        <w:rPr>
-          <w:rFonts w:ascii="Consolas" w:hAnsi="Consolas"/>
-          <w:sz w:val="24"/>
-        </w:rPr>
-        <w:tab/>
-        <w:t>Please try again</w:t>
-      </w:r>
-      <w:r>
-        <w:rPr>
-          <w:rFonts w:ascii="Consolas" w:hAnsi="Consolas"/>
-          <w:sz w:val="24"/>
-        </w:rPr>
-        <w:tab/>
-      </w:r>
-      <w:r>
-        <w:rPr>
-          <w:rFonts w:ascii="Consolas" w:hAnsi="Consolas"/>
-          <w:sz w:val="24"/>
-        </w:rPr>
-        <w:tab/>
-      </w:r>
-      <w:r>
-        <w:rPr>
-          <w:rFonts w:ascii="Consolas" w:hAnsi="Consolas"/>
-          <w:sz w:val="24"/>
-        </w:rPr>
-        <w:tab/>
-      </w:r>
-      <w:r>
-        <w:rPr>
-          <w:rFonts w:ascii="Consolas" w:hAnsi="Consolas"/>
-          <w:sz w:val="24"/>
-        </w:rPr>
-        <w:tab/>
-      </w:r>
-      <w:r>
-        <w:rPr>
-          <w:rFonts w:ascii="Consolas" w:hAnsi="Consolas"/>
-          <w:sz w:val="24"/>
-        </w:rPr>
-        <w:tab/>
-      </w:r>
-      <w:r>
-        <w:rPr>
-          <w:rFonts w:ascii="Consolas" w:hAnsi="Consolas"/>
-          <w:sz w:val="24"/>
-        </w:rPr>
-        <w:tab/>
-      </w:r>
-      <w:r>
-        <w:rPr>
-          <w:rFonts w:ascii="Consolas" w:hAnsi="Consolas"/>
-          <w:sz w:val="24"/>
-        </w:rPr>
-        <w:tab/>
-        <w:t>|</w:t>
-      </w:r>
-    </w:p>
-    <w:p>
-      <w:pPr>
-        <w:spacing w:line="360" w:lineRule="auto"/>
-        <w:jc w:val="both"/>
-        <w:rPr>
-          <w:rFonts w:ascii="Consolas" w:hAnsi="Consolas"/>
-          <w:sz w:val="24"/>
-        </w:rPr>
-      </w:pPr>
-      <w:r>
-        <w:rPr>
-          <w:rFonts w:ascii="Consolas" w:hAnsi="Consolas"/>
-          <w:sz w:val="24"/>
-        </w:rPr>
-        <w:t>|</w:t>
-      </w:r>
-      <w:r>
-        <w:rPr>
-          <w:rFonts w:ascii="Consolas" w:hAnsi="Consolas"/>
-          <w:sz w:val="24"/>
-        </w:rPr>
-        <w:tab/>
-        <w:t>Check logs for details</w:t>
-      </w:r>
-      <w:r>
-        <w:rPr>
-          <w:rFonts w:ascii="Consolas" w:hAnsi="Consolas"/>
-          <w:sz w:val="24"/>
-        </w:rPr>
-        <w:tab/>
-      </w:r>
-      <w:r>
-        <w:rPr>
-          <w:rFonts w:ascii="Consolas" w:hAnsi="Consolas"/>
-          <w:sz w:val="24"/>
-        </w:rPr>
-        <w:tab/>
-      </w:r>
-      <w:r>
-        <w:rPr>
-          <w:rFonts w:ascii="Consolas" w:hAnsi="Consolas"/>
-          <w:sz w:val="24"/>
-        </w:rPr>
-        <w:tab/>
-      </w:r>
-      <w:r>
-        <w:rPr>
-          <w:rFonts w:ascii="Consolas" w:hAnsi="Consolas"/>
-          <w:sz w:val="24"/>
-        </w:rPr>
-        <w:tab/>
-      </w:r>
-      <w:r>
-        <w:rPr>
-          <w:rFonts w:ascii="Consolas" w:hAnsi="Consolas"/>
-          <w:sz w:val="24"/>
-        </w:rPr>
-        <w:tab/>
-        <w:t>|</w:t>
-      </w:r>
-    </w:p>
-    <w:p>
-      <w:pPr>
-        <w:spacing w:line="360" w:lineRule="auto"/>
-        <w:jc w:val="both"/>
-        <w:rPr>
-          <w:rFonts w:ascii="Consolas" w:hAnsi="Consolas"/>
-          <w:sz w:val="24"/>
-        </w:rPr>
-      </w:pPr>
-      <w:r>
-        <w:rPr>
-          <w:rFonts w:ascii="Consolas" w:hAnsi="Consolas"/>
-          <w:sz w:val="24"/>
-        </w:rPr>
-        <w:t>+---------------------</w:t>
-      </w:r>
-      <w:r>
-        <w:rPr>
-          <w:rFonts w:ascii="Consolas" w:hAnsi="Consolas"/>
-          <w:sz w:val="24"/>
-        </w:rPr>
-        <w:t>--------------------------------</w:t>
-      </w:r>
-      <w:r>
-        <w:rPr>
-          <w:rFonts w:ascii="Consolas" w:hAnsi="Consolas"/>
-          <w:sz w:val="24"/>
-        </w:rPr>
-        <w:t>+</w:t>
-      </w:r>
-    </w:p>
-    <w:p>
-      <w:pPr>
-        <w:spacing w:line="360" w:lineRule="auto"/>
-        <w:jc w:val="both"/>
-        <w:rPr>
-          <w:rFonts w:ascii="Consolas" w:hAnsi="Consolas"/>
-          <w:sz w:val="24"/>
-        </w:rPr>
-      </w:pPr>
     </w:p>
     <w:p>
       <w:pPr>
@@ -6690,7 +6283,6 @@
           <w:sz w:val="24"/>
           <w:szCs w:val="28"/>
         </w:rPr>
-        <w:lastRenderedPageBreak/>
         <w:t>+---------------+</w:t>
       </w:r>
     </w:p>
@@ -6775,37 +6367,13 @@
         <w:rPr>
           <w:szCs w:val="24"/>
         </w:rPr>
-        <w:t>All</w:t>
-      </w:r>
-      <w:r>
-        <w:rPr>
-          <w:szCs w:val="24"/>
-        </w:rPr>
-        <w:t xml:space="preserve"> messages</w:t>
-      </w:r>
-      <w:r>
-        <w:rPr>
-          <w:szCs w:val="24"/>
-        </w:rPr>
-        <w:t xml:space="preserve"> downloaded</w:t>
-      </w:r>
-      <w:r>
-        <w:rPr>
-          <w:szCs w:val="24"/>
-        </w:rPr>
-        <w:t xml:space="preserve"> successful</w:t>
-      </w:r>
-      <w:r>
-        <w:rPr>
-          <w:szCs w:val="24"/>
-        </w:rPr>
-        <w:t>ly</w:t>
-      </w:r>
-      <w:r>
-        <w:rPr>
-          <w:szCs w:val="24"/>
-        </w:rPr>
-        <w:t>. Messages: [messages]</w:t>
+        <w:t>Download of all messages successful</w:t>
+      </w:r>
+      <w:r>
+        <w:rPr>
+          <w:szCs w:val="24"/>
+        </w:rPr>
+        <w:t>. [messages]</w:t>
       </w:r>
       <w:r>
         <w:rPr>
@@ -6873,23 +6441,15 @@
           <w:sz w:val="24"/>
           <w:szCs w:val="28"/>
         </w:rPr>
-        <w:t xml:space="preserve"> 401 All messages downloaded</w:t>
-      </w:r>
-      <w:r>
-        <w:rPr>
-          <w:rFonts w:ascii="Consolas" w:hAnsi="Consolas"/>
-          <w:sz w:val="24"/>
-          <w:szCs w:val="28"/>
-        </w:rPr>
-        <w:t xml:space="preserve"> successful</w:t>
-      </w:r>
-      <w:r>
-        <w:rPr>
-          <w:rFonts w:ascii="Consolas" w:hAnsi="Consolas"/>
-          <w:sz w:val="24"/>
-          <w:szCs w:val="28"/>
-        </w:rPr>
-        <w:t>ly</w:t>
+        <w:t xml:space="preserve"> 401 </w:t>
+      </w:r>
+      <w:r>
+        <w:rPr>
+          <w:rFonts w:ascii="Consolas" w:hAnsi="Consolas"/>
+          <w:sz w:val="24"/>
+          <w:szCs w:val="28"/>
+        </w:rPr>
+        <w:t>Download of all messages successful</w:t>
       </w:r>
       <w:r>
         <w:rPr>
@@ -6933,7 +6493,7 @@
           <w:szCs w:val="28"/>
         </w:rPr>
         <w:tab/>
-        <w:t>Messages: [messages]</w:t>
+        <w:t>[messages]</w:t>
       </w:r>
       <w:r>
         <w:rPr>
@@ -7173,6 +6733,7 @@
           <w:sz w:val="24"/>
           <w:szCs w:val="28"/>
         </w:rPr>
+        <w:lastRenderedPageBreak/>
         <w:t>|</w:t>
       </w:r>
       <w:r>
@@ -7259,349 +6820,6 @@
         </w:rPr>
         <w:t>----+</w:t>
       </w:r>
-    </w:p>
-    <w:p>
-      <w:pPr>
-        <w:pStyle w:val="BodyText2"/>
-        <w:spacing w:line="360" w:lineRule="auto"/>
-        <w:jc w:val="both"/>
-        <w:rPr>
-          <w:b/>
-          <w:szCs w:val="24"/>
-        </w:rPr>
-      </w:pPr>
-      <w:r>
-        <w:rPr>
-          <w:b/>
-          <w:szCs w:val="24"/>
-        </w:rPr>
-        <w:t>Response Message</w:t>
-      </w:r>
-      <w:r>
-        <w:rPr>
-          <w:b/>
-          <w:szCs w:val="24"/>
-        </w:rPr>
-        <w:t xml:space="preserve"> Error</w:t>
-      </w:r>
-      <w:r>
-        <w:rPr>
-          <w:b/>
-          <w:szCs w:val="24"/>
-        </w:rPr>
-        <w:t>:</w:t>
-      </w:r>
-    </w:p>
-    <w:p>
-      <w:pPr>
-        <w:pStyle w:val="BodyText2"/>
-        <w:spacing w:line="360" w:lineRule="auto"/>
-        <w:jc w:val="both"/>
-        <w:rPr>
-          <w:szCs w:val="24"/>
-        </w:rPr>
-      </w:pPr>
-      <w:r>
-        <w:rPr>
-          <w:szCs w:val="24"/>
-        </w:rPr>
-        <w:tab/>
-        <w:t>Code:</w:t>
-      </w:r>
-      <w:r>
-        <w:rPr>
-          <w:szCs w:val="24"/>
-        </w:rPr>
-        <w:t xml:space="preserve"> 403</w:t>
-      </w:r>
-    </w:p>
-    <w:p>
-      <w:pPr>
-        <w:pStyle w:val="BodyText2"/>
-        <w:spacing w:line="360" w:lineRule="auto"/>
-        <w:jc w:val="both"/>
-        <w:rPr>
-          <w:szCs w:val="24"/>
-        </w:rPr>
-      </w:pPr>
-      <w:r>
-        <w:rPr>
-          <w:szCs w:val="24"/>
-        </w:rPr>
-        <w:tab/>
-        <w:t>Text:</w:t>
-      </w:r>
-      <w:r>
-        <w:rPr>
-          <w:szCs w:val="24"/>
-        </w:rPr>
-        <w:t xml:space="preserve"> “Download unsuccessful, please try again”</w:t>
-      </w:r>
-    </w:p>
-    <w:p>
-      <w:pPr>
-        <w:spacing w:line="360" w:lineRule="auto"/>
-        <w:jc w:val="both"/>
-        <w:rPr>
-          <w:rFonts w:ascii="Consolas" w:hAnsi="Consolas"/>
-          <w:sz w:val="24"/>
-          <w:szCs w:val="28"/>
-        </w:rPr>
-      </w:pPr>
-      <w:r>
-        <w:rPr>
-          <w:rFonts w:ascii="Consolas" w:hAnsi="Consolas"/>
-          <w:sz w:val="24"/>
-          <w:szCs w:val="28"/>
-        </w:rPr>
-        <w:t>+--------------</w:t>
-      </w:r>
-      <w:r>
-        <w:rPr>
-          <w:rFonts w:ascii="Consolas" w:hAnsi="Consolas"/>
-          <w:sz w:val="24"/>
-          <w:szCs w:val="28"/>
-        </w:rPr>
-        <w:t>------------------</w:t>
-      </w:r>
-      <w:r>
-        <w:rPr>
-          <w:rFonts w:ascii="Consolas" w:hAnsi="Consolas"/>
-          <w:sz w:val="24"/>
-          <w:szCs w:val="28"/>
-        </w:rPr>
-        <w:t>+</w:t>
-      </w:r>
-    </w:p>
-    <w:p>
-      <w:pPr>
-        <w:spacing w:line="360" w:lineRule="auto"/>
-        <w:jc w:val="both"/>
-        <w:rPr>
-          <w:rFonts w:ascii="Consolas" w:hAnsi="Consolas"/>
-          <w:sz w:val="24"/>
-          <w:szCs w:val="28"/>
-        </w:rPr>
-      </w:pPr>
-      <w:r>
-        <w:rPr>
-          <w:rFonts w:ascii="Consolas" w:hAnsi="Consolas"/>
-          <w:sz w:val="24"/>
-          <w:szCs w:val="28"/>
-        </w:rPr>
-        <w:t>|</w:t>
-      </w:r>
-      <w:r>
-        <w:rPr>
-          <w:rFonts w:ascii="Consolas" w:hAnsi="Consolas"/>
-          <w:sz w:val="24"/>
-          <w:szCs w:val="28"/>
-        </w:rPr>
-        <w:t xml:space="preserve"> 403 </w:t>
-      </w:r>
-      <w:r>
-        <w:rPr>
-          <w:rFonts w:ascii="Consolas" w:hAnsi="Consolas"/>
-          <w:sz w:val="24"/>
-          <w:szCs w:val="28"/>
-        </w:rPr>
-        <w:t>Download</w:t>
-      </w:r>
-      <w:r>
-        <w:rPr>
-          <w:rFonts w:ascii="Consolas" w:hAnsi="Consolas"/>
-          <w:sz w:val="24"/>
-          <w:szCs w:val="28"/>
-        </w:rPr>
-        <w:t xml:space="preserve"> </w:t>
-      </w:r>
-      <w:r>
-        <w:rPr>
-          <w:rFonts w:ascii="Consolas" w:hAnsi="Consolas"/>
-          <w:sz w:val="24"/>
-          <w:szCs w:val="28"/>
-        </w:rPr>
-        <w:t>unsuccessful</w:t>
-      </w:r>
-      <w:r>
-        <w:rPr>
-          <w:rFonts w:ascii="Consolas" w:hAnsi="Consolas"/>
-          <w:sz w:val="24"/>
-          <w:szCs w:val="28"/>
-        </w:rPr>
-        <w:tab/>
-      </w:r>
-      <w:r>
-        <w:rPr>
-          <w:rFonts w:ascii="Consolas" w:hAnsi="Consolas"/>
-          <w:sz w:val="24"/>
-          <w:szCs w:val="28"/>
-        </w:rPr>
-        <w:tab/>
-      </w:r>
-      <w:r>
-        <w:rPr>
-          <w:rFonts w:ascii="Consolas" w:hAnsi="Consolas"/>
-          <w:sz w:val="24"/>
-          <w:szCs w:val="28"/>
-        </w:rPr>
-        <w:t>|</w:t>
-      </w:r>
-    </w:p>
-    <w:p>
-      <w:pPr>
-        <w:spacing w:line="360" w:lineRule="auto"/>
-        <w:jc w:val="both"/>
-        <w:rPr>
-          <w:rFonts w:ascii="Consolas" w:hAnsi="Consolas"/>
-          <w:sz w:val="24"/>
-          <w:szCs w:val="28"/>
-        </w:rPr>
-      </w:pPr>
-      <w:r>
-        <w:rPr>
-          <w:rFonts w:ascii="Consolas" w:hAnsi="Consolas"/>
-          <w:sz w:val="24"/>
-          <w:szCs w:val="28"/>
-        </w:rPr>
-        <w:t>|</w:t>
-      </w:r>
-      <w:r>
-        <w:rPr>
-          <w:rFonts w:ascii="Consolas" w:hAnsi="Consolas"/>
-          <w:sz w:val="24"/>
-          <w:szCs w:val="28"/>
-        </w:rPr>
-        <w:tab/>
-        <w:t>Please try again</w:t>
-      </w:r>
-      <w:r>
-        <w:rPr>
-          <w:rFonts w:ascii="Consolas" w:hAnsi="Consolas"/>
-          <w:sz w:val="24"/>
-          <w:szCs w:val="28"/>
-        </w:rPr>
-        <w:tab/>
-      </w:r>
-      <w:r>
-        <w:rPr>
-          <w:rFonts w:ascii="Consolas" w:hAnsi="Consolas"/>
-          <w:sz w:val="24"/>
-          <w:szCs w:val="28"/>
-        </w:rPr>
-        <w:tab/>
-      </w:r>
-      <w:r>
-        <w:rPr>
-          <w:rFonts w:ascii="Consolas" w:hAnsi="Consolas"/>
-          <w:sz w:val="24"/>
-          <w:szCs w:val="28"/>
-        </w:rPr>
-        <w:tab/>
-        <w:t>|</w:t>
-      </w:r>
-    </w:p>
-    <w:p>
-      <w:pPr>
-        <w:spacing w:line="360" w:lineRule="auto"/>
-        <w:jc w:val="both"/>
-        <w:rPr>
-          <w:rFonts w:ascii="Consolas" w:hAnsi="Consolas"/>
-          <w:sz w:val="24"/>
-          <w:szCs w:val="28"/>
-        </w:rPr>
-      </w:pPr>
-      <w:r>
-        <w:rPr>
-          <w:rFonts w:ascii="Consolas" w:hAnsi="Consolas"/>
-          <w:sz w:val="24"/>
-          <w:szCs w:val="28"/>
-        </w:rPr>
-        <w:t>|</w:t>
-      </w:r>
-      <w:r>
-        <w:rPr>
-          <w:rFonts w:ascii="Consolas" w:hAnsi="Consolas"/>
-          <w:sz w:val="24"/>
-          <w:szCs w:val="28"/>
-        </w:rPr>
-        <w:tab/>
-        <w:t>Check logs for detail</w:t>
-      </w:r>
-      <w:r>
-        <w:rPr>
-          <w:rFonts w:ascii="Consolas" w:hAnsi="Consolas"/>
-          <w:sz w:val="24"/>
-          <w:szCs w:val="28"/>
-        </w:rPr>
-        <w:t>s</w:t>
-      </w:r>
-      <w:r>
-        <w:rPr>
-          <w:rFonts w:ascii="Consolas" w:hAnsi="Consolas"/>
-          <w:sz w:val="24"/>
-          <w:szCs w:val="28"/>
-        </w:rPr>
-        <w:tab/>
-        <w:t>|</w:t>
-      </w:r>
-    </w:p>
-    <w:p>
-      <w:pPr>
-        <w:spacing w:line="360" w:lineRule="auto"/>
-        <w:jc w:val="both"/>
-        <w:rPr>
-          <w:rFonts w:ascii="Consolas" w:hAnsi="Consolas"/>
-          <w:sz w:val="24"/>
-          <w:szCs w:val="28"/>
-        </w:rPr>
-      </w:pPr>
-      <w:r>
-        <w:rPr>
-          <w:rFonts w:ascii="Consolas" w:hAnsi="Consolas"/>
-          <w:sz w:val="24"/>
-          <w:szCs w:val="28"/>
-        </w:rPr>
-        <w:t>+-----------</w:t>
-      </w:r>
-      <w:r>
-        <w:rPr>
-          <w:rFonts w:ascii="Consolas" w:hAnsi="Consolas"/>
-          <w:sz w:val="24"/>
-          <w:szCs w:val="28"/>
-        </w:rPr>
-        <w:t>---------------------</w:t>
-      </w:r>
-      <w:r>
-        <w:rPr>
-          <w:rFonts w:ascii="Consolas" w:hAnsi="Consolas"/>
-          <w:sz w:val="24"/>
-          <w:szCs w:val="28"/>
-        </w:rPr>
-        <w:t>+</w:t>
-      </w:r>
-    </w:p>
-    <w:p>
-      <w:pPr>
-        <w:spacing w:line="360" w:lineRule="auto"/>
-        <w:jc w:val="both"/>
-        <w:rPr>
-          <w:rFonts w:ascii="Consolas" w:hAnsi="Consolas"/>
-          <w:sz w:val="24"/>
-          <w:szCs w:val="28"/>
-        </w:rPr>
-      </w:pPr>
-    </w:p>
-    <w:p>
-      <w:pPr>
-        <w:spacing w:line="360" w:lineRule="auto"/>
-        <w:jc w:val="both"/>
-        <w:rPr>
-          <w:rFonts w:ascii="Consolas" w:hAnsi="Consolas"/>
-          <w:sz w:val="24"/>
-          <w:szCs w:val="28"/>
-        </w:rPr>
-      </w:pPr>
     </w:p>
     <w:p>
       <w:pPr>
@@ -7627,7 +6845,6 @@
           <w:sz w:val="28"/>
           <w:szCs w:val="28"/>
         </w:rPr>
-        <w:lastRenderedPageBreak/>
         <w:t>Log</w:t>
       </w:r>
       <w:r>
@@ -7998,6 +7215,8 @@
         <w:tab/>
         <w:t>|</w:t>
       </w:r>
+      <w:bookmarkStart w:id="49" w:name="_GoBack"/>
+      <w:bookmarkEnd w:id="49"/>
     </w:p>
     <w:p>
       <w:pPr>
@@ -8078,324 +7297,6 @@
         </w:rPr>
         <w:t>+</w:t>
       </w:r>
-    </w:p>
-    <w:p>
-      <w:pPr>
-        <w:pStyle w:val="BodyText2"/>
-        <w:spacing w:line="360" w:lineRule="auto"/>
-        <w:jc w:val="both"/>
-        <w:rPr>
-          <w:b/>
-          <w:szCs w:val="24"/>
-        </w:rPr>
-      </w:pPr>
-      <w:r>
-        <w:rPr>
-          <w:b/>
-          <w:szCs w:val="24"/>
-          <w:highlight w:val="yellow"/>
-        </w:rPr>
-        <w:t>Response Message</w:t>
-      </w:r>
-      <w:r>
-        <w:rPr>
-          <w:b/>
-          <w:szCs w:val="24"/>
-          <w:highlight w:val="yellow"/>
-        </w:rPr>
-        <w:t xml:space="preserve"> Error</w:t>
-      </w:r>
-      <w:r>
-        <w:rPr>
-          <w:b/>
-          <w:szCs w:val="24"/>
-        </w:rPr>
-        <w:t>:</w:t>
-      </w:r>
-    </w:p>
-    <w:p>
-      <w:pPr>
-        <w:pStyle w:val="BodyText2"/>
-        <w:spacing w:line="360" w:lineRule="auto"/>
-        <w:jc w:val="both"/>
-        <w:rPr>
-          <w:szCs w:val="24"/>
-        </w:rPr>
-      </w:pPr>
-      <w:r>
-        <w:rPr>
-          <w:szCs w:val="24"/>
-        </w:rPr>
-        <w:tab/>
-        <w:t>Code:</w:t>
-      </w:r>
-      <w:r>
-        <w:rPr>
-          <w:szCs w:val="24"/>
-        </w:rPr>
-        <w:t xml:space="preserve"> 502</w:t>
-      </w:r>
-    </w:p>
-    <w:p>
-      <w:pPr>
-        <w:pStyle w:val="BodyText2"/>
-        <w:spacing w:line="360" w:lineRule="auto"/>
-        <w:jc w:val="both"/>
-        <w:rPr>
-          <w:szCs w:val="24"/>
-        </w:rPr>
-      </w:pPr>
-      <w:r>
-        <w:rPr>
-          <w:szCs w:val="24"/>
-        </w:rPr>
-        <w:tab/>
-        <w:t>Text:</w:t>
-      </w:r>
-      <w:r>
-        <w:rPr>
-          <w:szCs w:val="24"/>
-        </w:rPr>
-        <w:t xml:space="preserve"> “Logout unsuccessful, please try again”</w:t>
-      </w:r>
-    </w:p>
-    <w:p>
-      <w:pPr>
-        <w:spacing w:line="360" w:lineRule="auto"/>
-        <w:jc w:val="both"/>
-        <w:rPr>
-          <w:rFonts w:ascii="Consolas" w:hAnsi="Consolas"/>
-          <w:sz w:val="24"/>
-          <w:szCs w:val="28"/>
-        </w:rPr>
-      </w:pPr>
-      <w:r>
-        <w:rPr>
-          <w:rFonts w:ascii="Consolas" w:hAnsi="Consolas"/>
-          <w:sz w:val="24"/>
-          <w:szCs w:val="28"/>
-        </w:rPr>
-        <w:t>+--------------</w:t>
-      </w:r>
-      <w:r>
-        <w:rPr>
-          <w:rFonts w:ascii="Consolas" w:hAnsi="Consolas"/>
-          <w:sz w:val="24"/>
-          <w:szCs w:val="28"/>
-        </w:rPr>
-        <w:t>-----------------</w:t>
-      </w:r>
-      <w:r>
-        <w:rPr>
-          <w:rFonts w:ascii="Consolas" w:hAnsi="Consolas"/>
-          <w:sz w:val="24"/>
-          <w:szCs w:val="28"/>
-        </w:rPr>
-        <w:t>+</w:t>
-      </w:r>
-    </w:p>
-    <w:p>
-      <w:pPr>
-        <w:spacing w:line="360" w:lineRule="auto"/>
-        <w:jc w:val="both"/>
-        <w:rPr>
-          <w:rFonts w:ascii="Consolas" w:hAnsi="Consolas"/>
-          <w:sz w:val="24"/>
-          <w:szCs w:val="28"/>
-        </w:rPr>
-      </w:pPr>
-      <w:r>
-        <w:rPr>
-          <w:rFonts w:ascii="Consolas" w:hAnsi="Consolas"/>
-          <w:sz w:val="24"/>
-          <w:szCs w:val="28"/>
-        </w:rPr>
-        <w:t>|</w:t>
-      </w:r>
-      <w:r>
-        <w:rPr>
-          <w:rFonts w:ascii="Consolas" w:hAnsi="Consolas"/>
-          <w:sz w:val="24"/>
-          <w:szCs w:val="28"/>
-        </w:rPr>
-        <w:t xml:space="preserve"> 502 </w:t>
-      </w:r>
-      <w:r>
-        <w:rPr>
-          <w:rFonts w:ascii="Consolas" w:hAnsi="Consolas"/>
-          <w:sz w:val="24"/>
-          <w:szCs w:val="28"/>
-        </w:rPr>
-        <w:t xml:space="preserve">Logout </w:t>
-      </w:r>
-      <w:r>
-        <w:rPr>
-          <w:rFonts w:ascii="Consolas" w:hAnsi="Consolas"/>
-          <w:sz w:val="24"/>
-          <w:szCs w:val="28"/>
-        </w:rPr>
-        <w:t>un</w:t>
-      </w:r>
-      <w:r>
-        <w:rPr>
-          <w:rFonts w:ascii="Consolas" w:hAnsi="Consolas"/>
-          <w:sz w:val="24"/>
-          <w:szCs w:val="28"/>
-        </w:rPr>
-        <w:t>successful</w:t>
-      </w:r>
-      <w:r>
-        <w:rPr>
-          <w:rFonts w:ascii="Consolas" w:hAnsi="Consolas"/>
-          <w:sz w:val="24"/>
-          <w:szCs w:val="28"/>
-        </w:rPr>
-        <w:tab/>
-      </w:r>
-      <w:r>
-        <w:rPr>
-          <w:rFonts w:ascii="Consolas" w:hAnsi="Consolas"/>
-          <w:sz w:val="24"/>
-          <w:szCs w:val="28"/>
-        </w:rPr>
-        <w:tab/>
-        <w:t>|</w:t>
-      </w:r>
-    </w:p>
-    <w:p>
-      <w:pPr>
-        <w:spacing w:line="360" w:lineRule="auto"/>
-        <w:jc w:val="both"/>
-        <w:rPr>
-          <w:rFonts w:ascii="Consolas" w:hAnsi="Consolas"/>
-          <w:sz w:val="24"/>
-          <w:szCs w:val="28"/>
-        </w:rPr>
-      </w:pPr>
-      <w:r>
-        <w:rPr>
-          <w:rFonts w:ascii="Consolas" w:hAnsi="Consolas"/>
-          <w:sz w:val="24"/>
-          <w:szCs w:val="28"/>
-        </w:rPr>
-        <w:t>|</w:t>
-      </w:r>
-      <w:r>
-        <w:rPr>
-          <w:rFonts w:ascii="Consolas" w:hAnsi="Consolas"/>
-          <w:sz w:val="24"/>
-          <w:szCs w:val="28"/>
-        </w:rPr>
-        <w:tab/>
-        <w:t>Please try again</w:t>
-      </w:r>
-      <w:r>
-        <w:rPr>
-          <w:rFonts w:ascii="Consolas" w:hAnsi="Consolas"/>
-          <w:sz w:val="24"/>
-          <w:szCs w:val="28"/>
-        </w:rPr>
-        <w:tab/>
-      </w:r>
-      <w:r>
-        <w:rPr>
-          <w:rFonts w:ascii="Consolas" w:hAnsi="Consolas"/>
-          <w:sz w:val="24"/>
-          <w:szCs w:val="28"/>
-        </w:rPr>
-        <w:tab/>
-      </w:r>
-      <w:r>
-        <w:rPr>
-          <w:rFonts w:ascii="Consolas" w:hAnsi="Consolas"/>
-          <w:sz w:val="24"/>
-          <w:szCs w:val="28"/>
-        </w:rPr>
-        <w:tab/>
-        <w:t>|</w:t>
-      </w:r>
-    </w:p>
-    <w:p>
-      <w:pPr>
-        <w:spacing w:line="360" w:lineRule="auto"/>
-        <w:jc w:val="both"/>
-        <w:rPr>
-          <w:rFonts w:ascii="Consolas" w:hAnsi="Consolas"/>
-          <w:sz w:val="24"/>
-          <w:szCs w:val="28"/>
-        </w:rPr>
-      </w:pPr>
-      <w:r>
-        <w:rPr>
-          <w:rFonts w:ascii="Consolas" w:hAnsi="Consolas"/>
-          <w:sz w:val="24"/>
-          <w:szCs w:val="28"/>
-        </w:rPr>
-        <w:t>|</w:t>
-      </w:r>
-      <w:r>
-        <w:rPr>
-          <w:rFonts w:ascii="Consolas" w:hAnsi="Consolas"/>
-          <w:sz w:val="24"/>
-          <w:szCs w:val="28"/>
-        </w:rPr>
-        <w:tab/>
-        <w:t>Check logs for details</w:t>
-      </w:r>
-      <w:r>
-        <w:rPr>
-          <w:rFonts w:ascii="Consolas" w:hAnsi="Consolas"/>
-          <w:sz w:val="24"/>
-          <w:szCs w:val="28"/>
-        </w:rPr>
-        <w:tab/>
-        <w:t>|</w:t>
-      </w:r>
-    </w:p>
-    <w:p>
-      <w:pPr>
-        <w:spacing w:line="360" w:lineRule="auto"/>
-        <w:jc w:val="both"/>
-        <w:rPr>
-          <w:rFonts w:ascii="Consolas" w:hAnsi="Consolas"/>
-          <w:sz w:val="24"/>
-          <w:szCs w:val="28"/>
-        </w:rPr>
-      </w:pPr>
-      <w:r>
-        <w:rPr>
-          <w:rFonts w:ascii="Consolas" w:hAnsi="Consolas"/>
-          <w:sz w:val="24"/>
-          <w:szCs w:val="28"/>
-        </w:rPr>
-        <w:t>+-----------</w:t>
-      </w:r>
-      <w:r>
-        <w:rPr>
-          <w:rFonts w:ascii="Consolas" w:hAnsi="Consolas"/>
-          <w:sz w:val="24"/>
-          <w:szCs w:val="28"/>
-        </w:rPr>
-        <w:t>--------------------</w:t>
-      </w:r>
-      <w:r>
-        <w:rPr>
-          <w:rFonts w:ascii="Consolas" w:hAnsi="Consolas"/>
-          <w:sz w:val="24"/>
-          <w:szCs w:val="28"/>
-        </w:rPr>
-        <w:t>+</w:t>
-      </w:r>
-    </w:p>
-    <w:p>
-      <w:pPr>
-        <w:pStyle w:val="BodyText2"/>
-        <w:spacing w:line="360" w:lineRule="auto"/>
-        <w:jc w:val="both"/>
-        <w:rPr>
-          <w:szCs w:val="24"/>
-        </w:rPr>
-      </w:pPr>
     </w:p>
     <w:p>
       <w:pPr>
@@ -8516,6 +7417,18 @@
         </w:rPr>
         <w:t>[ TODO ]</w:t>
       </w:r>
+    </w:p>
+    <w:p>
+      <w:pPr>
+        <w:spacing w:line="360" w:lineRule="auto"/>
+        <w:jc w:val="both"/>
+        <w:rPr>
+          <w:rFonts w:ascii="Sitka Text" w:hAnsi="Sitka Text"/>
+          <w:color w:val="FF0000"/>
+          <w:sz w:val="24"/>
+          <w:szCs w:val="24"/>
+        </w:rPr>
+      </w:pPr>
     </w:p>
     <w:p>
       <w:pPr>
@@ -9205,7 +8118,6 @@
         <w:spacing w:after="120" w:line="360" w:lineRule="auto"/>
       </w:pPr>
       <w:r>
-        <w:lastRenderedPageBreak/>
         <w:t>If login unsuccessful return error message (102)</w:t>
       </w:r>
     </w:p>
@@ -9495,6 +8407,7 @@
           <w:color w:val="auto"/>
           <w:sz w:val="28"/>
         </w:rPr>
+        <w:lastRenderedPageBreak/>
         <w:t>Download Request</w:t>
       </w:r>
       <w:bookmarkEnd w:id="87"/>
@@ -10005,7 +8918,6 @@
           <w:sz w:val="28"/>
           <w:szCs w:val="28"/>
         </w:rPr>
-        <w:lastRenderedPageBreak/>
         <w:t>Security Considerations</w:t>
       </w:r>
       <w:bookmarkEnd w:id="91"/>
@@ -13922,10 +12834,10 @@
     <w:rsid w:val="004342D1"/>
     <w:rsid w:val="004C29C1"/>
     <w:rsid w:val="004F5C9A"/>
+    <w:rsid w:val="007271EB"/>
     <w:rsid w:val="0085542C"/>
     <w:rsid w:val="0091116E"/>
     <w:rsid w:val="00981FE2"/>
-    <w:rsid w:val="00CD2890"/>
     <w:rsid w:val="00FC335C"/>
   </w:rsids>
   <m:mathPr>
@@ -14757,7 +13669,7 @@
 </file>
 
 <file path=customXml/itemProps2.xml><?xml version="1.0" encoding="utf-8"?>
-<ds:datastoreItem xmlns:ds="http://schemas.openxmlformats.org/officeDocument/2006/customXml" ds:itemID="{DAF50A38-A1E8-48AD-A9BD-CD417843E910}">
+<ds:datastoreItem xmlns:ds="http://schemas.openxmlformats.org/officeDocument/2006/customXml" ds:itemID="{770E5F52-E57D-4CDC-A9A1-D4E21E874F75}">
   <ds:schemaRefs>
     <ds:schemaRef ds:uri="http://schemas.openxmlformats.org/officeDocument/2006/bibliography"/>
   </ds:schemaRefs>

</xml_diff>